<commit_message>
Introduced 2nd literature for project
</commit_message>
<xml_diff>
--- a/report/cancer_detection.docx
+++ b/report/cancer_detection.docx
@@ -708,15 +708,7 @@
                           <w:sz w:val="36"/>
                           <w:szCs w:val="36"/>
                         </w:rPr>
-                        <w:t xml:space="preserve">ubmitted </w:t>
-                      </w:r>
-                      <w:proofErr w:type="gramStart"/>
-                      <w:r>
-                        <w:rPr>
-                          <w:sz w:val="36"/>
-                          <w:szCs w:val="36"/>
-                        </w:rPr>
-                        <w:t xml:space="preserve">to </w:t>
+                        <w:t xml:space="preserve">ubmitted to </w:t>
                       </w:r>
                       <w:r>
                         <w:rPr>
@@ -731,15 +723,7 @@
                           <w:szCs w:val="36"/>
                         </w:rPr>
                         <w:tab/>
-                        <w:t>:</w:t>
-                      </w:r>
-                      <w:proofErr w:type="gramEnd"/>
-                      <w:r>
-                        <w:rPr>
-                          <w:sz w:val="36"/>
-                          <w:szCs w:val="36"/>
-                        </w:rPr>
-                        <w:t xml:space="preserve"> </w:t>
+                        <w:t xml:space="preserve">: </w:t>
                       </w:r>
                       <w:r>
                         <w:rPr>
@@ -800,15 +784,7 @@
                           <w:sz w:val="36"/>
                           <w:szCs w:val="36"/>
                         </w:rPr>
-                        <w:t xml:space="preserve">Submitted </w:t>
-                      </w:r>
-                      <w:proofErr w:type="gramStart"/>
-                      <w:r>
-                        <w:rPr>
-                          <w:sz w:val="36"/>
-                          <w:szCs w:val="36"/>
-                        </w:rPr>
-                        <w:t>on</w:t>
+                        <w:t>Submitted on</w:t>
                       </w:r>
                       <w:r>
                         <w:rPr>
@@ -823,15 +799,7 @@
                           <w:szCs w:val="36"/>
                         </w:rPr>
                         <w:tab/>
-                        <w:t>:</w:t>
-                      </w:r>
-                      <w:proofErr w:type="gramEnd"/>
-                      <w:r>
-                        <w:rPr>
-                          <w:sz w:val="36"/>
-                          <w:szCs w:val="36"/>
-                        </w:rPr>
-                        <w:t xml:space="preserve"> </w:t>
+                        <w:t xml:space="preserve">: </w:t>
                       </w:r>
                       <w:r>
                         <w:rPr>
@@ -986,7 +954,7 @@
           <w:r>
             <w:fldChar w:fldCharType="separate"/>
           </w:r>
-          <w:hyperlink w:anchor="_Toc41829940" w:history="1">
+          <w:hyperlink w:anchor="_Toc41901790" w:history="1">
             <w:r>
               <w:rPr>
                 <w:rStyle w:val="Hyperlink"/>
@@ -1028,7 +996,7 @@
                 <w:noProof/>
                 <w:webHidden/>
               </w:rPr>
-              <w:instrText xml:space="preserve"> PAGEREF _Toc41829940 \h </w:instrText>
+              <w:instrText xml:space="preserve"> PAGEREF _Toc41901790 \h </w:instrText>
             </w:r>
             <w:r>
               <w:rPr>
@@ -1072,7 +1040,7 @@
               <w:sz w:val="22"/>
             </w:rPr>
           </w:pPr>
-          <w:hyperlink w:anchor="_Toc41829941" w:history="1">
+          <w:hyperlink w:anchor="_Toc41901791" w:history="1">
             <w:r>
               <w:rPr>
                 <w:rStyle w:val="Hyperlink"/>
@@ -1114,7 +1082,7 @@
                 <w:noProof/>
                 <w:webHidden/>
               </w:rPr>
-              <w:instrText xml:space="preserve"> PAGEREF _Toc41829941 \h </w:instrText>
+              <w:instrText xml:space="preserve"> PAGEREF _Toc41901791 \h </w:instrText>
             </w:r>
             <w:r>
               <w:rPr>
@@ -1153,10 +1121,12 @@
               <w:tab w:val="right" w:leader="dot" w:pos="9350"/>
             </w:tabs>
             <w:rPr>
+              <w:rFonts w:asciiTheme="minorHAnsi" w:eastAsiaTheme="minorEastAsia" w:hAnsiTheme="minorHAnsi"/>
               <w:noProof/>
+              <w:sz w:val="22"/>
             </w:rPr>
           </w:pPr>
-          <w:hyperlink w:anchor="_Toc41829942" w:history="1">
+          <w:hyperlink w:anchor="_Toc41901792" w:history="1">
             <w:r>
               <w:rPr>
                 <w:rStyle w:val="Hyperlink"/>
@@ -1166,7 +1136,9 @@
             </w:r>
             <w:r>
               <w:rPr>
+                <w:rFonts w:asciiTheme="minorHAnsi" w:eastAsiaTheme="minorEastAsia" w:hAnsiTheme="minorHAnsi"/>
                 <w:noProof/>
+                <w:sz w:val="22"/>
               </w:rPr>
               <w:tab/>
             </w:r>
@@ -1196,7 +1168,7 @@
                 <w:noProof/>
                 <w:webHidden/>
               </w:rPr>
-              <w:instrText xml:space="preserve"> PAGEREF _Toc41829942 \h </w:instrText>
+              <w:instrText xml:space="preserve"> PAGEREF _Toc41901792 \h </w:instrText>
             </w:r>
             <w:r>
               <w:rPr>
@@ -1240,7 +1212,7 @@
               <w:sz w:val="22"/>
             </w:rPr>
           </w:pPr>
-          <w:hyperlink w:anchor="_Toc41829943" w:history="1">
+          <w:hyperlink w:anchor="_Toc41901793" w:history="1">
             <w:r>
               <w:rPr>
                 <w:rStyle w:val="Hyperlink"/>
@@ -1282,7 +1254,7 @@
                 <w:noProof/>
                 <w:webHidden/>
               </w:rPr>
-              <w:instrText xml:space="preserve"> PAGEREF _Toc41829943 \h </w:instrText>
+              <w:instrText xml:space="preserve"> PAGEREF _Toc41901793 \h </w:instrText>
             </w:r>
             <w:r>
               <w:rPr>
@@ -1373,7 +1345,7 @@
         </w:numPr>
         <w:spacing w:line="360" w:lineRule="auto"/>
       </w:pPr>
-      <w:bookmarkStart w:id="0" w:name="_Toc41829940"/>
+      <w:bookmarkStart w:id="0" w:name="_Toc41901790"/>
       <w:r>
         <w:lastRenderedPageBreak/>
         <w:t>Finding a research topic</w:t>
@@ -1663,7 +1635,7 @@
         </w:numPr>
         <w:spacing w:line="360" w:lineRule="auto"/>
       </w:pPr>
-      <w:bookmarkStart w:id="1" w:name="_Toc41829941"/>
+      <w:bookmarkStart w:id="1" w:name="_Toc41901791"/>
       <w:r>
         <w:t>Professional Activities</w:t>
       </w:r>
@@ -1680,7 +1652,7 @@
           <w:numId w:val="1"/>
         </w:numPr>
       </w:pPr>
-      <w:bookmarkStart w:id="2" w:name="_Toc41829942"/>
+      <w:bookmarkStart w:id="2" w:name="_Toc41901792"/>
       <w:r>
         <w:t>Gantt Chart</w:t>
       </w:r>
@@ -1828,27 +1800,14 @@
                             <w:r>
                               <w:t xml:space="preserve">Figure </w:t>
                             </w:r>
-                            <w:r>
-                              <w:fldChar w:fldCharType="begin"/>
-                            </w:r>
-                            <w:r>
-                              <w:instrText xml:space="preserve"> SEQ Figure \* ARABIC </w:instrText>
-                            </w:r>
-                            <w:r>
-                              <w:fldChar w:fldCharType="separate"/>
-                            </w:r>
-                            <w:r>
-                              <w:rPr>
-                                <w:noProof/>
-                              </w:rPr>
-                              <w:t>1</w:t>
-                            </w:r>
-                            <w:r>
-                              <w:rPr>
-                                <w:noProof/>
-                              </w:rPr>
-                              <w:fldChar w:fldCharType="end"/>
-                            </w:r>
+                            <w:fldSimple w:instr=" SEQ Figure \* ARABIC ">
+                              <w:r>
+                                <w:rPr>
+                                  <w:noProof/>
+                                </w:rPr>
+                                <w:t>1</w:t>
+                              </w:r>
+                            </w:fldSimple>
                             <w:r>
                               <w:t>: Gantt Chart</w:t>
                             </w:r>
@@ -2171,7 +2130,7 @@
         </w:numPr>
         <w:spacing w:line="360" w:lineRule="auto"/>
       </w:pPr>
-      <w:bookmarkStart w:id="3" w:name="_Toc41829943"/>
+      <w:bookmarkStart w:id="3" w:name="_Toc41901793"/>
       <w:r>
         <w:t>Literature Review</w:t>
       </w:r>
@@ -2194,7 +2153,19 @@
         <w:t xml:space="preserve"> gives my mind ideas when I see connection between certain things with my project. </w:t>
       </w:r>
       <w:r>
-        <w:t xml:space="preserve">So, that’s what it’s for sometimes, support for thinking and encouraging innovation. I often use mind maps to organize a project, and then to control the project while it progresses. </w:t>
+        <w:t xml:space="preserve">So, </w:t>
+      </w:r>
+      <w:r>
+        <w:t>that is</w:t>
+      </w:r>
+      <w:r>
+        <w:t xml:space="preserve"> what it</w:t>
+      </w:r>
+      <w:r>
+        <w:t xml:space="preserve"> is </w:t>
+      </w:r>
+      <w:r>
+        <w:t xml:space="preserve">for sometimes, support for thinking and encouraging innovation. I often use mind maps to organize a project, and then to control the project while it progresses. </w:t>
       </w:r>
       <w:r>
         <w:t xml:space="preserve">I come back to it periodically to study it in the light of changes incidents and new results. And how I “USE mind maps” is the subject of project supervision. For the subject of project supervision, I always use the visualization software like Microsoft Visio and Balsamiq to avoid too much re-drawing. Many </w:t>
@@ -2216,6 +2187,695 @@
       </w:r>
       <w:r>
         <w:t xml:space="preserve">from the mind map, while I focus on the investigation. Finally, I also use a mind maps to go back to one I did a long time ago to give me a head start to current idea close to a previous one. </w:t>
+      </w:r>
+    </w:p>
+    <w:p>
+      <w:pPr>
+        <w:spacing w:line="360" w:lineRule="auto"/>
+      </w:pPr>
+      <w:r>
+        <w:t>There are several published research papers to detect blood cancer. A paper published on “</w:t>
+      </w:r>
+      <w:r>
+        <w:t>Leukemia Blood Cell Image Classification Using Convolutional Neural Network</w:t>
+      </w:r>
+      <w:r>
+        <w:t xml:space="preserve">”.  </w:t>
+      </w:r>
+      <w:r>
+        <w:t xml:space="preserve">The main purpose of this paper is to introduce a system focused on the Convolutional Neural Network (CNN) to differentiate between normal and abnormal representations of blood cells which is based on computer vision in recent years. The algorithm for this this approach consists of several rigid steps: image pre-processing, clustering, morphological filtering, segmentation, feature selection or extraction, </w:t>
+      </w:r>
+      <w:r>
+        <w:t>classification,</w:t>
+      </w:r>
+      <w:r>
+        <w:t xml:space="preserve"> and evaluation. </w:t>
+      </w:r>
+      <w:r>
+        <w:t xml:space="preserve">For the detection and classification of blood cells in </w:t>
+      </w:r>
+      <w:r>
+        <w:lastRenderedPageBreak/>
+        <w:t xml:space="preserve">images, most of authors in the literature have adopted machine learning techniques such as K-means clustering with some disadvantage like </w:t>
+      </w:r>
+      <w:r>
+        <w:t xml:space="preserve">time-consuming and mainly to determine the optimize the precision of classification. While deep learning will automatically learn and remove high-level attributes and at the same time to perform classification. </w:t>
+      </w:r>
+      <w:r>
+        <w:t xml:space="preserve">The experiment in this research paper with 1118 images were performed on </w:t>
+      </w:r>
+      <w:proofErr w:type="spellStart"/>
+      <w:r>
+        <w:t>Matlab</w:t>
+      </w:r>
+      <w:proofErr w:type="spellEnd"/>
+      <w:r>
+        <w:t xml:space="preserve"> where 70% i.e. 831 images is used for training and the remaining 30% i.e. 357 images is used for testing set. Therefore, proposed CNN model with the size of the input volume to increase the precision of leukemia detection achi</w:t>
+      </w:r>
+      <w:r>
+        <w:t>eved the accuracy of 96.6%. Finally, from the 162 normal blood cell images, 152 were predicted as the normal cell images and from the 192 abnormal cell images, 2 were the normal cell images and 193 were abnormal cell images</w:t>
+      </w:r>
+      <w:r>
+        <w:t xml:space="preserve"> </w:t>
+      </w:r>
+      <w:sdt>
+        <w:sdtPr>
+          <w:id w:val="1795866084"/>
+          <w:citation/>
+        </w:sdtPr>
+        <w:sdtContent>
+          <w:r>
+            <w:fldChar w:fldCharType="begin"/>
+          </w:r>
+          <w:r>
+            <w:instrText xml:space="preserve">CITATION TTr18 \l 1033 </w:instrText>
+          </w:r>
+          <w:r>
+            <w:fldChar w:fldCharType="separate"/>
+          </w:r>
+          <w:r>
+            <w:rPr>
+              <w:noProof/>
+            </w:rPr>
+            <w:t>(Vununu, et al., 2018)</w:t>
+          </w:r>
+          <w:r>
+            <w:fldChar w:fldCharType="end"/>
+          </w:r>
+        </w:sdtContent>
+      </w:sdt>
+      <w:r>
+        <w:t xml:space="preserve">. </w:t>
+      </w:r>
+    </w:p>
+    <w:p>
+      <w:pPr>
+        <w:spacing w:line="360" w:lineRule="auto"/>
+      </w:pPr>
+      <w:r>
+        <w:t xml:space="preserve">Another research paper published on </w:t>
+      </w:r>
+      <w:r>
+        <w:t>“</w:t>
+      </w:r>
+      <w:r>
+        <w:t>Automatic detection and classification of leukocytes using</w:t>
+      </w:r>
+      <w:r>
+        <w:t xml:space="preserve"> </w:t>
+      </w:r>
+      <w:r>
+        <w:t>convolutional neural networks</w:t>
+      </w:r>
+      <w:r>
+        <w:t xml:space="preserve">”. </w:t>
+      </w:r>
+      <w:r>
+        <w:t xml:space="preserve">The key goal of this paper is to build an automatic system for detection and classification for superficial blood representations of WBCs. </w:t>
+      </w:r>
+      <w:r>
+        <w:t xml:space="preserve">Based on the relation of color R, </w:t>
+      </w:r>
+      <w:r>
+        <w:t>B,</w:t>
+      </w:r>
+      <w:r>
+        <w:t xml:space="preserve"> and morphological operation to remove noise and full nucleus this paper first proposes an algorithm for detecting WBCs for microscope images from peripheral blood images. </w:t>
+      </w:r>
+      <w:proofErr w:type="spellStart"/>
+      <w:r>
+        <w:t>PRICoLBP</w:t>
+      </w:r>
+      <w:proofErr w:type="spellEnd"/>
+      <w:r>
+        <w:t xml:space="preserve"> and SVM feature were first used with the detected WBCs to first distinguish eosinophils and basophils from other three types of WBCs</w:t>
+      </w:r>
+      <w:r>
+        <w:t xml:space="preserve"> they are neutrophil, monocyte, and lymphocyte where CNN is used to remove high-level features, and a random forest is added to separate the</w:t>
+      </w:r>
+      <w:r>
+        <w:t xml:space="preserve">m. </w:t>
+      </w:r>
+      <w:r>
+        <w:t xml:space="preserve">Some detection experiments on the </w:t>
+      </w:r>
+      <w:proofErr w:type="spellStart"/>
+      <w:r>
+        <w:t>Cellavison</w:t>
+      </w:r>
+      <w:proofErr w:type="spellEnd"/>
+      <w:r>
+        <w:t xml:space="preserve"> database and ALL-IDB database show that proposed method of detection has a stronger and impact almost than iterative </w:t>
+      </w:r>
+      <w:r>
+        <w:t>threshold method with a lower cost period, and some classification experiments show that proposed method of classification  is more reliable than almost every other process</w:t>
+      </w:r>
+      <w:r>
+        <w:t xml:space="preserve"> </w:t>
+      </w:r>
+      <w:sdt>
+        <w:sdtPr>
+          <w:id w:val="1072850883"/>
+          <w:citation/>
+        </w:sdtPr>
+        <w:sdtContent>
+          <w:r>
+            <w:fldChar w:fldCharType="begin"/>
+          </w:r>
+          <w:r>
+            <w:instrText xml:space="preserve">CITATION Jia16 \l 1033 </w:instrText>
+          </w:r>
+          <w:r>
+            <w:fldChar w:fldCharType="separate"/>
+          </w:r>
+          <w:r>
+            <w:rPr>
+              <w:noProof/>
+            </w:rPr>
+            <w:t>(Zhao, et al., 2016)</w:t>
+          </w:r>
+          <w:r>
+            <w:fldChar w:fldCharType="end"/>
+          </w:r>
+        </w:sdtContent>
+      </w:sdt>
+      <w:r>
+        <w:t xml:space="preserve">. </w:t>
+      </w:r>
+      <w:r>
+        <w:tab/>
+      </w:r>
+    </w:p>
+    <w:p>
+      <w:pPr>
+        <w:spacing w:line="360" w:lineRule="auto"/>
+      </w:pPr>
+      <w:r>
+        <w:t xml:space="preserve">Accuracy comparison of proposed system of classification with Sayed method and HSVM on the mixed sample of Databases </w:t>
+      </w:r>
+      <w:proofErr w:type="spellStart"/>
+      <w:r>
+        <w:t>Cellavision</w:t>
+      </w:r>
+      <w:proofErr w:type="spellEnd"/>
+      <w:r>
+        <w:t xml:space="preserve"> , ALL-IDB and </w:t>
+      </w:r>
+      <w:proofErr w:type="spellStart"/>
+      <w:r>
+        <w:t>Jiashan</w:t>
+      </w:r>
+      <w:proofErr w:type="spellEnd"/>
+      <w:r>
+        <w:t xml:space="preserve"> is show below</w:t>
+      </w:r>
+    </w:p>
+    <w:tbl>
+      <w:tblPr>
+        <w:tblStyle w:val="TableGrid"/>
+        <w:tblW w:w="10530" w:type="dxa"/>
+        <w:tblInd w:w="-635" w:type="dxa"/>
+        <w:tblLook w:val="04A0" w:firstRow="1" w:lastRow="0" w:firstColumn="1" w:lastColumn="0" w:noHBand="0" w:noVBand="1"/>
+      </w:tblPr>
+      <w:tblGrid>
+        <w:gridCol w:w="2250"/>
+        <w:gridCol w:w="1269"/>
+        <w:gridCol w:w="1257"/>
+        <w:gridCol w:w="1430"/>
+        <w:gridCol w:w="1198"/>
+        <w:gridCol w:w="1428"/>
+        <w:gridCol w:w="1698"/>
+      </w:tblGrid>
+      <w:tr>
+        <w:tc>
+          <w:tcPr>
+            <w:tcW w:w="2250" w:type="dxa"/>
+            <w:shd w:val="clear" w:color="auto" w:fill="8EAADB" w:themeFill="accent1" w:themeFillTint="99"/>
+          </w:tcPr>
+          <w:p>
+            <w:pPr>
+              <w:spacing w:line="360" w:lineRule="auto"/>
+              <w:jc w:val="center"/>
+            </w:pPr>
+            <w:r>
+              <w:t>Methods</w:t>
+            </w:r>
+          </w:p>
+        </w:tc>
+        <w:tc>
+          <w:tcPr>
+            <w:tcW w:w="1269" w:type="dxa"/>
+            <w:shd w:val="clear" w:color="auto" w:fill="8496B0" w:themeFill="text2" w:themeFillTint="99"/>
+          </w:tcPr>
+          <w:p>
+            <w:pPr>
+              <w:spacing w:line="360" w:lineRule="auto"/>
+              <w:jc w:val="center"/>
+            </w:pPr>
+            <w:r>
+              <w:t>Basophil (%)</w:t>
+            </w:r>
+          </w:p>
+        </w:tc>
+        <w:tc>
+          <w:tcPr>
+            <w:tcW w:w="1257" w:type="dxa"/>
+            <w:shd w:val="clear" w:color="auto" w:fill="8496B0" w:themeFill="text2" w:themeFillTint="99"/>
+          </w:tcPr>
+          <w:p>
+            <w:pPr>
+              <w:spacing w:line="360" w:lineRule="auto"/>
+              <w:jc w:val="center"/>
+            </w:pPr>
+            <w:r>
+              <w:t>Eosinophil (%)</w:t>
+            </w:r>
+          </w:p>
+        </w:tc>
+        <w:tc>
+          <w:tcPr>
+            <w:tcW w:w="1430" w:type="dxa"/>
+            <w:shd w:val="clear" w:color="auto" w:fill="8496B0" w:themeFill="text2" w:themeFillTint="99"/>
+          </w:tcPr>
+          <w:p>
+            <w:pPr>
+              <w:spacing w:line="360" w:lineRule="auto"/>
+              <w:jc w:val="center"/>
+            </w:pPr>
+            <w:r>
+              <w:t>Lymphocy</w:t>
+            </w:r>
+            <w:r>
+              <w:t>t</w:t>
+            </w:r>
+            <w:r>
+              <w:t>e (%)</w:t>
+            </w:r>
+          </w:p>
+        </w:tc>
+        <w:tc>
+          <w:tcPr>
+            <w:tcW w:w="1198" w:type="dxa"/>
+            <w:shd w:val="clear" w:color="auto" w:fill="8496B0" w:themeFill="text2" w:themeFillTint="99"/>
+          </w:tcPr>
+          <w:p>
+            <w:pPr>
+              <w:spacing w:line="360" w:lineRule="auto"/>
+              <w:jc w:val="center"/>
+            </w:pPr>
+            <w:r>
+              <w:t>Monocyte (%)</w:t>
+            </w:r>
+          </w:p>
+        </w:tc>
+        <w:tc>
+          <w:tcPr>
+            <w:tcW w:w="1428" w:type="dxa"/>
+            <w:shd w:val="clear" w:color="auto" w:fill="8496B0" w:themeFill="text2" w:themeFillTint="99"/>
+          </w:tcPr>
+          <w:p>
+            <w:pPr>
+              <w:spacing w:line="360" w:lineRule="auto"/>
+              <w:jc w:val="center"/>
+            </w:pPr>
+            <w:r>
+              <w:t>Neutrophil (%)</w:t>
+            </w:r>
+          </w:p>
+        </w:tc>
+        <w:tc>
+          <w:tcPr>
+            <w:tcW w:w="1698" w:type="dxa"/>
+            <w:shd w:val="clear" w:color="auto" w:fill="8496B0" w:themeFill="text2" w:themeFillTint="99"/>
+          </w:tcPr>
+          <w:p>
+            <w:pPr>
+              <w:spacing w:line="360" w:lineRule="auto"/>
+              <w:jc w:val="center"/>
+            </w:pPr>
+            <w:r>
+              <w:t>Classification accuracy (%)</w:t>
+            </w:r>
+          </w:p>
+        </w:tc>
+      </w:tr>
+      <w:tr>
+        <w:tc>
+          <w:tcPr>
+            <w:tcW w:w="2250" w:type="dxa"/>
+            <w:shd w:val="clear" w:color="auto" w:fill="8EAADB" w:themeFill="accent1" w:themeFillTint="99"/>
+          </w:tcPr>
+          <w:p>
+            <w:pPr>
+              <w:spacing w:line="360" w:lineRule="auto"/>
+              <w:jc w:val="center"/>
+            </w:pPr>
+            <w:r>
+              <w:t>Proposed Method</w:t>
+            </w:r>
+          </w:p>
+        </w:tc>
+        <w:tc>
+          <w:tcPr>
+            <w:tcW w:w="1269" w:type="dxa"/>
+          </w:tcPr>
+          <w:p>
+            <w:pPr>
+              <w:spacing w:line="360" w:lineRule="auto"/>
+              <w:jc w:val="center"/>
+            </w:pPr>
+            <w:r>
+              <w:t>100</w:t>
+            </w:r>
+          </w:p>
+        </w:tc>
+        <w:tc>
+          <w:tcPr>
+            <w:tcW w:w="1257" w:type="dxa"/>
+          </w:tcPr>
+          <w:p>
+            <w:pPr>
+              <w:spacing w:line="360" w:lineRule="auto"/>
+              <w:jc w:val="center"/>
+            </w:pPr>
+            <w:r>
+              <w:t>70</w:t>
+            </w:r>
+          </w:p>
+        </w:tc>
+        <w:tc>
+          <w:tcPr>
+            <w:tcW w:w="1430" w:type="dxa"/>
+          </w:tcPr>
+          <w:p>
+            <w:pPr>
+              <w:spacing w:line="360" w:lineRule="auto"/>
+              <w:jc w:val="center"/>
+            </w:pPr>
+            <w:r>
+              <w:t>74.8</w:t>
+            </w:r>
+          </w:p>
+        </w:tc>
+        <w:tc>
+          <w:tcPr>
+            <w:tcW w:w="1198" w:type="dxa"/>
+          </w:tcPr>
+          <w:p>
+            <w:pPr>
+              <w:spacing w:line="360" w:lineRule="auto"/>
+              <w:jc w:val="center"/>
+            </w:pPr>
+            <w:r>
+              <w:t>85.3</w:t>
+            </w:r>
+          </w:p>
+        </w:tc>
+        <w:tc>
+          <w:tcPr>
+            <w:tcW w:w="1428" w:type="dxa"/>
+          </w:tcPr>
+          <w:p>
+            <w:pPr>
+              <w:spacing w:line="360" w:lineRule="auto"/>
+              <w:jc w:val="center"/>
+            </w:pPr>
+            <w:r>
+              <w:t>97.1</w:t>
+            </w:r>
+          </w:p>
+        </w:tc>
+        <w:tc>
+          <w:tcPr>
+            <w:tcW w:w="1698" w:type="dxa"/>
+          </w:tcPr>
+          <w:p>
+            <w:pPr>
+              <w:spacing w:line="360" w:lineRule="auto"/>
+              <w:jc w:val="center"/>
+            </w:pPr>
+            <w:r>
+              <w:t>92.8</w:t>
+            </w:r>
+          </w:p>
+        </w:tc>
+      </w:tr>
+      <w:tr>
+        <w:tc>
+          <w:tcPr>
+            <w:tcW w:w="2250" w:type="dxa"/>
+            <w:shd w:val="clear" w:color="auto" w:fill="8EAADB" w:themeFill="accent1" w:themeFillTint="99"/>
+          </w:tcPr>
+          <w:p>
+            <w:pPr>
+              <w:spacing w:line="360" w:lineRule="auto"/>
+              <w:jc w:val="center"/>
+            </w:pPr>
+            <w:r>
+              <w:t>Sayed</w:t>
+            </w:r>
+          </w:p>
+        </w:tc>
+        <w:tc>
+          <w:tcPr>
+            <w:tcW w:w="1269" w:type="dxa"/>
+          </w:tcPr>
+          <w:p>
+            <w:pPr>
+              <w:spacing w:line="360" w:lineRule="auto"/>
+              <w:jc w:val="center"/>
+            </w:pPr>
+            <w:r>
+              <w:t>53.0</w:t>
+            </w:r>
+          </w:p>
+        </w:tc>
+        <w:tc>
+          <w:tcPr>
+            <w:tcW w:w="1257" w:type="dxa"/>
+          </w:tcPr>
+          <w:p>
+            <w:pPr>
+              <w:spacing w:line="360" w:lineRule="auto"/>
+              <w:jc w:val="center"/>
+            </w:pPr>
+            <w:r>
+              <w:t>63</w:t>
+            </w:r>
+          </w:p>
+        </w:tc>
+        <w:tc>
+          <w:tcPr>
+            <w:tcW w:w="1430" w:type="dxa"/>
+          </w:tcPr>
+          <w:p>
+            <w:pPr>
+              <w:spacing w:line="360" w:lineRule="auto"/>
+              <w:jc w:val="center"/>
+            </w:pPr>
+            <w:r>
+              <w:t>85.0</w:t>
+            </w:r>
+          </w:p>
+        </w:tc>
+        <w:tc>
+          <w:tcPr>
+            <w:tcW w:w="1198" w:type="dxa"/>
+          </w:tcPr>
+          <w:p>
+            <w:pPr>
+              <w:spacing w:line="360" w:lineRule="auto"/>
+              <w:jc w:val="center"/>
+            </w:pPr>
+            <w:r>
+              <w:t>39.0</w:t>
+            </w:r>
+          </w:p>
+        </w:tc>
+        <w:tc>
+          <w:tcPr>
+            <w:tcW w:w="1428" w:type="dxa"/>
+          </w:tcPr>
+          <w:p>
+            <w:pPr>
+              <w:spacing w:line="360" w:lineRule="auto"/>
+              <w:jc w:val="center"/>
+            </w:pPr>
+            <w:r>
+              <w:t>50.8</w:t>
+            </w:r>
+          </w:p>
+        </w:tc>
+        <w:tc>
+          <w:tcPr>
+            <w:tcW w:w="1698" w:type="dxa"/>
+          </w:tcPr>
+          <w:p>
+            <w:pPr>
+              <w:spacing w:line="360" w:lineRule="auto"/>
+              <w:jc w:val="center"/>
+            </w:pPr>
+            <w:r>
+              <w:t>76.8</w:t>
+            </w:r>
+          </w:p>
+        </w:tc>
+      </w:tr>
+      <w:tr>
+        <w:tc>
+          <w:tcPr>
+            <w:tcW w:w="2250" w:type="dxa"/>
+            <w:shd w:val="clear" w:color="auto" w:fill="8EAADB" w:themeFill="accent1" w:themeFillTint="99"/>
+          </w:tcPr>
+          <w:p>
+            <w:pPr>
+              <w:spacing w:line="360" w:lineRule="auto"/>
+              <w:jc w:val="center"/>
+            </w:pPr>
+            <w:r>
+              <w:t>HSVM</w:t>
+            </w:r>
+          </w:p>
+        </w:tc>
+        <w:tc>
+          <w:tcPr>
+            <w:tcW w:w="1269" w:type="dxa"/>
+          </w:tcPr>
+          <w:p>
+            <w:pPr>
+              <w:spacing w:line="360" w:lineRule="auto"/>
+              <w:jc w:val="center"/>
+            </w:pPr>
+            <w:r>
+              <w:t>43.8</w:t>
+            </w:r>
+          </w:p>
+        </w:tc>
+        <w:tc>
+          <w:tcPr>
+            <w:tcW w:w="1257" w:type="dxa"/>
+          </w:tcPr>
+          <w:p>
+            <w:pPr>
+              <w:spacing w:line="360" w:lineRule="auto"/>
+              <w:jc w:val="center"/>
+            </w:pPr>
+            <w:r>
+              <w:t>0</w:t>
+            </w:r>
+          </w:p>
+        </w:tc>
+        <w:tc>
+          <w:tcPr>
+            <w:tcW w:w="1430" w:type="dxa"/>
+          </w:tcPr>
+          <w:p>
+            <w:pPr>
+              <w:spacing w:line="360" w:lineRule="auto"/>
+              <w:jc w:val="center"/>
+            </w:pPr>
+            <w:r>
+              <w:t>66.8</w:t>
+            </w:r>
+          </w:p>
+        </w:tc>
+        <w:tc>
+          <w:tcPr>
+            <w:tcW w:w="1198" w:type="dxa"/>
+          </w:tcPr>
+          <w:p>
+            <w:pPr>
+              <w:spacing w:line="360" w:lineRule="auto"/>
+              <w:jc w:val="center"/>
+            </w:pPr>
+            <w:r>
+              <w:t>0</w:t>
+            </w:r>
+          </w:p>
+        </w:tc>
+        <w:tc>
+          <w:tcPr>
+            <w:tcW w:w="1428" w:type="dxa"/>
+          </w:tcPr>
+          <w:p>
+            <w:pPr>
+              <w:spacing w:line="360" w:lineRule="auto"/>
+              <w:jc w:val="center"/>
+            </w:pPr>
+            <w:r>
+              <w:t>7.5</w:t>
+            </w:r>
+          </w:p>
+        </w:tc>
+        <w:tc>
+          <w:tcPr>
+            <w:tcW w:w="1698" w:type="dxa"/>
+          </w:tcPr>
+          <w:p>
+            <w:pPr>
+              <w:spacing w:line="360" w:lineRule="auto"/>
+              <w:jc w:val="center"/>
+            </w:pPr>
+            <w:r>
+              <w:t>76.6</w:t>
+            </w:r>
+          </w:p>
+        </w:tc>
+      </w:tr>
+    </w:tbl>
+    <w:p>
+      <w:pPr>
+        <w:spacing w:line="360" w:lineRule="auto"/>
+      </w:pPr>
+      <w:r>
+        <w:tab/>
+      </w:r>
+      <w:r>
+        <w:tab/>
+      </w:r>
+      <w:r>
+        <w:tab/>
+      </w:r>
+      <w:r>
+        <w:tab/>
+      </w:r>
+    </w:p>
+    <w:p>
+      <w:pPr>
+        <w:spacing w:line="360" w:lineRule="auto"/>
+      </w:pPr>
+      <w:r>
+        <w:lastRenderedPageBreak/>
+        <w:t>Another research paper published on “</w:t>
+      </w:r>
+      <w:r>
+        <w:t>A Deep Learning Based Framework for Accurate Segmentation o</w:t>
+      </w:r>
+      <w:r>
+        <w:t xml:space="preserve">f </w:t>
+      </w:r>
+      <w:r>
+        <w:t>Cervical Cytoplasm and Nuclei</w:t>
+      </w:r>
+      <w:r>
+        <w:t xml:space="preserve">”. The key goal of this paper is to propose a system of segmentation </w:t>
+      </w:r>
+      <w:r>
+        <w:t xml:space="preserve">which </w:t>
+      </w:r>
+      <w:r>
+        <w:t xml:space="preserve">focused on </w:t>
+      </w:r>
+      <w:proofErr w:type="spellStart"/>
+      <w:r>
+        <w:t>superpixel</w:t>
+      </w:r>
+      <w:proofErr w:type="spellEnd"/>
+      <w:r>
+        <w:t xml:space="preserve"> and convolution neural network (CNN) </w:t>
+      </w:r>
+      <w:r>
+        <w:t xml:space="preserve">for the segmentation of cervical cancer cells. </w:t>
       </w:r>
     </w:p>
     <w:p>
@@ -4139,6 +4799,25 @@
       <w:ind w:left="240"/>
     </w:pPr>
   </w:style>
+  <w:style w:type="table" w:styleId="TableGrid">
+    <w:name w:val="Table Grid"/>
+    <w:basedOn w:val="TableNormal"/>
+    <w:uiPriority w:val="39"/>
+    <w:rsid w:val="00DC19B6"/>
+    <w:pPr>
+      <w:spacing w:after="0" w:line="240" w:lineRule="auto"/>
+    </w:pPr>
+    <w:tblPr>
+      <w:tblBorders>
+        <w:top w:val="single" w:sz="4" w:space="0" w:color="auto"/>
+        <w:left w:val="single" w:sz="4" w:space="0" w:color="auto"/>
+        <w:bottom w:val="single" w:sz="4" w:space="0" w:color="auto"/>
+        <w:right w:val="single" w:sz="4" w:space="0" w:color="auto"/>
+        <w:insideH w:val="single" w:sz="4" w:space="0" w:color="auto"/>
+        <w:insideV w:val="single" w:sz="4" w:space="0" w:color="auto"/>
+      </w:tblBorders>
+    </w:tblPr>
+  </w:style>
 </w:styles>
 </file>
 
@@ -4438,11 +5117,82 @@
 </file>
 
 <file path=customXml/item1.xml><?xml version="1.0" encoding="utf-8"?>
-<b:Sources xmlns:b="http://schemas.openxmlformats.org/officeDocument/2006/bibliography" xmlns="http://schemas.openxmlformats.org/officeDocument/2006/bibliography" SelectedStyle="\HarvardAnglia2008OfficeOnline.xsl" StyleName="Harvard - Anglia" Version="2008"/>
+<b:Sources xmlns:b="http://schemas.openxmlformats.org/officeDocument/2006/bibliography" xmlns="http://schemas.openxmlformats.org/officeDocument/2006/bibliography" SelectedStyle="\HarvardAnglia2008OfficeOnline.xsl" StyleName="Harvard - Anglia" Version="2008">
+  <b:Source>
+    <b:Tag>TTr18</b:Tag>
+    <b:SourceType>JournalArticle</b:SourceType>
+    <b:Guid>{CB8C804E-AA23-43C9-BFAE-56F386512089}</b:Guid>
+    <b:Author>
+      <b:Author>
+        <b:NameList>
+          <b:Person>
+            <b:Last>Vununu</b:Last>
+            <b:First>Caleb</b:First>
+          </b:Person>
+          <b:Person>
+            <b:Last>Atoev</b:Last>
+            <b:First>Sukhrob</b:First>
+          </b:Person>
+          <b:Person>
+            <b:Last>Lee</b:Last>
+            <b:First>Suk-Hwan</b:First>
+          </b:Person>
+          <b:Person>
+            <b:Last>T.</b:Last>
+            <b:First>Tran</b:First>
+          </b:Person>
+        </b:NameList>
+      </b:Author>
+    </b:Author>
+    <b:Title>Leukemia Blood Cell Image Classification Using Convolutional Neural Network</b:Title>
+    <b:Year>2018</b:Year>
+    <b:JournalName>International journal of computer theory and engineering</b:JournalName>
+    <b:Pages>54-58</b:Pages>
+    <b:Volume>10</b:Volume>
+    <b:RefOrder>1</b:RefOrder>
+  </b:Source>
+  <b:Source>
+    <b:Tag>Jia16</b:Tag>
+    <b:SourceType>JournalArticle</b:SourceType>
+    <b:Guid>{74B41F8D-5FD7-4F5C-B8F6-82B85D7E6624}</b:Guid>
+    <b:Author>
+      <b:Author>
+        <b:NameList>
+          <b:Person>
+            <b:Last>Zhao</b:Last>
+            <b:First>Jianwei</b:First>
+          </b:Person>
+          <b:Person>
+            <b:Last>Zhang</b:Last>
+            <b:First>Minshu</b:First>
+          </b:Person>
+          <b:Person>
+            <b:Last>Zhou</b:Last>
+            <b:First>Zhenghua</b:First>
+          </b:Person>
+          <b:Person>
+            <b:Last>Chu</b:Last>
+            <b:First>Jianjun</b:First>
+          </b:Person>
+          <b:Person>
+            <b:Last>Cao</b:Last>
+            <b:First>Feilong</b:First>
+          </b:Person>
+        </b:NameList>
+      </b:Author>
+    </b:Author>
+    <b:Title>Automatic detection and classification of leukocytes using convolutional neural networks</b:Title>
+    <b:JournalName>Medical &amp; Biological Engineering &amp; Computing</b:JournalName>
+    <b:Year>2016</b:Year>
+    <b:Volume>55</b:Volume>
+    <b:Pages> 1287–1301</b:Pages>
+    <b:RefOrder>2</b:RefOrder>
+  </b:Source>
+</b:Sources>
 </file>
 
 <file path=customXml/itemProps1.xml><?xml version="1.0" encoding="utf-8"?>
-<ds:datastoreItem xmlns:ds="http://schemas.openxmlformats.org/officeDocument/2006/customXml" ds:itemID="{12EF6CDE-39C1-4D7B-90D5-3302E081A0A4}">
+<ds:datastoreItem xmlns:ds="http://schemas.openxmlformats.org/officeDocument/2006/customXml" ds:itemID="{837765CF-E535-493C-8D11-9B5B4ACB674F}">
   <ds:schemaRefs>
     <ds:schemaRef ds:uri="http://schemas.openxmlformats.org/officeDocument/2006/bibliography"/>
   </ds:schemaRefs>

</xml_diff>

<commit_message>
Introduce with third literature review
</commit_message>
<xml_diff>
--- a/report/cancer_detection.docx
+++ b/report/cancer_detection.docx
@@ -708,7 +708,15 @@
                           <w:sz w:val="36"/>
                           <w:szCs w:val="36"/>
                         </w:rPr>
-                        <w:t xml:space="preserve">ubmitted to </w:t>
+                        <w:t xml:space="preserve">ubmitted </w:t>
+                      </w:r>
+                      <w:proofErr w:type="gramStart"/>
+                      <w:r>
+                        <w:rPr>
+                          <w:sz w:val="36"/>
+                          <w:szCs w:val="36"/>
+                        </w:rPr>
+                        <w:t xml:space="preserve">to </w:t>
                       </w:r>
                       <w:r>
                         <w:rPr>
@@ -723,7 +731,15 @@
                           <w:szCs w:val="36"/>
                         </w:rPr>
                         <w:tab/>
-                        <w:t xml:space="preserve">: </w:t>
+                        <w:t>:</w:t>
+                      </w:r>
+                      <w:proofErr w:type="gramEnd"/>
+                      <w:r>
+                        <w:rPr>
+                          <w:sz w:val="36"/>
+                          <w:szCs w:val="36"/>
+                        </w:rPr>
+                        <w:t xml:space="preserve"> </w:t>
                       </w:r>
                       <w:r>
                         <w:rPr>
@@ -784,7 +800,15 @@
                           <w:sz w:val="36"/>
                           <w:szCs w:val="36"/>
                         </w:rPr>
-                        <w:t>Submitted on</w:t>
+                        <w:t xml:space="preserve">Submitted </w:t>
+                      </w:r>
+                      <w:proofErr w:type="gramStart"/>
+                      <w:r>
+                        <w:rPr>
+                          <w:sz w:val="36"/>
+                          <w:szCs w:val="36"/>
+                        </w:rPr>
+                        <w:t>on</w:t>
                       </w:r>
                       <w:r>
                         <w:rPr>
@@ -799,7 +823,15 @@
                           <w:szCs w:val="36"/>
                         </w:rPr>
                         <w:tab/>
-                        <w:t xml:space="preserve">: </w:t>
+                        <w:t>:</w:t>
+                      </w:r>
+                      <w:proofErr w:type="gramEnd"/>
+                      <w:r>
+                        <w:rPr>
+                          <w:sz w:val="36"/>
+                          <w:szCs w:val="36"/>
+                        </w:rPr>
+                        <w:t xml:space="preserve"> </w:t>
                       </w:r>
                       <w:r>
                         <w:rPr>
@@ -954,7 +986,7 @@
           <w:r>
             <w:fldChar w:fldCharType="separate"/>
           </w:r>
-          <w:hyperlink w:anchor="_Toc41901790" w:history="1">
+          <w:hyperlink w:anchor="_Toc41927357" w:history="1">
             <w:r>
               <w:rPr>
                 <w:rStyle w:val="Hyperlink"/>
@@ -996,7 +1028,7 @@
                 <w:noProof/>
                 <w:webHidden/>
               </w:rPr>
-              <w:instrText xml:space="preserve"> PAGEREF _Toc41901790 \h </w:instrText>
+              <w:instrText xml:space="preserve"> PAGEREF _Toc41927357 \h </w:instrText>
             </w:r>
             <w:r>
               <w:rPr>
@@ -1040,7 +1072,7 @@
               <w:sz w:val="22"/>
             </w:rPr>
           </w:pPr>
-          <w:hyperlink w:anchor="_Toc41901791" w:history="1">
+          <w:hyperlink w:anchor="_Toc41927358" w:history="1">
             <w:r>
               <w:rPr>
                 <w:rStyle w:val="Hyperlink"/>
@@ -1082,7 +1114,7 @@
                 <w:noProof/>
                 <w:webHidden/>
               </w:rPr>
-              <w:instrText xml:space="preserve"> PAGEREF _Toc41901791 \h </w:instrText>
+              <w:instrText xml:space="preserve"> PAGEREF _Toc41927358 \h </w:instrText>
             </w:r>
             <w:r>
               <w:rPr>
@@ -1126,7 +1158,7 @@
               <w:sz w:val="22"/>
             </w:rPr>
           </w:pPr>
-          <w:hyperlink w:anchor="_Toc41901792" w:history="1">
+          <w:hyperlink w:anchor="_Toc41927359" w:history="1">
             <w:r>
               <w:rPr>
                 <w:rStyle w:val="Hyperlink"/>
@@ -1168,7 +1200,7 @@
                 <w:noProof/>
                 <w:webHidden/>
               </w:rPr>
-              <w:instrText xml:space="preserve"> PAGEREF _Toc41901792 \h </w:instrText>
+              <w:instrText xml:space="preserve"> PAGEREF _Toc41927359 \h </w:instrText>
             </w:r>
             <w:r>
               <w:rPr>
@@ -1212,7 +1244,7 @@
               <w:sz w:val="22"/>
             </w:rPr>
           </w:pPr>
-          <w:hyperlink w:anchor="_Toc41901793" w:history="1">
+          <w:hyperlink w:anchor="_Toc41927360" w:history="1">
             <w:r>
               <w:rPr>
                 <w:rStyle w:val="Hyperlink"/>
@@ -1254,7 +1286,7 @@
                 <w:noProof/>
                 <w:webHidden/>
               </w:rPr>
-              <w:instrText xml:space="preserve"> PAGEREF _Toc41901793 \h </w:instrText>
+              <w:instrText xml:space="preserve"> PAGEREF _Toc41927360 \h </w:instrText>
             </w:r>
             <w:r>
               <w:rPr>
@@ -1345,7 +1377,7 @@
         </w:numPr>
         <w:spacing w:line="360" w:lineRule="auto"/>
       </w:pPr>
-      <w:bookmarkStart w:id="0" w:name="_Toc41901790"/>
+      <w:bookmarkStart w:id="0" w:name="_Toc41927357"/>
       <w:r>
         <w:lastRenderedPageBreak/>
         <w:t>Finding a research topic</w:t>
@@ -1635,7 +1667,7 @@
         </w:numPr>
         <w:spacing w:line="360" w:lineRule="auto"/>
       </w:pPr>
-      <w:bookmarkStart w:id="1" w:name="_Toc41901791"/>
+      <w:bookmarkStart w:id="1" w:name="_Toc41927358"/>
       <w:r>
         <w:t>Professional Activities</w:t>
       </w:r>
@@ -1652,7 +1684,7 @@
           <w:numId w:val="1"/>
         </w:numPr>
       </w:pPr>
-      <w:bookmarkStart w:id="2" w:name="_Toc41901792"/>
+      <w:bookmarkStart w:id="2" w:name="_Toc41927359"/>
       <w:r>
         <w:t>Gantt Chart</w:t>
       </w:r>
@@ -1842,14 +1874,27 @@
                       <w:r>
                         <w:t xml:space="preserve">Figure </w:t>
                       </w:r>
-                      <w:fldSimple w:instr=" SEQ Figure \* ARABIC ">
-                        <w:r>
-                          <w:rPr>
-                            <w:noProof/>
-                          </w:rPr>
-                          <w:t>1</w:t>
-                        </w:r>
-                      </w:fldSimple>
+                      <w:r>
+                        <w:fldChar w:fldCharType="begin"/>
+                      </w:r>
+                      <w:r>
+                        <w:instrText xml:space="preserve"> SEQ Figure \* ARABIC </w:instrText>
+                      </w:r>
+                      <w:r>
+                        <w:fldChar w:fldCharType="separate"/>
+                      </w:r>
+                      <w:r>
+                        <w:rPr>
+                          <w:noProof/>
+                        </w:rPr>
+                        <w:t>1</w:t>
+                      </w:r>
+                      <w:r>
+                        <w:rPr>
+                          <w:noProof/>
+                        </w:rPr>
+                        <w:fldChar w:fldCharType="end"/>
+                      </w:r>
                       <w:r>
                         <w:t>: Gantt Chart</w:t>
                       </w:r>
@@ -2130,7 +2175,7 @@
         </w:numPr>
         <w:spacing w:line="360" w:lineRule="auto"/>
       </w:pPr>
-      <w:bookmarkStart w:id="3" w:name="_Toc41901793"/>
+      <w:bookmarkStart w:id="3" w:name="_Toc41927360"/>
       <w:r>
         <w:t>Literature Review</w:t>
       </w:r>
@@ -2243,6 +2288,7 @@
           <w:id w:val="1795866084"/>
           <w:citation/>
         </w:sdtPr>
+        <w:sdtEndPr/>
         <w:sdtContent>
           <w:r>
             <w:fldChar w:fldCharType="begin"/>
@@ -2276,19 +2322,7 @@
         <w:t xml:space="preserve">Another research paper published on </w:t>
       </w:r>
       <w:r>
-        <w:t>“</w:t>
-      </w:r>
-      <w:r>
-        <w:t>Automatic detection and classification of leukocytes using</w:t>
-      </w:r>
-      <w:r>
-        <w:t xml:space="preserve"> </w:t>
-      </w:r>
-      <w:r>
-        <w:t>convolutional neural networks</w:t>
-      </w:r>
-      <w:r>
-        <w:t xml:space="preserve">”. </w:t>
+        <w:t xml:space="preserve">“Automatic detection and classification of leukocytes using convolutional neural networks”. </w:t>
       </w:r>
       <w:r>
         <w:t xml:space="preserve">The key goal of this paper is to build an automatic system for detection and classification for superficial blood representations of WBCs. </w:t>
@@ -2338,6 +2372,7 @@
           <w:id w:val="1072850883"/>
           <w:citation/>
         </w:sdtPr>
+        <w:sdtEndPr/>
         <w:sdtContent>
           <w:r>
             <w:fldChar w:fldCharType="begin"/>
@@ -2843,45 +2878,979 @@
     <w:p>
       <w:pPr>
         <w:spacing w:line="360" w:lineRule="auto"/>
+        <w:rPr>
+          <w:rStyle w:val="nd-word"/>
+          <w:rFonts w:ascii="Arial" w:hAnsi="Arial" w:cs="Arial"/>
+          <w:color w:val="252525"/>
+        </w:rPr>
       </w:pPr>
       <w:r>
         <w:lastRenderedPageBreak/>
+        <w:t xml:space="preserve">Another research paper published on “A Deep Learning Based Framework for Accurate Segmentation of Cervical Cytoplasm and Nuclei”. The key goal of this paper is to propose a system of segmentation </w:t>
+      </w:r>
+      <w:r>
+        <w:t xml:space="preserve">which </w:t>
+      </w:r>
+      <w:r>
+        <w:t xml:space="preserve">focused on </w:t>
+      </w:r>
+      <w:proofErr w:type="spellStart"/>
+      <w:r>
+        <w:t>superpixel</w:t>
+      </w:r>
+      <w:proofErr w:type="spellEnd"/>
+      <w:r>
+        <w:t xml:space="preserve"> and convolution neural network (CNN) </w:t>
+      </w:r>
+      <w:r>
+        <w:t xml:space="preserve">for the segmentation of cervical cancer cells. </w:t>
+      </w:r>
+      <w:r>
+        <w:t>Since, the contrast between background and cytoplasm is not relatively, cytoplasm segmentation is done first</w:t>
+      </w:r>
+      <w:r>
+        <w:t xml:space="preserve"> which is based on experience and observation</w:t>
+      </w:r>
+      <w:r>
+        <w:t xml:space="preserve">.  CNN which is based on deep learning is investigated for field identification of interest. A </w:t>
+      </w:r>
+      <w:r>
+        <w:t>course</w:t>
+      </w:r>
+      <w:r>
+        <w:t xml:space="preserve"> of fine nucleus segmentation is also being established for segmentation of cervical cancer cells and further refining. </w:t>
+      </w:r>
+      <w:r>
+        <w:t>The result after the experiment that for nucleus area identification an accuracy of 94.5 percent and recall of 0.8726</w:t>
+      </w:r>
+      <w:r>
+        <w:rPr>
+          <w:rFonts w:ascii="Arial" w:hAnsi="Arial" w:cs="Arial"/>
+          <w:color w:val="252525"/>
+          <w:shd w:val="clear" w:color="auto" w:fill="FFFFFF"/>
+        </w:rPr>
+        <w:t>±0.0008 a</w:t>
+      </w:r>
+      <w:r>
+        <w:rPr>
+          <w:rFonts w:ascii="Arial" w:hAnsi="Arial" w:cs="Arial"/>
+          <w:color w:val="252525"/>
+          <w:shd w:val="clear" w:color="auto" w:fill="FFFFFF"/>
+        </w:rPr>
+        <w:t>n</w:t>
+      </w:r>
+      <w:r>
+        <w:rPr>
+          <w:rFonts w:ascii="Arial" w:hAnsi="Arial" w:cs="Arial"/>
+          <w:color w:val="252525"/>
+          <w:shd w:val="clear" w:color="auto" w:fill="FFFFFF"/>
+        </w:rPr>
+        <w:t xml:space="preserve">d </w:t>
+      </w:r>
+      <w:r>
+        <w:rPr>
+          <w:rStyle w:val="nd-word"/>
+          <w:rFonts w:ascii="Arial" w:hAnsi="Arial" w:cs="Arial"/>
+          <w:color w:val="252525"/>
+        </w:rPr>
+        <w:t xml:space="preserve">and a precision of 0.9143±0.0202 are achieved. </w:t>
+      </w:r>
+      <w:r>
+        <w:rPr>
+          <w:rStyle w:val="nd-word"/>
+          <w:rFonts w:ascii="Arial" w:hAnsi="Arial" w:cs="Arial"/>
+          <w:color w:val="252525"/>
+        </w:rPr>
+        <w:t xml:space="preserve">The experiment in this research paper performed with 1400 of dataset where 1200 image are used for training set and 200 images are used for testing test. Different algorithms like CNN, backward propagation neural network (BPNN), probabilities neural network (PNN), support vector network (SVM), and learning vector quantization (LVQ) are used to detect </w:t>
+      </w:r>
+      <w:r>
+        <w:rPr>
+          <w:rStyle w:val="nd-word"/>
+          <w:rFonts w:ascii="Arial" w:hAnsi="Arial" w:cs="Arial"/>
+          <w:color w:val="252525"/>
+        </w:rPr>
+        <w:t>performance evaluation based on accuracy, sensitivity, specificity, and f1-score</w:t>
+      </w:r>
+      <w:r>
+        <w:rPr>
+          <w:rStyle w:val="nd-word"/>
+          <w:rFonts w:ascii="Arial" w:hAnsi="Arial" w:cs="Arial"/>
+          <w:color w:val="252525"/>
+        </w:rPr>
+        <w:t xml:space="preserve"> where CNN has best result</w:t>
+      </w:r>
+      <w:r>
+        <w:rPr>
+          <w:rStyle w:val="nd-word"/>
+          <w:rFonts w:ascii="Arial" w:hAnsi="Arial" w:cs="Arial"/>
+          <w:color w:val="252525"/>
+        </w:rPr>
+        <w:t xml:space="preserve"> </w:t>
+      </w:r>
+      <w:sdt>
+        <w:sdtPr>
+          <w:rPr>
+            <w:rStyle w:val="nd-word"/>
+            <w:rFonts w:ascii="Arial" w:hAnsi="Arial" w:cs="Arial"/>
+            <w:color w:val="252525"/>
+          </w:rPr>
+          <w:id w:val="-292286039"/>
+          <w:citation/>
+        </w:sdtPr>
+        <w:sdtEndPr>
+          <w:rPr>
+            <w:rStyle w:val="nd-word"/>
+          </w:rPr>
+        </w:sdtEndPr>
+        <w:sdtContent>
+          <w:r>
+            <w:rPr>
+              <w:rStyle w:val="nd-word"/>
+              <w:rFonts w:ascii="Arial" w:hAnsi="Arial" w:cs="Arial"/>
+              <w:color w:val="252525"/>
+            </w:rPr>
+            <w:fldChar w:fldCharType="begin"/>
+          </w:r>
+          <w:r>
+            <w:rPr>
+              <w:rStyle w:val="nd-word"/>
+              <w:rFonts w:ascii="Arial" w:hAnsi="Arial" w:cs="Arial"/>
+              <w:color w:val="252525"/>
+            </w:rPr>
+            <w:instrText xml:space="preserve"> CITATION You14 \l 1033 </w:instrText>
+          </w:r>
+          <w:r>
+            <w:rPr>
+              <w:rStyle w:val="nd-word"/>
+              <w:rFonts w:ascii="Arial" w:hAnsi="Arial" w:cs="Arial"/>
+              <w:color w:val="252525"/>
+            </w:rPr>
+            <w:fldChar w:fldCharType="separate"/>
+          </w:r>
+          <w:r>
+            <w:rPr>
+              <w:rFonts w:ascii="Arial" w:hAnsi="Arial" w:cs="Arial"/>
+              <w:noProof/>
+              <w:color w:val="252525"/>
+            </w:rPr>
+            <w:t>(Song, et al., 2014)</w:t>
+          </w:r>
+          <w:r>
+            <w:rPr>
+              <w:rStyle w:val="nd-word"/>
+              <w:rFonts w:ascii="Arial" w:hAnsi="Arial" w:cs="Arial"/>
+              <w:color w:val="252525"/>
+            </w:rPr>
+            <w:fldChar w:fldCharType="end"/>
+          </w:r>
+        </w:sdtContent>
+      </w:sdt>
+      <w:r>
+        <w:rPr>
+          <w:rStyle w:val="nd-word"/>
+          <w:rFonts w:ascii="Arial" w:hAnsi="Arial" w:cs="Arial"/>
+          <w:color w:val="252525"/>
+        </w:rPr>
+        <w:t xml:space="preserve">. </w:t>
+      </w:r>
+    </w:p>
+    <w:tbl>
+      <w:tblPr>
+        <w:tblStyle w:val="TableGrid"/>
+        <w:tblW w:w="9625" w:type="dxa"/>
+        <w:tblLook w:val="04A0" w:firstRow="1" w:lastRow="0" w:firstColumn="1" w:lastColumn="0" w:noHBand="0" w:noVBand="1"/>
+      </w:tblPr>
+      <w:tblGrid>
+        <w:gridCol w:w="1975"/>
+        <w:gridCol w:w="1980"/>
+        <w:gridCol w:w="1530"/>
+        <w:gridCol w:w="1980"/>
+        <w:gridCol w:w="2160"/>
+      </w:tblGrid>
+      <w:tr>
+        <w:tc>
+          <w:tcPr>
+            <w:tcW w:w="1975" w:type="dxa"/>
+            <w:shd w:val="clear" w:color="auto" w:fill="8EAADB" w:themeFill="accent1" w:themeFillTint="99"/>
+          </w:tcPr>
+          <w:p>
+            <w:pPr>
+              <w:spacing w:line="360" w:lineRule="auto"/>
+              <w:jc w:val="center"/>
+              <w:rPr>
+                <w:rStyle w:val="nd-word"/>
+                <w:rFonts w:ascii="Arial" w:hAnsi="Arial" w:cs="Arial"/>
+                <w:color w:val="252525"/>
+              </w:rPr>
+            </w:pPr>
+            <w:r>
+              <w:rPr>
+                <w:rStyle w:val="nd-word"/>
+                <w:rFonts w:ascii="Arial" w:hAnsi="Arial" w:cs="Arial"/>
+                <w:color w:val="252525"/>
+              </w:rPr>
+              <w:t>Algorithms</w:t>
+            </w:r>
+          </w:p>
+        </w:tc>
+        <w:tc>
+          <w:tcPr>
+            <w:tcW w:w="1980" w:type="dxa"/>
+            <w:shd w:val="clear" w:color="auto" w:fill="ACB9CA" w:themeFill="text2" w:themeFillTint="66"/>
+          </w:tcPr>
+          <w:p>
+            <w:pPr>
+              <w:spacing w:line="360" w:lineRule="auto"/>
+              <w:jc w:val="center"/>
+              <w:rPr>
+                <w:rStyle w:val="nd-word"/>
+                <w:rFonts w:ascii="Arial" w:hAnsi="Arial" w:cs="Arial"/>
+                <w:color w:val="252525"/>
+              </w:rPr>
+            </w:pPr>
+            <w:r>
+              <w:rPr>
+                <w:rStyle w:val="nd-word"/>
+                <w:rFonts w:ascii="Arial" w:hAnsi="Arial" w:cs="Arial"/>
+                <w:color w:val="252525"/>
+              </w:rPr>
+              <w:t>Accuracy</w:t>
+            </w:r>
+          </w:p>
+        </w:tc>
+        <w:tc>
+          <w:tcPr>
+            <w:tcW w:w="1530" w:type="dxa"/>
+            <w:shd w:val="clear" w:color="auto" w:fill="ACB9CA" w:themeFill="text2" w:themeFillTint="66"/>
+          </w:tcPr>
+          <w:p>
+            <w:pPr>
+              <w:spacing w:line="360" w:lineRule="auto"/>
+              <w:jc w:val="center"/>
+              <w:rPr>
+                <w:rStyle w:val="nd-word"/>
+                <w:rFonts w:ascii="Arial" w:hAnsi="Arial" w:cs="Arial"/>
+                <w:color w:val="252525"/>
+              </w:rPr>
+            </w:pPr>
+            <w:r>
+              <w:rPr>
+                <w:rStyle w:val="nd-word"/>
+                <w:rFonts w:ascii="Arial" w:hAnsi="Arial" w:cs="Arial"/>
+                <w:color w:val="252525"/>
+              </w:rPr>
+              <w:t>Sensitivity</w:t>
+            </w:r>
+          </w:p>
+        </w:tc>
+        <w:tc>
+          <w:tcPr>
+            <w:tcW w:w="1980" w:type="dxa"/>
+            <w:shd w:val="clear" w:color="auto" w:fill="ACB9CA" w:themeFill="text2" w:themeFillTint="66"/>
+          </w:tcPr>
+          <w:p>
+            <w:pPr>
+              <w:spacing w:line="360" w:lineRule="auto"/>
+              <w:jc w:val="center"/>
+              <w:rPr>
+                <w:rStyle w:val="nd-word"/>
+                <w:rFonts w:ascii="Arial" w:hAnsi="Arial" w:cs="Arial"/>
+                <w:color w:val="252525"/>
+              </w:rPr>
+            </w:pPr>
+            <w:r>
+              <w:rPr>
+                <w:rStyle w:val="nd-word"/>
+                <w:rFonts w:ascii="Arial" w:hAnsi="Arial" w:cs="Arial"/>
+                <w:color w:val="252525"/>
+              </w:rPr>
+              <w:t>Specificity</w:t>
+            </w:r>
+          </w:p>
+        </w:tc>
+        <w:tc>
+          <w:tcPr>
+            <w:tcW w:w="2160" w:type="dxa"/>
+            <w:shd w:val="clear" w:color="auto" w:fill="ACB9CA" w:themeFill="text2" w:themeFillTint="66"/>
+          </w:tcPr>
+          <w:p>
+            <w:pPr>
+              <w:spacing w:line="360" w:lineRule="auto"/>
+              <w:jc w:val="center"/>
+              <w:rPr>
+                <w:rStyle w:val="nd-word"/>
+                <w:rFonts w:ascii="Arial" w:hAnsi="Arial" w:cs="Arial"/>
+                <w:color w:val="252525"/>
+              </w:rPr>
+            </w:pPr>
+            <w:r>
+              <w:rPr>
+                <w:rStyle w:val="nd-word"/>
+                <w:rFonts w:ascii="Arial" w:hAnsi="Arial" w:cs="Arial"/>
+                <w:color w:val="252525"/>
+              </w:rPr>
+              <w:t>F1 measure</w:t>
+            </w:r>
+          </w:p>
+        </w:tc>
+      </w:tr>
+      <w:tr>
+        <w:tc>
+          <w:tcPr>
+            <w:tcW w:w="1975" w:type="dxa"/>
+            <w:shd w:val="clear" w:color="auto" w:fill="8EAADB" w:themeFill="accent1" w:themeFillTint="99"/>
+          </w:tcPr>
+          <w:p>
+            <w:pPr>
+              <w:spacing w:line="360" w:lineRule="auto"/>
+              <w:jc w:val="center"/>
+              <w:rPr>
+                <w:rStyle w:val="nd-word"/>
+                <w:rFonts w:ascii="Arial" w:hAnsi="Arial" w:cs="Arial"/>
+                <w:color w:val="252525"/>
+              </w:rPr>
+            </w:pPr>
+            <w:r>
+              <w:rPr>
+                <w:rStyle w:val="nd-word"/>
+                <w:rFonts w:ascii="Arial" w:hAnsi="Arial" w:cs="Arial"/>
+                <w:color w:val="252525"/>
+              </w:rPr>
+              <w:t>BPNN</w:t>
+            </w:r>
+          </w:p>
+        </w:tc>
+        <w:tc>
+          <w:tcPr>
+            <w:tcW w:w="1980" w:type="dxa"/>
+          </w:tcPr>
+          <w:p>
+            <w:pPr>
+              <w:spacing w:line="360" w:lineRule="auto"/>
+              <w:jc w:val="center"/>
+              <w:rPr>
+                <w:rStyle w:val="nd-word"/>
+                <w:rFonts w:ascii="Arial" w:hAnsi="Arial" w:cs="Arial"/>
+                <w:color w:val="252525"/>
+              </w:rPr>
+            </w:pPr>
+            <w:r>
+              <w:rPr>
+                <w:rStyle w:val="nd-word"/>
+                <w:rFonts w:ascii="Arial" w:hAnsi="Arial" w:cs="Arial"/>
+                <w:color w:val="252525"/>
+              </w:rPr>
+              <w:t>0.8900</w:t>
+            </w:r>
+          </w:p>
+        </w:tc>
+        <w:tc>
+          <w:tcPr>
+            <w:tcW w:w="1530" w:type="dxa"/>
+          </w:tcPr>
+          <w:p>
+            <w:pPr>
+              <w:spacing w:line="360" w:lineRule="auto"/>
+              <w:jc w:val="center"/>
+              <w:rPr>
+                <w:rStyle w:val="nd-word"/>
+                <w:rFonts w:ascii="Arial" w:hAnsi="Arial" w:cs="Arial"/>
+                <w:color w:val="252525"/>
+              </w:rPr>
+            </w:pPr>
+            <w:r>
+              <w:rPr>
+                <w:rStyle w:val="nd-word"/>
+                <w:rFonts w:ascii="Arial" w:hAnsi="Arial" w:cs="Arial"/>
+                <w:color w:val="252525"/>
+              </w:rPr>
+              <w:t>0.8578</w:t>
+            </w:r>
+          </w:p>
+        </w:tc>
+        <w:tc>
+          <w:tcPr>
+            <w:tcW w:w="1980" w:type="dxa"/>
+          </w:tcPr>
+          <w:p>
+            <w:pPr>
+              <w:spacing w:line="360" w:lineRule="auto"/>
+              <w:jc w:val="center"/>
+              <w:rPr>
+                <w:rStyle w:val="nd-word"/>
+                <w:rFonts w:ascii="Arial" w:hAnsi="Arial" w:cs="Arial"/>
+                <w:color w:val="252525"/>
+              </w:rPr>
+            </w:pPr>
+            <w:r>
+              <w:rPr>
+                <w:rStyle w:val="nd-word"/>
+                <w:rFonts w:ascii="Arial" w:hAnsi="Arial" w:cs="Arial"/>
+                <w:color w:val="252525"/>
+              </w:rPr>
+              <w:t>0.9286</w:t>
+            </w:r>
+          </w:p>
+        </w:tc>
+        <w:tc>
+          <w:tcPr>
+            <w:tcW w:w="2160" w:type="dxa"/>
+          </w:tcPr>
+          <w:p>
+            <w:pPr>
+              <w:spacing w:line="360" w:lineRule="auto"/>
+              <w:jc w:val="center"/>
+              <w:rPr>
+                <w:rStyle w:val="nd-word"/>
+                <w:rFonts w:ascii="Arial" w:hAnsi="Arial" w:cs="Arial"/>
+                <w:color w:val="252525"/>
+              </w:rPr>
+            </w:pPr>
+            <w:r>
+              <w:rPr>
+                <w:rStyle w:val="nd-word"/>
+                <w:rFonts w:ascii="Arial" w:hAnsi="Arial" w:cs="Arial"/>
+                <w:color w:val="252525"/>
+              </w:rPr>
+              <w:t>0.8947</w:t>
+            </w:r>
+          </w:p>
+        </w:tc>
+      </w:tr>
+      <w:tr>
+        <w:tc>
+          <w:tcPr>
+            <w:tcW w:w="1975" w:type="dxa"/>
+            <w:shd w:val="clear" w:color="auto" w:fill="8EAADB" w:themeFill="accent1" w:themeFillTint="99"/>
+          </w:tcPr>
+          <w:p>
+            <w:pPr>
+              <w:spacing w:line="360" w:lineRule="auto"/>
+              <w:jc w:val="center"/>
+              <w:rPr>
+                <w:rStyle w:val="nd-word"/>
+                <w:rFonts w:ascii="Arial" w:hAnsi="Arial" w:cs="Arial"/>
+                <w:color w:val="252525"/>
+              </w:rPr>
+            </w:pPr>
+            <w:r>
+              <w:rPr>
+                <w:rStyle w:val="nd-word"/>
+                <w:rFonts w:ascii="Arial" w:hAnsi="Arial" w:cs="Arial"/>
+                <w:color w:val="252525"/>
+              </w:rPr>
+              <w:t>PNN</w:t>
+            </w:r>
+          </w:p>
+        </w:tc>
+        <w:tc>
+          <w:tcPr>
+            <w:tcW w:w="1980" w:type="dxa"/>
+          </w:tcPr>
+          <w:p>
+            <w:pPr>
+              <w:spacing w:line="360" w:lineRule="auto"/>
+              <w:jc w:val="center"/>
+              <w:rPr>
+                <w:rStyle w:val="nd-word"/>
+                <w:rFonts w:ascii="Arial" w:hAnsi="Arial" w:cs="Arial"/>
+                <w:color w:val="252525"/>
+              </w:rPr>
+            </w:pPr>
+            <w:r>
+              <w:rPr>
+                <w:rStyle w:val="nd-word"/>
+                <w:rFonts w:ascii="Arial" w:hAnsi="Arial" w:cs="Arial"/>
+                <w:color w:val="252525"/>
+              </w:rPr>
+              <w:t>0.8775</w:t>
+            </w:r>
+          </w:p>
+        </w:tc>
+        <w:tc>
+          <w:tcPr>
+            <w:tcW w:w="1530" w:type="dxa"/>
+          </w:tcPr>
+          <w:p>
+            <w:pPr>
+              <w:spacing w:line="360" w:lineRule="auto"/>
+              <w:jc w:val="center"/>
+              <w:rPr>
+                <w:rStyle w:val="nd-word"/>
+                <w:rFonts w:ascii="Arial" w:hAnsi="Arial" w:cs="Arial"/>
+                <w:color w:val="252525"/>
+              </w:rPr>
+            </w:pPr>
+            <w:r>
+              <w:rPr>
+                <w:rStyle w:val="nd-word"/>
+                <w:rFonts w:ascii="Arial" w:hAnsi="Arial" w:cs="Arial"/>
+                <w:color w:val="252525"/>
+              </w:rPr>
+              <w:t>0.8912</w:t>
+            </w:r>
+          </w:p>
+        </w:tc>
+        <w:tc>
+          <w:tcPr>
+            <w:tcW w:w="1980" w:type="dxa"/>
+          </w:tcPr>
+          <w:p>
+            <w:pPr>
+              <w:spacing w:line="360" w:lineRule="auto"/>
+              <w:jc w:val="center"/>
+              <w:rPr>
+                <w:rStyle w:val="nd-word"/>
+                <w:rFonts w:ascii="Arial" w:hAnsi="Arial" w:cs="Arial"/>
+                <w:color w:val="252525"/>
+              </w:rPr>
+            </w:pPr>
+            <w:r>
+              <w:rPr>
+                <w:rStyle w:val="nd-word"/>
+                <w:rFonts w:ascii="Arial" w:hAnsi="Arial" w:cs="Arial"/>
+                <w:color w:val="252525"/>
+              </w:rPr>
+              <w:t>0.8647</w:t>
+            </w:r>
+          </w:p>
+        </w:tc>
+        <w:tc>
+          <w:tcPr>
+            <w:tcW w:w="2160" w:type="dxa"/>
+          </w:tcPr>
+          <w:p>
+            <w:pPr>
+              <w:spacing w:line="360" w:lineRule="auto"/>
+              <w:jc w:val="center"/>
+              <w:rPr>
+                <w:rStyle w:val="nd-word"/>
+                <w:rFonts w:ascii="Arial" w:hAnsi="Arial" w:cs="Arial"/>
+                <w:color w:val="252525"/>
+              </w:rPr>
+            </w:pPr>
+            <w:r>
+              <w:rPr>
+                <w:rStyle w:val="nd-word"/>
+                <w:rFonts w:ascii="Arial" w:hAnsi="Arial" w:cs="Arial"/>
+                <w:color w:val="252525"/>
+              </w:rPr>
+              <w:t>0.8753</w:t>
+            </w:r>
+          </w:p>
+        </w:tc>
+      </w:tr>
+      <w:tr>
+        <w:tc>
+          <w:tcPr>
+            <w:tcW w:w="1975" w:type="dxa"/>
+            <w:shd w:val="clear" w:color="auto" w:fill="8EAADB" w:themeFill="accent1" w:themeFillTint="99"/>
+          </w:tcPr>
+          <w:p>
+            <w:pPr>
+              <w:spacing w:line="360" w:lineRule="auto"/>
+              <w:jc w:val="center"/>
+              <w:rPr>
+                <w:rStyle w:val="nd-word"/>
+                <w:rFonts w:ascii="Arial" w:hAnsi="Arial" w:cs="Arial"/>
+                <w:color w:val="252525"/>
+              </w:rPr>
+            </w:pPr>
+            <w:r>
+              <w:rPr>
+                <w:rStyle w:val="nd-word"/>
+                <w:rFonts w:ascii="Arial" w:hAnsi="Arial" w:cs="Arial"/>
+                <w:color w:val="252525"/>
+              </w:rPr>
+              <w:t>SVM</w:t>
+            </w:r>
+          </w:p>
+        </w:tc>
+        <w:tc>
+          <w:tcPr>
+            <w:tcW w:w="1980" w:type="dxa"/>
+          </w:tcPr>
+          <w:p>
+            <w:pPr>
+              <w:spacing w:line="360" w:lineRule="auto"/>
+              <w:jc w:val="center"/>
+              <w:rPr>
+                <w:rStyle w:val="nd-word"/>
+                <w:rFonts w:ascii="Arial" w:hAnsi="Arial" w:cs="Arial"/>
+                <w:color w:val="252525"/>
+              </w:rPr>
+            </w:pPr>
+            <w:r>
+              <w:rPr>
+                <w:rStyle w:val="nd-word"/>
+                <w:rFonts w:ascii="Arial" w:hAnsi="Arial" w:cs="Arial"/>
+                <w:color w:val="252525"/>
+              </w:rPr>
+              <w:t>0.8975</w:t>
+            </w:r>
+          </w:p>
+        </w:tc>
+        <w:tc>
+          <w:tcPr>
+            <w:tcW w:w="1530" w:type="dxa"/>
+          </w:tcPr>
+          <w:p>
+            <w:pPr>
+              <w:spacing w:line="360" w:lineRule="auto"/>
+              <w:jc w:val="center"/>
+              <w:rPr>
+                <w:rStyle w:val="nd-word"/>
+                <w:rFonts w:ascii="Arial" w:hAnsi="Arial" w:cs="Arial"/>
+                <w:color w:val="252525"/>
+              </w:rPr>
+            </w:pPr>
+            <w:r>
+              <w:rPr>
+                <w:rStyle w:val="nd-word"/>
+                <w:rFonts w:ascii="Arial" w:hAnsi="Arial" w:cs="Arial"/>
+                <w:color w:val="252525"/>
+              </w:rPr>
+              <w:t>0.8841</w:t>
+            </w:r>
+          </w:p>
+        </w:tc>
+        <w:tc>
+          <w:tcPr>
+            <w:tcW w:w="1980" w:type="dxa"/>
+          </w:tcPr>
+          <w:p>
+            <w:pPr>
+              <w:spacing w:line="360" w:lineRule="auto"/>
+              <w:jc w:val="center"/>
+              <w:rPr>
+                <w:rStyle w:val="nd-word"/>
+                <w:rFonts w:ascii="Arial" w:hAnsi="Arial" w:cs="Arial"/>
+                <w:color w:val="252525"/>
+              </w:rPr>
+            </w:pPr>
+            <w:r>
+              <w:rPr>
+                <w:rStyle w:val="nd-word"/>
+                <w:rFonts w:ascii="Arial" w:hAnsi="Arial" w:cs="Arial"/>
+                <w:color w:val="252525"/>
+              </w:rPr>
+              <w:t>0.9919</w:t>
+            </w:r>
+          </w:p>
+        </w:tc>
+        <w:tc>
+          <w:tcPr>
+            <w:tcW w:w="2160" w:type="dxa"/>
+          </w:tcPr>
+          <w:p>
+            <w:pPr>
+              <w:spacing w:line="360" w:lineRule="auto"/>
+              <w:jc w:val="center"/>
+              <w:rPr>
+                <w:rStyle w:val="nd-word"/>
+                <w:rFonts w:ascii="Arial" w:hAnsi="Arial" w:cs="Arial"/>
+                <w:color w:val="252525"/>
+              </w:rPr>
+            </w:pPr>
+            <w:r>
+              <w:rPr>
+                <w:rStyle w:val="nd-word"/>
+                <w:rFonts w:ascii="Arial" w:hAnsi="Arial" w:cs="Arial"/>
+                <w:color w:val="252525"/>
+              </w:rPr>
+              <w:t>0.8993</w:t>
+            </w:r>
+          </w:p>
+        </w:tc>
+      </w:tr>
+      <w:tr>
+        <w:tc>
+          <w:tcPr>
+            <w:tcW w:w="1975" w:type="dxa"/>
+            <w:shd w:val="clear" w:color="auto" w:fill="8EAADB" w:themeFill="accent1" w:themeFillTint="99"/>
+          </w:tcPr>
+          <w:p>
+            <w:pPr>
+              <w:spacing w:line="360" w:lineRule="auto"/>
+              <w:jc w:val="center"/>
+              <w:rPr>
+                <w:rStyle w:val="nd-word"/>
+                <w:rFonts w:ascii="Arial" w:hAnsi="Arial" w:cs="Arial"/>
+                <w:color w:val="252525"/>
+              </w:rPr>
+            </w:pPr>
+            <w:r>
+              <w:rPr>
+                <w:rStyle w:val="nd-word"/>
+                <w:rFonts w:ascii="Arial" w:hAnsi="Arial" w:cs="Arial"/>
+                <w:color w:val="252525"/>
+              </w:rPr>
+              <w:t>LVQ</w:t>
+            </w:r>
+          </w:p>
+        </w:tc>
+        <w:tc>
+          <w:tcPr>
+            <w:tcW w:w="1980" w:type="dxa"/>
+          </w:tcPr>
+          <w:p>
+            <w:pPr>
+              <w:spacing w:line="360" w:lineRule="auto"/>
+              <w:jc w:val="center"/>
+              <w:rPr>
+                <w:rStyle w:val="nd-word"/>
+                <w:rFonts w:ascii="Arial" w:hAnsi="Arial" w:cs="Arial"/>
+                <w:color w:val="252525"/>
+              </w:rPr>
+            </w:pPr>
+            <w:r>
+              <w:rPr>
+                <w:rStyle w:val="nd-word"/>
+                <w:rFonts w:ascii="Arial" w:hAnsi="Arial" w:cs="Arial"/>
+                <w:color w:val="252525"/>
+              </w:rPr>
+              <w:t>0.9000</w:t>
+            </w:r>
+          </w:p>
+        </w:tc>
+        <w:tc>
+          <w:tcPr>
+            <w:tcW w:w="1530" w:type="dxa"/>
+          </w:tcPr>
+          <w:p>
+            <w:pPr>
+              <w:spacing w:line="360" w:lineRule="auto"/>
+              <w:jc w:val="center"/>
+              <w:rPr>
+                <w:rStyle w:val="nd-word"/>
+                <w:rFonts w:ascii="Arial" w:hAnsi="Arial" w:cs="Arial"/>
+                <w:color w:val="252525"/>
+              </w:rPr>
+            </w:pPr>
+            <w:r>
+              <w:rPr>
+                <w:rStyle w:val="nd-word"/>
+                <w:rFonts w:ascii="Arial" w:hAnsi="Arial" w:cs="Arial"/>
+                <w:color w:val="252525"/>
+              </w:rPr>
+              <w:t>0.9124</w:t>
+            </w:r>
+          </w:p>
+        </w:tc>
+        <w:tc>
+          <w:tcPr>
+            <w:tcW w:w="1980" w:type="dxa"/>
+          </w:tcPr>
+          <w:p>
+            <w:pPr>
+              <w:spacing w:line="360" w:lineRule="auto"/>
+              <w:jc w:val="center"/>
+              <w:rPr>
+                <w:rStyle w:val="nd-word"/>
+                <w:rFonts w:ascii="Arial" w:hAnsi="Arial" w:cs="Arial"/>
+                <w:color w:val="252525"/>
+              </w:rPr>
+            </w:pPr>
+            <w:r>
+              <w:rPr>
+                <w:rStyle w:val="nd-word"/>
+                <w:rFonts w:ascii="Arial" w:hAnsi="Arial" w:cs="Arial"/>
+                <w:color w:val="252525"/>
+              </w:rPr>
+              <w:t>0.8883</w:t>
+            </w:r>
+          </w:p>
+        </w:tc>
+        <w:tc>
+          <w:tcPr>
+            <w:tcW w:w="2160" w:type="dxa"/>
+          </w:tcPr>
+          <w:p>
+            <w:pPr>
+              <w:spacing w:line="360" w:lineRule="auto"/>
+              <w:jc w:val="center"/>
+              <w:rPr>
+                <w:rStyle w:val="nd-word"/>
+                <w:rFonts w:ascii="Arial" w:hAnsi="Arial" w:cs="Arial"/>
+                <w:color w:val="252525"/>
+              </w:rPr>
+            </w:pPr>
+            <w:r>
+              <w:rPr>
+                <w:rStyle w:val="nd-word"/>
+                <w:rFonts w:ascii="Arial" w:hAnsi="Arial" w:cs="Arial"/>
+                <w:color w:val="252525"/>
+              </w:rPr>
+              <w:t>0.8985</w:t>
+            </w:r>
+          </w:p>
+        </w:tc>
+      </w:tr>
+      <w:tr>
+        <w:tc>
+          <w:tcPr>
+            <w:tcW w:w="1975" w:type="dxa"/>
+            <w:shd w:val="clear" w:color="auto" w:fill="8EAADB" w:themeFill="accent1" w:themeFillTint="99"/>
+          </w:tcPr>
+          <w:p>
+            <w:pPr>
+              <w:spacing w:line="360" w:lineRule="auto"/>
+              <w:jc w:val="center"/>
+              <w:rPr>
+                <w:rStyle w:val="nd-word"/>
+                <w:rFonts w:ascii="Arial" w:hAnsi="Arial" w:cs="Arial"/>
+                <w:color w:val="252525"/>
+              </w:rPr>
+            </w:pPr>
+            <w:r>
+              <w:rPr>
+                <w:rStyle w:val="nd-word"/>
+                <w:rFonts w:ascii="Arial" w:hAnsi="Arial" w:cs="Arial"/>
+                <w:color w:val="252525"/>
+              </w:rPr>
+              <w:t>CNN</w:t>
+            </w:r>
+          </w:p>
+        </w:tc>
+        <w:tc>
+          <w:tcPr>
+            <w:tcW w:w="1980" w:type="dxa"/>
+          </w:tcPr>
+          <w:p>
+            <w:pPr>
+              <w:spacing w:line="360" w:lineRule="auto"/>
+              <w:jc w:val="center"/>
+              <w:rPr>
+                <w:rStyle w:val="nd-word"/>
+                <w:rFonts w:ascii="Arial" w:hAnsi="Arial" w:cs="Arial"/>
+                <w:color w:val="252525"/>
+              </w:rPr>
+            </w:pPr>
+            <w:r>
+              <w:rPr>
+                <w:rStyle w:val="nd-word"/>
+                <w:rFonts w:ascii="Arial" w:hAnsi="Arial" w:cs="Arial"/>
+                <w:color w:val="252525"/>
+              </w:rPr>
+              <w:t>0.9450</w:t>
+            </w:r>
+          </w:p>
+        </w:tc>
+        <w:tc>
+          <w:tcPr>
+            <w:tcW w:w="1530" w:type="dxa"/>
+          </w:tcPr>
+          <w:p>
+            <w:pPr>
+              <w:spacing w:line="360" w:lineRule="auto"/>
+              <w:jc w:val="center"/>
+              <w:rPr>
+                <w:rStyle w:val="nd-word"/>
+                <w:rFonts w:ascii="Arial" w:hAnsi="Arial" w:cs="Arial"/>
+                <w:color w:val="252525"/>
+              </w:rPr>
+            </w:pPr>
+            <w:r>
+              <w:rPr>
+                <w:rStyle w:val="nd-word"/>
+                <w:rFonts w:ascii="Arial" w:hAnsi="Arial" w:cs="Arial"/>
+                <w:color w:val="252525"/>
+              </w:rPr>
+              <w:t>0.9406</w:t>
+            </w:r>
+          </w:p>
+        </w:tc>
+        <w:tc>
+          <w:tcPr>
+            <w:tcW w:w="1980" w:type="dxa"/>
+          </w:tcPr>
+          <w:p>
+            <w:pPr>
+              <w:spacing w:line="360" w:lineRule="auto"/>
+              <w:jc w:val="center"/>
+              <w:rPr>
+                <w:rStyle w:val="nd-word"/>
+                <w:rFonts w:ascii="Arial" w:hAnsi="Arial" w:cs="Arial"/>
+                <w:color w:val="252525"/>
+              </w:rPr>
+            </w:pPr>
+            <w:r>
+              <w:rPr>
+                <w:rStyle w:val="nd-word"/>
+                <w:rFonts w:ascii="Arial" w:hAnsi="Arial" w:cs="Arial"/>
+                <w:color w:val="252525"/>
+              </w:rPr>
+              <w:t>0.9495</w:t>
+            </w:r>
+          </w:p>
+        </w:tc>
+        <w:tc>
+          <w:tcPr>
+            <w:tcW w:w="2160" w:type="dxa"/>
+          </w:tcPr>
+          <w:p>
+            <w:pPr>
+              <w:spacing w:line="360" w:lineRule="auto"/>
+              <w:jc w:val="center"/>
+              <w:rPr>
+                <w:rStyle w:val="nd-word"/>
+                <w:rFonts w:ascii="Arial" w:hAnsi="Arial" w:cs="Arial"/>
+                <w:color w:val="252525"/>
+              </w:rPr>
+            </w:pPr>
+            <w:r>
+              <w:rPr>
+                <w:rStyle w:val="nd-word"/>
+                <w:rFonts w:ascii="Arial" w:hAnsi="Arial" w:cs="Arial"/>
+                <w:color w:val="252525"/>
+              </w:rPr>
+              <w:t>0.9453</w:t>
+            </w:r>
+          </w:p>
+        </w:tc>
+      </w:tr>
+    </w:tbl>
+    <w:p>
+      <w:pPr>
+        <w:spacing w:line="360" w:lineRule="auto"/>
+        <w:rPr>
+          <w:rStyle w:val="nd-word"/>
+          <w:rFonts w:ascii="Arial" w:hAnsi="Arial" w:cs="Arial"/>
+          <w:color w:val="252525"/>
+        </w:rPr>
+      </w:pPr>
+    </w:p>
+    <w:p>
+      <w:pPr>
+        <w:spacing w:line="360" w:lineRule="auto"/>
+      </w:pPr>
+      <w:r>
         <w:t>Another research paper published on “</w:t>
       </w:r>
       <w:r>
-        <w:t>A Deep Learning Based Framework for Accurate Segmentation o</w:t>
-      </w:r>
-      <w:r>
-        <w:t xml:space="preserve">f </w:t>
-      </w:r>
-      <w:r>
-        <w:t>Cervical Cytoplasm and Nuclei</w:t>
-      </w:r>
-      <w:r>
-        <w:t xml:space="preserve">”. The key goal of this paper is to propose a system of segmentation </w:t>
-      </w:r>
-      <w:r>
-        <w:t xml:space="preserve">which </w:t>
-      </w:r>
-      <w:r>
-        <w:t xml:space="preserve">focused on </w:t>
-      </w:r>
-      <w:proofErr w:type="spellStart"/>
-      <w:r>
-        <w:t>superpixel</w:t>
-      </w:r>
-      <w:proofErr w:type="spellEnd"/>
-      <w:r>
-        <w:t xml:space="preserve"> and convolution neural network (CNN) </w:t>
-      </w:r>
-      <w:r>
-        <w:t xml:space="preserve">for the segmentation of cervical cancer cells. </w:t>
-      </w:r>
-    </w:p>
-    <w:p>
-      <w:pPr>
-        <w:spacing w:line="360" w:lineRule="auto"/>
-      </w:pPr>
+        <w:t>Unsupervised Blood Microscopic Image</w:t>
+      </w:r>
+      <w:r>
+        <w:t xml:space="preserve"> </w:t>
+      </w:r>
+      <w:r>
+        <w:t>Segmentation and</w:t>
+      </w:r>
+      <w:r>
+        <w:t xml:space="preserve"> </w:t>
+      </w:r>
+      <w:r>
+        <w:t>Leukemia Detection using Color</w:t>
+      </w:r>
+      <w:r>
+        <w:t xml:space="preserve"> </w:t>
+      </w:r>
+      <w:r>
+        <w:t>based Clustering</w:t>
+      </w:r>
+      <w:r>
+        <w:t xml:space="preserve">”. </w:t>
+      </w:r>
     </w:p>
     <w:sectPr>
       <w:footerReference w:type="default" r:id="rId13"/>
@@ -4818,6 +5787,11 @@
       </w:tblBorders>
     </w:tblPr>
   </w:style>
+  <w:style w:type="character" w:customStyle="1" w:styleId="nd-word">
+    <w:name w:val="nd-word"/>
+    <w:basedOn w:val="DefaultParagraphFont"/>
+    <w:rsid w:val="00041BB5"/>
+  </w:style>
 </w:styles>
 </file>
 
@@ -5188,11 +6162,44 @@
     <b:Pages> 1287–1301</b:Pages>
     <b:RefOrder>2</b:RefOrder>
   </b:Source>
+  <b:Source>
+    <b:Tag>You14</b:Tag>
+    <b:SourceType>JournalArticle</b:SourceType>
+    <b:Guid>{D878685B-6B24-405C-92E4-C3DB803C36A8}</b:Guid>
+    <b:Author>
+      <b:Author>
+        <b:NameList>
+          <b:Person>
+            <b:Last>Song</b:Last>
+            <b:First>Youyi</b:First>
+          </b:Person>
+          <b:Person>
+            <b:Last>Chen</b:Last>
+            <b:First>Siping</b:First>
+          </b:Person>
+          <b:Person>
+            <b:Last>Zhang</b:Last>
+            <b:First>Ling</b:First>
+          </b:Person>
+          <b:Person>
+            <b:Last>Ni</b:Last>
+            <b:First>Dong</b:First>
+          </b:Person>
+        </b:NameList>
+      </b:Author>
+    </b:Author>
+    <b:Title>A deep learning based framework for accurate segmentation of cervical cytoplasm and nuclei</b:Title>
+    <b:JournalName>Annual International Conference of the IEEE Engineering in Medicine and Biology Society</b:JournalName>
+    <b:Year>2014</b:Year>
+    <b:Pages>2903-6</b:Pages>
+    <b:Volume>2014</b:Volume>
+    <b:RefOrder>3</b:RefOrder>
+  </b:Source>
 </b:Sources>
 </file>
 
 <file path=customXml/itemProps1.xml><?xml version="1.0" encoding="utf-8"?>
-<ds:datastoreItem xmlns:ds="http://schemas.openxmlformats.org/officeDocument/2006/customXml" ds:itemID="{837765CF-E535-493C-8D11-9B5B4ACB674F}">
+<ds:datastoreItem xmlns:ds="http://schemas.openxmlformats.org/officeDocument/2006/customXml" ds:itemID="{A992BB8B-8549-4D61-9D3C-0A367D5EAC7C}">
   <ds:schemaRefs>
     <ds:schemaRef ds:uri="http://schemas.openxmlformats.org/officeDocument/2006/bibliography"/>
   </ds:schemaRefs>

</xml_diff>

<commit_message>
Report with proper citation
</commit_message>
<xml_diff>
--- a/report/cancer_detection.docx
+++ b/report/cancer_detection.docx
@@ -908,7 +908,7 @@
           <w:pPr>
             <w:pStyle w:val="TOC1"/>
             <w:tabs>
-              <w:tab w:val="left" w:pos="440"/>
+              <w:tab w:val="left" w:pos="480"/>
               <w:tab w:val="right" w:leader="dot" w:pos="9350"/>
             </w:tabs>
             <w:rPr>
@@ -926,7 +926,7 @@
           <w:r>
             <w:fldChar w:fldCharType="separate"/>
           </w:r>
-          <w:hyperlink w:anchor="_Toc42261423" w:history="1">
+          <w:hyperlink w:anchor="_Toc42272753" w:history="1">
             <w:r>
               <w:rPr>
                 <w:rStyle w:val="Hyperlink"/>
@@ -968,7 +968,7 @@
                 <w:noProof/>
                 <w:webHidden/>
               </w:rPr>
-              <w:instrText xml:space="preserve"> PAGEREF _Toc42261423 \h </w:instrText>
+              <w:instrText xml:space="preserve"> PAGEREF _Toc42272753 \h </w:instrText>
             </w:r>
             <w:r>
               <w:rPr>
@@ -989,92 +989,6 @@
                 <w:webHidden/>
               </w:rPr>
               <w:t>1</w:t>
-            </w:r>
-            <w:r>
-              <w:rPr>
-                <w:noProof/>
-                <w:webHidden/>
-              </w:rPr>
-              <w:fldChar w:fldCharType="end"/>
-            </w:r>
-          </w:hyperlink>
-        </w:p>
-        <w:p>
-          <w:pPr>
-            <w:pStyle w:val="TOC1"/>
-            <w:tabs>
-              <w:tab w:val="left" w:pos="440"/>
-              <w:tab w:val="right" w:leader="dot" w:pos="9350"/>
-            </w:tabs>
-            <w:rPr>
-              <w:rFonts w:asciiTheme="minorHAnsi" w:eastAsiaTheme="minorEastAsia" w:hAnsiTheme="minorHAnsi"/>
-              <w:noProof/>
-              <w:sz w:val="22"/>
-            </w:rPr>
-          </w:pPr>
-          <w:hyperlink w:anchor="_Toc42261424" w:history="1">
-            <w:r>
-              <w:rPr>
-                <w:rStyle w:val="Hyperlink"/>
-                <w:noProof/>
-              </w:rPr>
-              <w:t>2.</w:t>
-            </w:r>
-            <w:r>
-              <w:rPr>
-                <w:rFonts w:asciiTheme="minorHAnsi" w:eastAsiaTheme="minorEastAsia" w:hAnsiTheme="minorHAnsi"/>
-                <w:noProof/>
-                <w:sz w:val="22"/>
-              </w:rPr>
-              <w:tab/>
-            </w:r>
-            <w:r>
-              <w:rPr>
-                <w:rStyle w:val="Hyperlink"/>
-                <w:noProof/>
-              </w:rPr>
-              <w:t>Professional Activities</w:t>
-            </w:r>
-            <w:r>
-              <w:rPr>
-                <w:noProof/>
-                <w:webHidden/>
-              </w:rPr>
-              <w:tab/>
-            </w:r>
-            <w:r>
-              <w:rPr>
-                <w:noProof/>
-                <w:webHidden/>
-              </w:rPr>
-              <w:fldChar w:fldCharType="begin"/>
-            </w:r>
-            <w:r>
-              <w:rPr>
-                <w:noProof/>
-                <w:webHidden/>
-              </w:rPr>
-              <w:instrText xml:space="preserve"> PAGEREF _Toc42261424 \h </w:instrText>
-            </w:r>
-            <w:r>
-              <w:rPr>
-                <w:noProof/>
-                <w:webHidden/>
-              </w:rPr>
-            </w:r>
-            <w:r>
-              <w:rPr>
-                <w:noProof/>
-                <w:webHidden/>
-              </w:rPr>
-              <w:fldChar w:fldCharType="separate"/>
-            </w:r>
-            <w:r>
-              <w:rPr>
-                <w:noProof/>
-                <w:webHidden/>
-              </w:rPr>
-              <w:t>2</w:t>
             </w:r>
             <w:r>
               <w:rPr>
@@ -1098,13 +1012,13 @@
               <w:sz w:val="22"/>
             </w:rPr>
           </w:pPr>
-          <w:hyperlink w:anchor="_Toc42261425" w:history="1">
+          <w:hyperlink w:anchor="_Toc42272754" w:history="1">
             <w:r>
               <w:rPr>
                 <w:rStyle w:val="Hyperlink"/>
                 <w:noProof/>
               </w:rPr>
-              <w:t>2.1.</w:t>
+              <w:t>1.1.</w:t>
             </w:r>
             <w:r>
               <w:rPr>
@@ -1119,7 +1033,7 @@
                 <w:rStyle w:val="Hyperlink"/>
                 <w:noProof/>
               </w:rPr>
-              <w:t>Gantt Chart</w:t>
+              <w:t>Aims and Objectives</w:t>
             </w:r>
             <w:r>
               <w:rPr>
@@ -1140,7 +1054,7 @@
                 <w:noProof/>
                 <w:webHidden/>
               </w:rPr>
-              <w:instrText xml:space="preserve"> PAGEREF _Toc42261425 \h </w:instrText>
+              <w:instrText xml:space="preserve"> PAGEREF _Toc42272754 \h </w:instrText>
             </w:r>
             <w:r>
               <w:rPr>
@@ -1173,9 +1087,9 @@
         </w:p>
         <w:p>
           <w:pPr>
-            <w:pStyle w:val="TOC1"/>
+            <w:pStyle w:val="TOC3"/>
             <w:tabs>
-              <w:tab w:val="left" w:pos="440"/>
+              <w:tab w:val="left" w:pos="1320"/>
               <w:tab w:val="right" w:leader="dot" w:pos="9350"/>
             </w:tabs>
             <w:rPr>
@@ -1184,13 +1098,13 @@
               <w:sz w:val="22"/>
             </w:rPr>
           </w:pPr>
-          <w:hyperlink w:anchor="_Toc42261426" w:history="1">
+          <w:hyperlink w:anchor="_Toc42272755" w:history="1">
             <w:r>
               <w:rPr>
                 <w:rStyle w:val="Hyperlink"/>
                 <w:noProof/>
               </w:rPr>
-              <w:t>3.</w:t>
+              <w:t>1.1.1.</w:t>
             </w:r>
             <w:r>
               <w:rPr>
@@ -1205,7 +1119,7 @@
                 <w:rStyle w:val="Hyperlink"/>
                 <w:noProof/>
               </w:rPr>
-              <w:t>Literature Review</w:t>
+              <w:t>Aims</w:t>
             </w:r>
             <w:r>
               <w:rPr>
@@ -1226,7 +1140,7 @@
                 <w:noProof/>
                 <w:webHidden/>
               </w:rPr>
-              <w:instrText xml:space="preserve"> PAGEREF _Toc42261426 \h </w:instrText>
+              <w:instrText xml:space="preserve"> PAGEREF _Toc42272755 \h </w:instrText>
             </w:r>
             <w:r>
               <w:rPr>
@@ -1246,7 +1160,7 @@
                 <w:noProof/>
                 <w:webHidden/>
               </w:rPr>
-              <w:t>4</w:t>
+              <w:t>2</w:t>
             </w:r>
             <w:r>
               <w:rPr>
@@ -1259,9 +1173,9 @@
         </w:p>
         <w:p>
           <w:pPr>
-            <w:pStyle w:val="TOC1"/>
+            <w:pStyle w:val="TOC3"/>
             <w:tabs>
-              <w:tab w:val="left" w:pos="440"/>
+              <w:tab w:val="left" w:pos="1320"/>
               <w:tab w:val="right" w:leader="dot" w:pos="9350"/>
             </w:tabs>
             <w:rPr>
@@ -1270,13 +1184,13 @@
               <w:sz w:val="22"/>
             </w:rPr>
           </w:pPr>
-          <w:hyperlink w:anchor="_Toc42261427" w:history="1">
+          <w:hyperlink w:anchor="_Toc42272756" w:history="1">
             <w:r>
               <w:rPr>
                 <w:rStyle w:val="Hyperlink"/>
                 <w:noProof/>
               </w:rPr>
-              <w:t>4.</w:t>
+              <w:t>1.1.2.</w:t>
             </w:r>
             <w:r>
               <w:rPr>
@@ -1291,7 +1205,7 @@
                 <w:rStyle w:val="Hyperlink"/>
                 <w:noProof/>
               </w:rPr>
-              <w:t>Reflection of Research Project</w:t>
+              <w:t>Objectives</w:t>
             </w:r>
             <w:r>
               <w:rPr>
@@ -1312,7 +1226,7 @@
                 <w:noProof/>
                 <w:webHidden/>
               </w:rPr>
-              <w:instrText xml:space="preserve"> PAGEREF _Toc42261427 \h </w:instrText>
+              <w:instrText xml:space="preserve"> PAGEREF _Toc42272756 \h </w:instrText>
             </w:r>
             <w:r>
               <w:rPr>
@@ -1332,7 +1246,437 @@
                 <w:noProof/>
                 <w:webHidden/>
               </w:rPr>
-              <w:t>8</w:t>
+              <w:t>2</w:t>
+            </w:r>
+            <w:r>
+              <w:rPr>
+                <w:noProof/>
+                <w:webHidden/>
+              </w:rPr>
+              <w:fldChar w:fldCharType="end"/>
+            </w:r>
+          </w:hyperlink>
+        </w:p>
+        <w:p>
+          <w:pPr>
+            <w:pStyle w:val="TOC1"/>
+            <w:tabs>
+              <w:tab w:val="left" w:pos="480"/>
+              <w:tab w:val="right" w:leader="dot" w:pos="9350"/>
+            </w:tabs>
+            <w:rPr>
+              <w:rFonts w:asciiTheme="minorHAnsi" w:eastAsiaTheme="minorEastAsia" w:hAnsiTheme="minorHAnsi"/>
+              <w:noProof/>
+              <w:sz w:val="22"/>
+            </w:rPr>
+          </w:pPr>
+          <w:hyperlink w:anchor="_Toc42272757" w:history="1">
+            <w:r>
+              <w:rPr>
+                <w:rStyle w:val="Hyperlink"/>
+                <w:noProof/>
+              </w:rPr>
+              <w:t>2.</w:t>
+            </w:r>
+            <w:r>
+              <w:rPr>
+                <w:rFonts w:asciiTheme="minorHAnsi" w:eastAsiaTheme="minorEastAsia" w:hAnsiTheme="minorHAnsi"/>
+                <w:noProof/>
+                <w:sz w:val="22"/>
+              </w:rPr>
+              <w:tab/>
+            </w:r>
+            <w:r>
+              <w:rPr>
+                <w:rStyle w:val="Hyperlink"/>
+                <w:noProof/>
+              </w:rPr>
+              <w:t>Professional Activities</w:t>
+            </w:r>
+            <w:r>
+              <w:rPr>
+                <w:noProof/>
+                <w:webHidden/>
+              </w:rPr>
+              <w:tab/>
+            </w:r>
+            <w:r>
+              <w:rPr>
+                <w:noProof/>
+                <w:webHidden/>
+              </w:rPr>
+              <w:fldChar w:fldCharType="begin"/>
+            </w:r>
+            <w:r>
+              <w:rPr>
+                <w:noProof/>
+                <w:webHidden/>
+              </w:rPr>
+              <w:instrText xml:space="preserve"> PAGEREF _Toc42272757 \h </w:instrText>
+            </w:r>
+            <w:r>
+              <w:rPr>
+                <w:noProof/>
+                <w:webHidden/>
+              </w:rPr>
+            </w:r>
+            <w:r>
+              <w:rPr>
+                <w:noProof/>
+                <w:webHidden/>
+              </w:rPr>
+              <w:fldChar w:fldCharType="separate"/>
+            </w:r>
+            <w:r>
+              <w:rPr>
+                <w:noProof/>
+                <w:webHidden/>
+              </w:rPr>
+              <w:t>3</w:t>
+            </w:r>
+            <w:r>
+              <w:rPr>
+                <w:noProof/>
+                <w:webHidden/>
+              </w:rPr>
+              <w:fldChar w:fldCharType="end"/>
+            </w:r>
+          </w:hyperlink>
+        </w:p>
+        <w:p>
+          <w:pPr>
+            <w:pStyle w:val="TOC2"/>
+            <w:tabs>
+              <w:tab w:val="left" w:pos="880"/>
+              <w:tab w:val="right" w:leader="dot" w:pos="9350"/>
+            </w:tabs>
+            <w:rPr>
+              <w:rFonts w:asciiTheme="minorHAnsi" w:eastAsiaTheme="minorEastAsia" w:hAnsiTheme="minorHAnsi"/>
+              <w:noProof/>
+              <w:sz w:val="22"/>
+            </w:rPr>
+          </w:pPr>
+          <w:hyperlink w:anchor="_Toc42272758" w:history="1">
+            <w:r>
+              <w:rPr>
+                <w:rStyle w:val="Hyperlink"/>
+                <w:noProof/>
+              </w:rPr>
+              <w:t>2.1.</w:t>
+            </w:r>
+            <w:r>
+              <w:rPr>
+                <w:rFonts w:asciiTheme="minorHAnsi" w:eastAsiaTheme="minorEastAsia" w:hAnsiTheme="minorHAnsi"/>
+                <w:noProof/>
+                <w:sz w:val="22"/>
+              </w:rPr>
+              <w:tab/>
+            </w:r>
+            <w:r>
+              <w:rPr>
+                <w:rStyle w:val="Hyperlink"/>
+                <w:noProof/>
+              </w:rPr>
+              <w:t>Gantt Chart</w:t>
+            </w:r>
+            <w:r>
+              <w:rPr>
+                <w:noProof/>
+                <w:webHidden/>
+              </w:rPr>
+              <w:tab/>
+            </w:r>
+            <w:r>
+              <w:rPr>
+                <w:noProof/>
+                <w:webHidden/>
+              </w:rPr>
+              <w:fldChar w:fldCharType="begin"/>
+            </w:r>
+            <w:r>
+              <w:rPr>
+                <w:noProof/>
+                <w:webHidden/>
+              </w:rPr>
+              <w:instrText xml:space="preserve"> PAGEREF _Toc42272758 \h </w:instrText>
+            </w:r>
+            <w:r>
+              <w:rPr>
+                <w:noProof/>
+                <w:webHidden/>
+              </w:rPr>
+            </w:r>
+            <w:r>
+              <w:rPr>
+                <w:noProof/>
+                <w:webHidden/>
+              </w:rPr>
+              <w:fldChar w:fldCharType="separate"/>
+            </w:r>
+            <w:r>
+              <w:rPr>
+                <w:noProof/>
+                <w:webHidden/>
+              </w:rPr>
+              <w:t>3</w:t>
+            </w:r>
+            <w:r>
+              <w:rPr>
+                <w:noProof/>
+                <w:webHidden/>
+              </w:rPr>
+              <w:fldChar w:fldCharType="end"/>
+            </w:r>
+          </w:hyperlink>
+        </w:p>
+        <w:p>
+          <w:pPr>
+            <w:pStyle w:val="TOC1"/>
+            <w:tabs>
+              <w:tab w:val="left" w:pos="480"/>
+              <w:tab w:val="right" w:leader="dot" w:pos="9350"/>
+            </w:tabs>
+            <w:rPr>
+              <w:rFonts w:asciiTheme="minorHAnsi" w:eastAsiaTheme="minorEastAsia" w:hAnsiTheme="minorHAnsi"/>
+              <w:noProof/>
+              <w:sz w:val="22"/>
+            </w:rPr>
+          </w:pPr>
+          <w:hyperlink w:anchor="_Toc42272759" w:history="1">
+            <w:r>
+              <w:rPr>
+                <w:rStyle w:val="Hyperlink"/>
+                <w:noProof/>
+              </w:rPr>
+              <w:t>3.</w:t>
+            </w:r>
+            <w:r>
+              <w:rPr>
+                <w:rFonts w:asciiTheme="minorHAnsi" w:eastAsiaTheme="minorEastAsia" w:hAnsiTheme="minorHAnsi"/>
+                <w:noProof/>
+                <w:sz w:val="22"/>
+              </w:rPr>
+              <w:tab/>
+            </w:r>
+            <w:r>
+              <w:rPr>
+                <w:rStyle w:val="Hyperlink"/>
+                <w:noProof/>
+              </w:rPr>
+              <w:t>Literature Review</w:t>
+            </w:r>
+            <w:r>
+              <w:rPr>
+                <w:noProof/>
+                <w:webHidden/>
+              </w:rPr>
+              <w:tab/>
+            </w:r>
+            <w:r>
+              <w:rPr>
+                <w:noProof/>
+                <w:webHidden/>
+              </w:rPr>
+              <w:fldChar w:fldCharType="begin"/>
+            </w:r>
+            <w:r>
+              <w:rPr>
+                <w:noProof/>
+                <w:webHidden/>
+              </w:rPr>
+              <w:instrText xml:space="preserve"> PAGEREF _Toc42272759 \h </w:instrText>
+            </w:r>
+            <w:r>
+              <w:rPr>
+                <w:noProof/>
+                <w:webHidden/>
+              </w:rPr>
+            </w:r>
+            <w:r>
+              <w:rPr>
+                <w:noProof/>
+                <w:webHidden/>
+              </w:rPr>
+              <w:fldChar w:fldCharType="separate"/>
+            </w:r>
+            <w:r>
+              <w:rPr>
+                <w:noProof/>
+                <w:webHidden/>
+              </w:rPr>
+              <w:t>5</w:t>
+            </w:r>
+            <w:r>
+              <w:rPr>
+                <w:noProof/>
+                <w:webHidden/>
+              </w:rPr>
+              <w:fldChar w:fldCharType="end"/>
+            </w:r>
+          </w:hyperlink>
+        </w:p>
+        <w:p>
+          <w:pPr>
+            <w:pStyle w:val="TOC1"/>
+            <w:tabs>
+              <w:tab w:val="left" w:pos="480"/>
+              <w:tab w:val="right" w:leader="dot" w:pos="9350"/>
+            </w:tabs>
+            <w:rPr>
+              <w:rFonts w:asciiTheme="minorHAnsi" w:eastAsiaTheme="minorEastAsia" w:hAnsiTheme="minorHAnsi"/>
+              <w:noProof/>
+              <w:sz w:val="22"/>
+            </w:rPr>
+          </w:pPr>
+          <w:hyperlink w:anchor="_Toc42272760" w:history="1">
+            <w:r>
+              <w:rPr>
+                <w:rStyle w:val="Hyperlink"/>
+                <w:noProof/>
+              </w:rPr>
+              <w:t>4.</w:t>
+            </w:r>
+            <w:r>
+              <w:rPr>
+                <w:rFonts w:asciiTheme="minorHAnsi" w:eastAsiaTheme="minorEastAsia" w:hAnsiTheme="minorHAnsi"/>
+                <w:noProof/>
+                <w:sz w:val="22"/>
+              </w:rPr>
+              <w:tab/>
+            </w:r>
+            <w:r>
+              <w:rPr>
+                <w:rStyle w:val="Hyperlink"/>
+                <w:noProof/>
+              </w:rPr>
+              <w:t>Reflection of Research Project</w:t>
+            </w:r>
+            <w:r>
+              <w:rPr>
+                <w:noProof/>
+                <w:webHidden/>
+              </w:rPr>
+              <w:tab/>
+            </w:r>
+            <w:r>
+              <w:rPr>
+                <w:noProof/>
+                <w:webHidden/>
+              </w:rPr>
+              <w:fldChar w:fldCharType="begin"/>
+            </w:r>
+            <w:r>
+              <w:rPr>
+                <w:noProof/>
+                <w:webHidden/>
+              </w:rPr>
+              <w:instrText xml:space="preserve"> PAGEREF _Toc42272760 \h </w:instrText>
+            </w:r>
+            <w:r>
+              <w:rPr>
+                <w:noProof/>
+                <w:webHidden/>
+              </w:rPr>
+            </w:r>
+            <w:r>
+              <w:rPr>
+                <w:noProof/>
+                <w:webHidden/>
+              </w:rPr>
+              <w:fldChar w:fldCharType="separate"/>
+            </w:r>
+            <w:r>
+              <w:rPr>
+                <w:noProof/>
+                <w:webHidden/>
+              </w:rPr>
+              <w:t>9</w:t>
+            </w:r>
+            <w:r>
+              <w:rPr>
+                <w:noProof/>
+                <w:webHidden/>
+              </w:rPr>
+              <w:fldChar w:fldCharType="end"/>
+            </w:r>
+          </w:hyperlink>
+        </w:p>
+        <w:p>
+          <w:pPr>
+            <w:pStyle w:val="TOC1"/>
+            <w:tabs>
+              <w:tab w:val="left" w:pos="480"/>
+              <w:tab w:val="right" w:leader="dot" w:pos="9350"/>
+            </w:tabs>
+            <w:rPr>
+              <w:rFonts w:asciiTheme="minorHAnsi" w:eastAsiaTheme="minorEastAsia" w:hAnsiTheme="minorHAnsi"/>
+              <w:noProof/>
+              <w:sz w:val="22"/>
+            </w:rPr>
+          </w:pPr>
+          <w:hyperlink w:anchor="_Toc42272761" w:history="1">
+            <w:r>
+              <w:rPr>
+                <w:rStyle w:val="Hyperlink"/>
+                <w:noProof/>
+              </w:rPr>
+              <w:t>5.</w:t>
+            </w:r>
+            <w:r>
+              <w:rPr>
+                <w:rFonts w:asciiTheme="minorHAnsi" w:eastAsiaTheme="minorEastAsia" w:hAnsiTheme="minorHAnsi"/>
+                <w:noProof/>
+                <w:sz w:val="22"/>
+              </w:rPr>
+              <w:tab/>
+            </w:r>
+            <w:r>
+              <w:rPr>
+                <w:rStyle w:val="Hyperlink"/>
+                <w:noProof/>
+              </w:rPr>
+              <w:t>References</w:t>
+            </w:r>
+            <w:r>
+              <w:rPr>
+                <w:noProof/>
+                <w:webHidden/>
+              </w:rPr>
+              <w:tab/>
+            </w:r>
+            <w:r>
+              <w:rPr>
+                <w:noProof/>
+                <w:webHidden/>
+              </w:rPr>
+              <w:fldChar w:fldCharType="begin"/>
+            </w:r>
+            <w:r>
+              <w:rPr>
+                <w:noProof/>
+                <w:webHidden/>
+              </w:rPr>
+              <w:instrText xml:space="preserve"> PAGEREF _Toc42272761 \h </w:instrText>
+            </w:r>
+            <w:r>
+              <w:rPr>
+                <w:noProof/>
+                <w:webHidden/>
+              </w:rPr>
+            </w:r>
+            <w:r>
+              <w:rPr>
+                <w:noProof/>
+                <w:webHidden/>
+              </w:rPr>
+              <w:fldChar w:fldCharType="separate"/>
+            </w:r>
+            <w:r>
+              <w:rPr>
+                <w:noProof/>
+                <w:webHidden/>
+              </w:rPr>
+              <w:t>11</w:t>
             </w:r>
             <w:r>
               <w:rPr>
@@ -1360,27 +1704,255 @@
     </w:sdt>
     <w:p>
       <w:pPr>
+        <w:jc w:val="left"/>
+      </w:pPr>
+      <w:r>
+        <w:br w:type="page"/>
+      </w:r>
+    </w:p>
+    <w:p>
+      <w:pPr>
+        <w:pStyle w:val="TableofFigures"/>
+        <w:tabs>
+          <w:tab w:val="right" w:leader="dot" w:pos="9350"/>
+        </w:tabs>
         <w:spacing w:line="360" w:lineRule="auto"/>
       </w:pPr>
+      <w:r>
+        <w:lastRenderedPageBreak/>
+        <w:t>Table of figures</w:t>
+      </w:r>
+    </w:p>
+    <w:p>
+      <w:pPr>
+        <w:pStyle w:val="TableofFigures"/>
+        <w:tabs>
+          <w:tab w:val="right" w:leader="dot" w:pos="9350"/>
+        </w:tabs>
+        <w:spacing w:line="360" w:lineRule="auto"/>
+        <w:rPr>
+          <w:noProof/>
+        </w:rPr>
+      </w:pPr>
+      <w:r>
+        <w:fldChar w:fldCharType="begin"/>
+      </w:r>
+      <w:r>
+        <w:instrText xml:space="preserve"> TOC \h \z \c "Figure" </w:instrText>
+      </w:r>
+      <w:r>
+        <w:fldChar w:fldCharType="separate"/>
+      </w:r>
+      <w:hyperlink r:id="rId10" w:anchor="_Toc42268903" w:history="1">
+        <w:r>
+          <w:rPr>
+            <w:rStyle w:val="Hyperlink"/>
+            <w:noProof/>
+          </w:rPr>
+          <w:t>Figure 1: The formation of Myeloid and Lymphoid series of cell (Potdar, et al., 2015)</w:t>
+        </w:r>
+        <w:r>
+          <w:rPr>
+            <w:noProof/>
+            <w:webHidden/>
+          </w:rPr>
+          <w:tab/>
+        </w:r>
+        <w:r>
+          <w:rPr>
+            <w:noProof/>
+            <w:webHidden/>
+          </w:rPr>
+          <w:fldChar w:fldCharType="begin"/>
+        </w:r>
+        <w:r>
+          <w:rPr>
+            <w:noProof/>
+            <w:webHidden/>
+          </w:rPr>
+          <w:instrText xml:space="preserve"> PAGEREF _Toc42268903 \h </w:instrText>
+        </w:r>
+        <w:r>
+          <w:rPr>
+            <w:noProof/>
+            <w:webHidden/>
+          </w:rPr>
+        </w:r>
+        <w:r>
+          <w:rPr>
+            <w:noProof/>
+            <w:webHidden/>
+          </w:rPr>
+          <w:fldChar w:fldCharType="separate"/>
+        </w:r>
+        <w:r>
+          <w:rPr>
+            <w:noProof/>
+            <w:webHidden/>
+          </w:rPr>
+          <w:t>1</w:t>
+        </w:r>
+        <w:r>
+          <w:rPr>
+            <w:noProof/>
+            <w:webHidden/>
+          </w:rPr>
+          <w:fldChar w:fldCharType="end"/>
+        </w:r>
+      </w:hyperlink>
+    </w:p>
+    <w:p>
+      <w:pPr>
+        <w:pStyle w:val="TableofFigures"/>
+        <w:tabs>
+          <w:tab w:val="right" w:leader="dot" w:pos="9350"/>
+        </w:tabs>
+        <w:spacing w:line="360" w:lineRule="auto"/>
+        <w:rPr>
+          <w:noProof/>
+        </w:rPr>
+      </w:pPr>
+      <w:hyperlink r:id="rId11" w:anchor="_Toc42268904" w:history="1">
+        <w:r>
+          <w:rPr>
+            <w:rStyle w:val="Hyperlink"/>
+            <w:noProof/>
+          </w:rPr>
+          <w:t>Figure 2: Gantt Chart</w:t>
+        </w:r>
+        <w:r>
+          <w:rPr>
+            <w:noProof/>
+            <w:webHidden/>
+          </w:rPr>
+          <w:tab/>
+        </w:r>
+        <w:r>
+          <w:rPr>
+            <w:noProof/>
+            <w:webHidden/>
+          </w:rPr>
+          <w:fldChar w:fldCharType="begin"/>
+        </w:r>
+        <w:r>
+          <w:rPr>
+            <w:noProof/>
+            <w:webHidden/>
+          </w:rPr>
+          <w:instrText xml:space="preserve"> PAGEREF _Toc42268904 \h </w:instrText>
+        </w:r>
+        <w:r>
+          <w:rPr>
+            <w:noProof/>
+            <w:webHidden/>
+          </w:rPr>
+        </w:r>
+        <w:r>
+          <w:rPr>
+            <w:noProof/>
+            <w:webHidden/>
+          </w:rPr>
+          <w:fldChar w:fldCharType="separate"/>
+        </w:r>
+        <w:r>
+          <w:rPr>
+            <w:noProof/>
+            <w:webHidden/>
+          </w:rPr>
+          <w:t>3</w:t>
+        </w:r>
+        <w:r>
+          <w:rPr>
+            <w:noProof/>
+            <w:webHidden/>
+          </w:rPr>
+          <w:fldChar w:fldCharType="end"/>
+        </w:r>
+      </w:hyperlink>
+    </w:p>
+    <w:p>
+      <w:pPr>
+        <w:pStyle w:val="TableofFigures"/>
+        <w:tabs>
+          <w:tab w:val="right" w:leader="dot" w:pos="9350"/>
+        </w:tabs>
+        <w:spacing w:line="360" w:lineRule="auto"/>
+        <w:rPr>
+          <w:noProof/>
+        </w:rPr>
+      </w:pPr>
+      <w:hyperlink r:id="rId12" w:anchor="_Toc42268905" w:history="1">
+        <w:r>
+          <w:rPr>
+            <w:rStyle w:val="Hyperlink"/>
+            <w:noProof/>
+          </w:rPr>
+          <w:t>Figure 3: Block Diagram</w:t>
+        </w:r>
+        <w:r>
+          <w:rPr>
+            <w:noProof/>
+            <w:webHidden/>
+          </w:rPr>
+          <w:tab/>
+        </w:r>
+        <w:r>
+          <w:rPr>
+            <w:noProof/>
+            <w:webHidden/>
+          </w:rPr>
+          <w:fldChar w:fldCharType="begin"/>
+        </w:r>
+        <w:r>
+          <w:rPr>
+            <w:noProof/>
+            <w:webHidden/>
+          </w:rPr>
+          <w:instrText xml:space="preserve"> PAGEREF _Toc42268905 \h </w:instrText>
+        </w:r>
+        <w:r>
+          <w:rPr>
+            <w:noProof/>
+            <w:webHidden/>
+          </w:rPr>
+        </w:r>
+        <w:r>
+          <w:rPr>
+            <w:noProof/>
+            <w:webHidden/>
+          </w:rPr>
+          <w:fldChar w:fldCharType="separate"/>
+        </w:r>
+        <w:r>
+          <w:rPr>
+            <w:noProof/>
+            <w:webHidden/>
+          </w:rPr>
+          <w:t>10</w:t>
+        </w:r>
+        <w:r>
+          <w:rPr>
+            <w:noProof/>
+            <w:webHidden/>
+          </w:rPr>
+          <w:fldChar w:fldCharType="end"/>
+        </w:r>
+      </w:hyperlink>
+    </w:p>
+    <w:p>
+      <w:pPr>
+        <w:spacing w:line="360" w:lineRule="auto"/>
+      </w:pPr>
+      <w:r>
+        <w:fldChar w:fldCharType="end"/>
+      </w:r>
     </w:p>
     <w:p>
       <w:pPr>
         <w:jc w:val="left"/>
-      </w:pPr>
-      <w:r>
-        <w:br w:type="page"/>
-      </w:r>
-    </w:p>
-    <w:p>
-      <w:pPr>
-        <w:pStyle w:val="Heading1"/>
-        <w:numPr>
-          <w:ilvl w:val="0"/>
-          <w:numId w:val="1"/>
-        </w:numPr>
         <w:sectPr>
-          <w:headerReference w:type="default" r:id="rId10"/>
-          <w:footerReference w:type="default" r:id="rId11"/>
+          <w:headerReference w:type="default" r:id="rId13"/>
+          <w:footerReference w:type="default" r:id="rId14"/>
           <w:pgSz w:w="12240" w:h="15840"/>
           <w:pgMar w:top="1440" w:right="1440" w:bottom="1440" w:left="1440" w:header="720" w:footer="720" w:gutter="0"/>
           <w:pgBorders w:offsetFrom="page">
@@ -1393,6 +1965,9 @@
           <w:docGrid w:linePitch="360"/>
         </w:sectPr>
       </w:pPr>
+      <w:r>
+        <w:br w:type="page"/>
+      </w:r>
     </w:p>
     <w:p>
       <w:pPr>
@@ -1403,7 +1978,7 @@
         </w:numPr>
         <w:spacing w:line="360" w:lineRule="auto"/>
       </w:pPr>
-      <w:bookmarkStart w:id="0" w:name="_Toc42261423"/>
+      <w:bookmarkStart w:id="0" w:name="_Toc42272753"/>
       <w:r>
         <w:lastRenderedPageBreak/>
         <w:t>Finding a research topic</w:t>
@@ -1461,9 +2036,131 @@
       </w:pPr>
       <w:r>
         <w:rPr>
+          <w:noProof/>
+        </w:rPr>
+        <w:drawing>
+          <wp:anchor distT="0" distB="0" distL="114300" distR="114300" simplePos="0" relativeHeight="251668480" behindDoc="0" locked="0" layoutInCell="1" allowOverlap="1" wp14:anchorId="304C0539" wp14:editId="6D957777">
+            <wp:simplePos x="0" y="0"/>
+            <wp:positionH relativeFrom="column">
+              <wp:posOffset>1906270</wp:posOffset>
+            </wp:positionH>
+            <wp:positionV relativeFrom="paragraph">
+              <wp:posOffset>2284298</wp:posOffset>
+            </wp:positionV>
+            <wp:extent cx="2655570" cy="2797810"/>
+            <wp:effectExtent l="0" t="0" r="0" b="2540"/>
+            <wp:wrapThrough wrapText="bothSides">
+              <wp:wrapPolygon edited="0">
+                <wp:start x="0" y="0"/>
+                <wp:lineTo x="0" y="21473"/>
+                <wp:lineTo x="21383" y="21473"/>
+                <wp:lineTo x="21383" y="0"/>
+                <wp:lineTo x="0" y="0"/>
+              </wp:wrapPolygon>
+            </wp:wrapThrough>
+            <wp:docPr id="8" name="Picture 8"/>
+            <wp:cNvGraphicFramePr>
+              <a:graphicFrameLocks xmlns:a="http://schemas.openxmlformats.org/drawingml/2006/main" noChangeAspect="1"/>
+            </wp:cNvGraphicFramePr>
+            <a:graphic xmlns:a="http://schemas.openxmlformats.org/drawingml/2006/main">
+              <a:graphicData uri="http://schemas.openxmlformats.org/drawingml/2006/picture">
+                <pic:pic xmlns:pic="http://schemas.openxmlformats.org/drawingml/2006/picture">
+                  <pic:nvPicPr>
+                    <pic:cNvPr id="1" name=""/>
+                    <pic:cNvPicPr/>
+                  </pic:nvPicPr>
+                  <pic:blipFill>
+                    <a:blip r:embed="rId15">
+                      <a:extLst>
+                        <a:ext uri="{28A0092B-C50C-407E-A947-70E740481C1C}">
+                          <a14:useLocalDpi xmlns:a14="http://schemas.microsoft.com/office/drawing/2010/main" val="0"/>
+                        </a:ext>
+                      </a:extLst>
+                    </a:blip>
+                    <a:stretch>
+                      <a:fillRect/>
+                    </a:stretch>
+                  </pic:blipFill>
+                  <pic:spPr>
+                    <a:xfrm>
+                      <a:off x="0" y="0"/>
+                      <a:ext cx="2655570" cy="2797810"/>
+                    </a:xfrm>
+                    <a:prstGeom prst="rect">
+                      <a:avLst/>
+                    </a:prstGeom>
+                  </pic:spPr>
+                </pic:pic>
+              </a:graphicData>
+            </a:graphic>
+            <wp14:sizeRelH relativeFrom="page">
+              <wp14:pctWidth>0</wp14:pctWidth>
+            </wp14:sizeRelH>
+            <wp14:sizeRelV relativeFrom="page">
+              <wp14:pctHeight>0</wp14:pctHeight>
+            </wp14:sizeRelV>
+          </wp:anchor>
+        </w:drawing>
+      </w:r>
+      <w:r>
+        <w:rPr>
           <w:color w:val="000000"/>
         </w:rPr>
-        <w:t>According to the Leukemia &amp; Lymphoma Community, one adult in the U.S. is infected with blood cancer around every 3 minutes and an approximate number of 174,250 individuals in the U.S. are predicted to have leukemia, lymphoma, or myeloma in 2018. The projected reported diagnoses in 2019 was about 61,780 and the percentage of all current cancer cases is 3.5 percent, according to the National Cancer Institute. As in the case of acute leukemia, the individual died within a few months if the treatment is not performed in a specific period. And identifying cancer in the early stages is very important for managing this type of cancer or any other type of cancer.  It takes more time and effort to do the detection process by technicians manually and it costs more with the help of the instrument.</w:t>
+        <w:t>According to the Leukemia &amp; Lymphoma Community, one adult in the U.S. is infected with blood cancer around every 3 minutes and an approximate number of 174,250 individuals in the U.S. are predicted to have leukemia, lymphoma, or myeloma in 2018. The projected reported diagnoses in 2019 was about 61,780 and the percentage of all current cancer cases is 3.5 percent, according to the National Cancer Institute. As in the case of acute leukemia, the individual died within a few months if the treatment is not performed in a specific period. And identifying cancer in the early stages is very important for managing this type of cancer or any other type of cancer.  It takes more time and effort to do the detection process by technicians manually and it costs more with the help of the instrument</w:t>
+      </w:r>
+      <w:r>
+        <w:rPr>
+          <w:color w:val="000000"/>
+        </w:rPr>
+        <w:t xml:space="preserve"> </w:t>
+      </w:r>
+      <w:sdt>
+        <w:sdtPr>
+          <w:rPr>
+            <w:color w:val="000000"/>
+          </w:rPr>
+          <w:id w:val="1050346597"/>
+          <w:citation/>
+        </w:sdtPr>
+        <w:sdtContent>
+          <w:r>
+            <w:rPr>
+              <w:color w:val="000000"/>
+            </w:rPr>
+            <w:fldChar w:fldCharType="begin"/>
+          </w:r>
+          <w:r>
+            <w:rPr>
+              <w:color w:val="000000"/>
+            </w:rPr>
+            <w:instrText xml:space="preserve"> CITATION lls20 \l 1033 </w:instrText>
+          </w:r>
+          <w:r>
+            <w:rPr>
+              <w:color w:val="000000"/>
+            </w:rPr>
+            <w:fldChar w:fldCharType="separate"/>
+          </w:r>
+          <w:r>
+            <w:rPr>
+              <w:noProof/>
+              <w:color w:val="000000"/>
+            </w:rPr>
+            <w:t>(lls.org, 2020)</w:t>
+          </w:r>
+          <w:r>
+            <w:rPr>
+              <w:color w:val="000000"/>
+            </w:rPr>
+            <w:fldChar w:fldCharType="end"/>
+          </w:r>
+        </w:sdtContent>
+      </w:sdt>
+      <w:r>
+        <w:rPr>
+          <w:color w:val="000000"/>
+        </w:rPr>
+        <w:t>.</w:t>
       </w:r>
     </w:p>
     <w:p>
@@ -1485,6 +2182,343 @@
           <w:color w:val="000000"/>
         </w:rPr>
       </w:pPr>
+    </w:p>
+    <w:p>
+      <w:pPr>
+        <w:pStyle w:val="NormalWeb"/>
+        <w:spacing w:before="0" w:beforeAutospacing="0" w:after="0" w:afterAutospacing="0" w:line="360" w:lineRule="auto"/>
+        <w:jc w:val="both"/>
+        <w:rPr>
+          <w:color w:val="000000"/>
+        </w:rPr>
+      </w:pPr>
+    </w:p>
+    <w:p>
+      <w:pPr>
+        <w:pStyle w:val="NormalWeb"/>
+        <w:spacing w:before="0" w:beforeAutospacing="0" w:after="0" w:afterAutospacing="0" w:line="360" w:lineRule="auto"/>
+        <w:jc w:val="both"/>
+        <w:rPr>
+          <w:color w:val="000000"/>
+        </w:rPr>
+      </w:pPr>
+    </w:p>
+    <w:p>
+      <w:pPr>
+        <w:pStyle w:val="NormalWeb"/>
+        <w:spacing w:before="0" w:beforeAutospacing="0" w:after="0" w:afterAutospacing="0" w:line="360" w:lineRule="auto"/>
+        <w:jc w:val="both"/>
+        <w:rPr>
+          <w:color w:val="000000"/>
+        </w:rPr>
+      </w:pPr>
+    </w:p>
+    <w:p>
+      <w:pPr>
+        <w:pStyle w:val="NormalWeb"/>
+        <w:spacing w:before="0" w:beforeAutospacing="0" w:after="0" w:afterAutospacing="0" w:line="360" w:lineRule="auto"/>
+        <w:jc w:val="both"/>
+        <w:rPr>
+          <w:color w:val="000000"/>
+        </w:rPr>
+      </w:pPr>
+    </w:p>
+    <w:p>
+      <w:pPr>
+        <w:pStyle w:val="NormalWeb"/>
+        <w:spacing w:before="0" w:beforeAutospacing="0" w:after="0" w:afterAutospacing="0" w:line="360" w:lineRule="auto"/>
+        <w:jc w:val="both"/>
+        <w:rPr>
+          <w:color w:val="000000"/>
+        </w:rPr>
+      </w:pPr>
+    </w:p>
+    <w:p>
+      <w:pPr>
+        <w:pStyle w:val="NormalWeb"/>
+        <w:spacing w:before="0" w:beforeAutospacing="0" w:after="0" w:afterAutospacing="0" w:line="360" w:lineRule="auto"/>
+        <w:jc w:val="both"/>
+        <w:rPr>
+          <w:color w:val="000000"/>
+        </w:rPr>
+      </w:pPr>
+    </w:p>
+    <w:p>
+      <w:pPr>
+        <w:pStyle w:val="NormalWeb"/>
+        <w:spacing w:before="0" w:beforeAutospacing="0" w:after="0" w:afterAutospacing="0" w:line="360" w:lineRule="auto"/>
+        <w:jc w:val="both"/>
+        <w:rPr>
+          <w:color w:val="000000"/>
+        </w:rPr>
+      </w:pPr>
+    </w:p>
+    <w:p>
+      <w:pPr>
+        <w:pStyle w:val="NormalWeb"/>
+        <w:spacing w:before="0" w:beforeAutospacing="0" w:after="0" w:afterAutospacing="0" w:line="360" w:lineRule="auto"/>
+        <w:jc w:val="both"/>
+        <w:rPr>
+          <w:color w:val="000000"/>
+        </w:rPr>
+      </w:pPr>
+    </w:p>
+    <w:p>
+      <w:pPr>
+        <w:pStyle w:val="NormalWeb"/>
+        <w:spacing w:before="0" w:beforeAutospacing="0" w:after="0" w:afterAutospacing="0" w:line="360" w:lineRule="auto"/>
+        <w:jc w:val="both"/>
+        <w:rPr>
+          <w:color w:val="000000"/>
+        </w:rPr>
+      </w:pPr>
+      <w:r>
+        <w:rPr>
+          <w:noProof/>
+        </w:rPr>
+        <mc:AlternateContent>
+          <mc:Choice Requires="wps">
+            <w:drawing>
+              <wp:anchor distT="0" distB="0" distL="114300" distR="114300" simplePos="0" relativeHeight="251670528" behindDoc="0" locked="0" layoutInCell="1" allowOverlap="1" wp14:anchorId="16A617D2" wp14:editId="480823D2">
+                <wp:simplePos x="0" y="0"/>
+                <wp:positionH relativeFrom="column">
+                  <wp:posOffset>991235</wp:posOffset>
+                </wp:positionH>
+                <wp:positionV relativeFrom="paragraph">
+                  <wp:posOffset>87495</wp:posOffset>
+                </wp:positionV>
+                <wp:extent cx="4445000" cy="635"/>
+                <wp:effectExtent l="0" t="0" r="0" b="0"/>
+                <wp:wrapThrough wrapText="bothSides">
+                  <wp:wrapPolygon edited="0">
+                    <wp:start x="0" y="0"/>
+                    <wp:lineTo x="0" y="19591"/>
+                    <wp:lineTo x="21477" y="19591"/>
+                    <wp:lineTo x="21477" y="0"/>
+                    <wp:lineTo x="0" y="0"/>
+                  </wp:wrapPolygon>
+                </wp:wrapThrough>
+                <wp:docPr id="9" name="Text Box 9"/>
+                <wp:cNvGraphicFramePr/>
+                <a:graphic xmlns:a="http://schemas.openxmlformats.org/drawingml/2006/main">
+                  <a:graphicData uri="http://schemas.microsoft.com/office/word/2010/wordprocessingShape">
+                    <wps:wsp>
+                      <wps:cNvSpPr txBox="1"/>
+                      <wps:spPr>
+                        <a:xfrm>
+                          <a:off x="0" y="0"/>
+                          <a:ext cx="4445000" cy="635"/>
+                        </a:xfrm>
+                        <a:prstGeom prst="rect">
+                          <a:avLst/>
+                        </a:prstGeom>
+                        <a:solidFill>
+                          <a:prstClr val="white"/>
+                        </a:solidFill>
+                        <a:ln>
+                          <a:noFill/>
+                        </a:ln>
+                      </wps:spPr>
+                      <wps:txbx>
+                        <w:txbxContent>
+                          <w:p>
+                            <w:pPr>
+                              <w:pStyle w:val="Caption"/>
+                              <w:rPr>
+                                <w:rFonts w:eastAsia="Times New Roman" w:cs="Times New Roman"/>
+                                <w:noProof/>
+                                <w:sz w:val="24"/>
+                                <w:szCs w:val="24"/>
+                              </w:rPr>
+                            </w:pPr>
+                            <w:bookmarkStart w:id="1" w:name="_Toc42268903"/>
+                            <w:r>
+                              <w:t xml:space="preserve">Figure </w:t>
+                            </w:r>
+                            <w:fldSimple w:instr=" SEQ Figure \* ARABIC ">
+                              <w:r>
+                                <w:rPr>
+                                  <w:noProof/>
+                                </w:rPr>
+                                <w:t>1</w:t>
+                              </w:r>
+                            </w:fldSimple>
+                            <w:r>
+                              <w:t xml:space="preserve">: </w:t>
+                            </w:r>
+                            <w:r>
+                              <w:t>The formation of Myeloid and Lymphoid series of cell</w:t>
+                            </w:r>
+                            <w:sdt>
+                              <w:sdtPr>
+                                <w:id w:val="2088042732"/>
+                                <w:citation/>
+                              </w:sdtPr>
+                              <w:sdtContent>
+                                <w:r>
+                                  <w:fldChar w:fldCharType="begin"/>
+                                </w:r>
+                                <w:r>
+                                  <w:instrText xml:space="preserve">CITATION Him15 \l 1033 </w:instrText>
+                                </w:r>
+                                <w:r>
+                                  <w:fldChar w:fldCharType="separate"/>
+                                </w:r>
+                                <w:r>
+                                  <w:rPr>
+                                    <w:noProof/>
+                                  </w:rPr>
+                                  <w:t xml:space="preserve"> </w:t>
+                                </w:r>
+                                <w:r>
+                                  <w:rPr>
+                                    <w:noProof/>
+                                  </w:rPr>
+                                  <w:t>(Potdar, et al., 2015)</w:t>
+                                </w:r>
+                                <w:r>
+                                  <w:fldChar w:fldCharType="end"/>
+                                </w:r>
+                              </w:sdtContent>
+                            </w:sdt>
+                            <w:bookmarkEnd w:id="1"/>
+                          </w:p>
+                        </w:txbxContent>
+                      </wps:txbx>
+                      <wps:bodyPr rot="0" spcFirstLastPara="0" vertOverflow="overflow" horzOverflow="overflow" vert="horz" wrap="square" lIns="0" tIns="0" rIns="0" bIns="0" numCol="1" spcCol="0" rtlCol="0" fromWordArt="0" anchor="t" anchorCtr="0" forceAA="0" compatLnSpc="1">
+                        <a:prstTxWarp prst="textNoShape">
+                          <a:avLst/>
+                        </a:prstTxWarp>
+                        <a:spAutoFit/>
+                      </wps:bodyPr>
+                    </wps:wsp>
+                  </a:graphicData>
+                </a:graphic>
+                <wp14:sizeRelH relativeFrom="margin">
+                  <wp14:pctWidth>0</wp14:pctWidth>
+                </wp14:sizeRelH>
+              </wp:anchor>
+            </w:drawing>
+          </mc:Choice>
+          <mc:Fallback>
+            <w:pict>
+              <v:shape w14:anchorId="16A617D2" id="Text Box 9" o:spid="_x0000_s1027" type="#_x0000_t202" style="position:absolute;left:0;text-align:left;margin-left:78.05pt;margin-top:6.9pt;width:350pt;height:.05pt;z-index:251670528;visibility:visible;mso-wrap-style:square;mso-width-percent:0;mso-wrap-distance-left:9pt;mso-wrap-distance-top:0;mso-wrap-distance-right:9pt;mso-wrap-distance-bottom:0;mso-position-horizontal:absolute;mso-position-horizontal-relative:text;mso-position-vertical:absolute;mso-position-vertical-relative:text;mso-width-percent:0;mso-width-relative:margin;v-text-anchor:top" o:gfxdata="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" stroked="f">
+                <v:textbox style="mso-fit-shape-to-text:t" inset="0,0,0,0">
+                  <w:txbxContent>
+                    <w:p>
+                      <w:pPr>
+                        <w:pStyle w:val="Caption"/>
+                        <w:rPr>
+                          <w:rFonts w:eastAsia="Times New Roman" w:cs="Times New Roman"/>
+                          <w:noProof/>
+                          <w:sz w:val="24"/>
+                          <w:szCs w:val="24"/>
+                        </w:rPr>
+                      </w:pPr>
+                      <w:bookmarkStart w:id="2" w:name="_Toc42268903"/>
+                      <w:r>
+                        <w:t xml:space="preserve">Figure </w:t>
+                      </w:r>
+                      <w:fldSimple w:instr=" SEQ Figure \* ARABIC ">
+                        <w:r>
+                          <w:rPr>
+                            <w:noProof/>
+                          </w:rPr>
+                          <w:t>1</w:t>
+                        </w:r>
+                      </w:fldSimple>
+                      <w:r>
+                        <w:t xml:space="preserve">: </w:t>
+                      </w:r>
+                      <w:r>
+                        <w:t>The formation of Myeloid and Lymphoid series of cell</w:t>
+                      </w:r>
+                      <w:sdt>
+                        <w:sdtPr>
+                          <w:id w:val="2088042732"/>
+                          <w:citation/>
+                        </w:sdtPr>
+                        <w:sdtContent>
+                          <w:r>
+                            <w:fldChar w:fldCharType="begin"/>
+                          </w:r>
+                          <w:r>
+                            <w:instrText xml:space="preserve">CITATION Him15 \l 1033 </w:instrText>
+                          </w:r>
+                          <w:r>
+                            <w:fldChar w:fldCharType="separate"/>
+                          </w:r>
+                          <w:r>
+                            <w:rPr>
+                              <w:noProof/>
+                            </w:rPr>
+                            <w:t xml:space="preserve"> </w:t>
+                          </w:r>
+                          <w:r>
+                            <w:rPr>
+                              <w:noProof/>
+                            </w:rPr>
+                            <w:t>(Potdar, et al., 2015)</w:t>
+                          </w:r>
+                          <w:r>
+                            <w:fldChar w:fldCharType="end"/>
+                          </w:r>
+                        </w:sdtContent>
+                      </w:sdt>
+                      <w:bookmarkEnd w:id="2"/>
+                    </w:p>
+                  </w:txbxContent>
+                </v:textbox>
+                <w10:wrap type="through"/>
+              </v:shape>
+            </w:pict>
+          </mc:Fallback>
+        </mc:AlternateContent>
+      </w:r>
+    </w:p>
+    <w:p>
+      <w:pPr>
+        <w:pStyle w:val="Heading2"/>
+        <w:numPr>
+          <w:ilvl w:val="1"/>
+          <w:numId w:val="1"/>
+        </w:numPr>
+        <w:spacing w:line="360" w:lineRule="auto"/>
+      </w:pPr>
+      <w:bookmarkStart w:id="3" w:name="_Toc42272754"/>
+      <w:r>
+        <w:lastRenderedPageBreak/>
+        <w:t>Aims and Objectives</w:t>
+      </w:r>
+      <w:bookmarkEnd w:id="3"/>
+      <w:r>
+        <w:t xml:space="preserve"> </w:t>
+      </w:r>
+    </w:p>
+    <w:p>
+      <w:pPr>
+        <w:pStyle w:val="Heading3"/>
+        <w:numPr>
+          <w:ilvl w:val="2"/>
+          <w:numId w:val="1"/>
+        </w:numPr>
+        <w:spacing w:line="360" w:lineRule="auto"/>
+      </w:pPr>
+      <w:bookmarkStart w:id="4" w:name="_Toc42272755"/>
+      <w:r>
+        <w:t>Aims</w:t>
+      </w:r>
+      <w:bookmarkEnd w:id="4"/>
+    </w:p>
+    <w:p>
+      <w:pPr>
+        <w:pStyle w:val="NormalWeb"/>
+        <w:spacing w:before="0" w:beforeAutospacing="0" w:after="0" w:afterAutospacing="0" w:line="360" w:lineRule="auto"/>
+        <w:jc w:val="both"/>
+        <w:rPr>
+          <w:color w:val="000000"/>
+        </w:rPr>
+      </w:pPr>
       <w:r>
         <w:rPr>
           <w:color w:val="000000"/>
@@ -1494,11 +2528,28 @@
     </w:p>
     <w:p>
       <w:pPr>
-        <w:pStyle w:val="NormalWeb"/>
-        <w:spacing w:after="0" w:line="360" w:lineRule="auto"/>
-      </w:pPr>
-      <w:r>
-        <w:t>The research objectives are:</w:t>
+        <w:pStyle w:val="Heading3"/>
+        <w:numPr>
+          <w:ilvl w:val="2"/>
+          <w:numId w:val="1"/>
+        </w:numPr>
+        <w:spacing w:line="360" w:lineRule="auto"/>
+      </w:pPr>
+      <w:bookmarkStart w:id="5" w:name="_Toc42272756"/>
+      <w:r>
+        <w:t>Objectives</w:t>
+      </w:r>
+      <w:bookmarkEnd w:id="5"/>
+    </w:p>
+    <w:p>
+      <w:pPr>
+        <w:spacing w:line="360" w:lineRule="auto"/>
+      </w:pPr>
+      <w:r>
+        <w:t>The research objectives are</w:t>
+      </w:r>
+      <w:r>
+        <w:t>:</w:t>
       </w:r>
     </w:p>
     <w:p>
@@ -1570,7 +2621,6 @@
         <w:rPr>
           <w:color w:val="000000"/>
         </w:rPr>
-        <w:lastRenderedPageBreak/>
         <w:t>It has certainly taken me a month to come to terms with the conclusions I have reached. And while I hope I have put into my research and project will make it easier for others. Some of the research strategy guide for finding quality research are listed below:</w:t>
       </w:r>
     </w:p>
@@ -1693,11 +2743,12 @@
         </w:numPr>
         <w:spacing w:line="360" w:lineRule="auto"/>
       </w:pPr>
-      <w:bookmarkStart w:id="1" w:name="_Toc42261424"/>
-      <w:r>
+      <w:bookmarkStart w:id="6" w:name="_Toc42272757"/>
+      <w:r>
+        <w:lastRenderedPageBreak/>
         <w:t>Professional Activities</w:t>
       </w:r>
-      <w:bookmarkEnd w:id="1"/>
+      <w:bookmarkEnd w:id="6"/>
       <w:r>
         <w:t xml:space="preserve"> </w:t>
       </w:r>
@@ -1710,11 +2761,11 @@
           <w:numId w:val="1"/>
         </w:numPr>
       </w:pPr>
-      <w:bookmarkStart w:id="2" w:name="_Toc42261425"/>
+      <w:bookmarkStart w:id="7" w:name="_Toc42272758"/>
       <w:r>
         <w:t>Gantt Chart</w:t>
       </w:r>
-      <w:bookmarkEnd w:id="2"/>
+      <w:bookmarkEnd w:id="7"/>
       <w:r>
         <w:t xml:space="preserve"> </w:t>
       </w:r>
@@ -1725,13 +2776,13 @@
           <w:noProof/>
         </w:rPr>
         <w:drawing>
-          <wp:anchor distT="0" distB="0" distL="114300" distR="114300" simplePos="0" relativeHeight="251662336" behindDoc="0" locked="0" layoutInCell="1" allowOverlap="1" wp14:anchorId="336B0132" wp14:editId="0A9DEE9A">
+          <wp:anchor distT="0" distB="0" distL="114300" distR="114300" simplePos="0" relativeHeight="251662336" behindDoc="0" locked="0" layoutInCell="1" allowOverlap="1" wp14:anchorId="336B0132" wp14:editId="777E21C0">
             <wp:simplePos x="0" y="0"/>
             <wp:positionH relativeFrom="margin">
-              <wp:posOffset>638175</wp:posOffset>
+              <wp:posOffset>608992</wp:posOffset>
             </wp:positionH>
             <wp:positionV relativeFrom="paragraph">
-              <wp:posOffset>92075</wp:posOffset>
+              <wp:posOffset>111531</wp:posOffset>
             </wp:positionV>
             <wp:extent cx="4791075" cy="2738755"/>
             <wp:effectExtent l="0" t="0" r="9525" b="4445"/>
@@ -1756,7 +2807,7 @@
                     <pic:cNvPicPr/>
                   </pic:nvPicPr>
                   <pic:blipFill>
-                    <a:blip r:embed="rId12">
+                    <a:blip r:embed="rId16">
                       <a:extLst>
                         <a:ext uri="{28A0092B-C50C-407E-A947-70E740481C1C}">
                           <a14:useLocalDpi xmlns:a14="http://schemas.microsoft.com/office/drawing/2010/main" val="0"/>
@@ -1806,13 +2857,13 @@
         <mc:AlternateContent>
           <mc:Choice Requires="wps">
             <w:drawing>
-              <wp:anchor distT="0" distB="0" distL="114300" distR="114300" simplePos="0" relativeHeight="251664384" behindDoc="0" locked="0" layoutInCell="1" allowOverlap="1" wp14:anchorId="2775075A" wp14:editId="06FF9031">
+              <wp:anchor distT="0" distB="0" distL="114300" distR="114300" simplePos="0" relativeHeight="251664384" behindDoc="0" locked="0" layoutInCell="1" allowOverlap="1" wp14:anchorId="2775075A" wp14:editId="61818D27">
                 <wp:simplePos x="0" y="0"/>
                 <wp:positionH relativeFrom="column">
-                  <wp:posOffset>742950</wp:posOffset>
+                  <wp:posOffset>635946</wp:posOffset>
                 </wp:positionH>
                 <wp:positionV relativeFrom="paragraph">
-                  <wp:posOffset>19050</wp:posOffset>
+                  <wp:posOffset>96871</wp:posOffset>
                 </wp:positionV>
                 <wp:extent cx="4791075" cy="635"/>
                 <wp:effectExtent l="0" t="0" r="0" b="0"/>
@@ -1855,20 +2906,35 @@
                                 <w:sz w:val="24"/>
                               </w:rPr>
                             </w:pPr>
+                            <w:bookmarkStart w:id="8" w:name="_Toc42268904"/>
                             <w:r>
                               <w:t xml:space="preserve">Figure </w:t>
                             </w:r>
-                            <w:fldSimple w:instr=" SEQ Figure \* ARABIC ">
-                              <w:r>
-                                <w:rPr>
-                                  <w:noProof/>
-                                </w:rPr>
-                                <w:t>1</w:t>
-                              </w:r>
-                            </w:fldSimple>
+                            <w:r>
+                              <w:fldChar w:fldCharType="begin"/>
+                            </w:r>
+                            <w:r>
+                              <w:instrText xml:space="preserve"> SEQ Figure \* ARABIC </w:instrText>
+                            </w:r>
+                            <w:r>
+                              <w:fldChar w:fldCharType="separate"/>
+                            </w:r>
+                            <w:r>
+                              <w:rPr>
+                                <w:noProof/>
+                              </w:rPr>
+                              <w:t>2</w:t>
+                            </w:r>
+                            <w:r>
+                              <w:rPr>
+                                <w:noProof/>
+                              </w:rPr>
+                              <w:fldChar w:fldCharType="end"/>
+                            </w:r>
                             <w:r>
                               <w:t>: Gantt Chart</w:t>
                             </w:r>
+                            <w:bookmarkEnd w:id="8"/>
                           </w:p>
                         </w:txbxContent>
                       </wps:txbx>
@@ -1886,7 +2952,7 @@
           </mc:Choice>
           <mc:Fallback>
             <w:pict>
-              <v:shape w14:anchorId="2775075A" id="Text Box 2" o:spid="_x0000_s1027" type="#_x0000_t202" style="position:absolute;left:0;text-align:left;margin-left:58.5pt;margin-top:1.5pt;width:377.25pt;height:.05pt;z-index:251664384;visibility:visible;mso-wrap-style:square;mso-wrap-distance-left:9pt;mso-wrap-distance-top:0;mso-wrap-distance-right:9pt;mso-wrap-distance-bottom:0;mso-position-horizontal:absolute;mso-position-horizontal-relative:text;mso-position-vertical:absolute;mso-position-vertical-relative:text;v-text-anchor:top" o:gfxdata="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" stroked="f">
+              <v:shape w14:anchorId="2775075A" id="Text Box 2" o:spid="_x0000_s1028" type="#_x0000_t202" style="position:absolute;left:0;text-align:left;margin-left:50.05pt;margin-top:7.65pt;width:377.25pt;height:.05pt;z-index:251664384;visibility:visible;mso-wrap-style:square;mso-wrap-distance-left:9pt;mso-wrap-distance-top:0;mso-wrap-distance-right:9pt;mso-wrap-distance-bottom:0;mso-position-horizontal:absolute;mso-position-horizontal-relative:text;mso-position-vertical:absolute;mso-position-vertical-relative:text;v-text-anchor:top" o:gfxdata="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" stroked="f">
                 <v:textbox style="mso-fit-shape-to-text:t" inset="0,0,0,0">
                   <w:txbxContent>
                     <w:p>
@@ -1897,20 +2963,35 @@
                           <w:sz w:val="24"/>
                         </w:rPr>
                       </w:pPr>
+                      <w:bookmarkStart w:id="9" w:name="_Toc42268904"/>
                       <w:r>
                         <w:t xml:space="preserve">Figure </w:t>
                       </w:r>
-                      <w:fldSimple w:instr=" SEQ Figure \* ARABIC ">
-                        <w:r>
-                          <w:rPr>
-                            <w:noProof/>
-                          </w:rPr>
-                          <w:t>1</w:t>
-                        </w:r>
-                      </w:fldSimple>
+                      <w:r>
+                        <w:fldChar w:fldCharType="begin"/>
+                      </w:r>
+                      <w:r>
+                        <w:instrText xml:space="preserve"> SEQ Figure \* ARABIC </w:instrText>
+                      </w:r>
+                      <w:r>
+                        <w:fldChar w:fldCharType="separate"/>
+                      </w:r>
+                      <w:r>
+                        <w:rPr>
+                          <w:noProof/>
+                        </w:rPr>
+                        <w:t>2</w:t>
+                      </w:r>
+                      <w:r>
+                        <w:rPr>
+                          <w:noProof/>
+                        </w:rPr>
+                        <w:fldChar w:fldCharType="end"/>
+                      </w:r>
                       <w:r>
                         <w:t>: Gantt Chart</w:t>
                       </w:r>
+                      <w:bookmarkEnd w:id="9"/>
                     </w:p>
                   </w:txbxContent>
                 </v:textbox>
@@ -1921,12 +3002,12 @@
         </mc:AlternateContent>
       </w:r>
     </w:p>
+    <w:p/>
     <w:p>
       <w:pPr>
         <w:spacing w:line="360" w:lineRule="auto"/>
       </w:pPr>
       <w:r>
-        <w:lastRenderedPageBreak/>
         <w:t xml:space="preserve">When talking about the research and professional activities, day zero is a day when I know that I am interested about the </w:t>
       </w:r>
       <w:r>
@@ -1986,6 +3067,16 @@
     <w:p>
       <w:pPr>
         <w:spacing w:line="360" w:lineRule="auto"/>
+      </w:pPr>
+    </w:p>
+    <w:p>
+      <w:pPr>
+        <w:spacing w:line="360" w:lineRule="auto"/>
+      </w:pPr>
+    </w:p>
+    <w:p>
+      <w:pPr>
+        <w:spacing w:line="360" w:lineRule="auto"/>
         <w:rPr>
           <w:b/>
           <w:bCs/>
@@ -1996,6 +3087,7 @@
           <w:b/>
           <w:bCs/>
         </w:rPr>
+        <w:lastRenderedPageBreak/>
         <w:t>Day One: Identifying Relevant Journals</w:t>
       </w:r>
     </w:p>
@@ -2112,11 +3204,7 @@
         <w:t xml:space="preserve">Once I have spent a lot of time to gain more experience in my profession, it is time to focus on getting more noticeable in the field. </w:t>
       </w:r>
       <w:r>
-        <w:t xml:space="preserve">If I want people to take my work seriously, I need to walk </w:t>
-      </w:r>
-      <w:r>
-        <w:lastRenderedPageBreak/>
-        <w:t>very fine line. I have got to be clear researcher, so I have got to be patient not to mention something that I have studied in a lot of detail. I am still studying, because it takes me couple of times to recognize what a reasonably well-researched, well-supported hypothesis looks like.</w:t>
+        <w:t>If I want people to take my work seriously, I need to walk very fine line. I have got to be clear researcher, so I have got to be patient not to mention something that I have studied in a lot of detail. I am still studying, because it takes me couple of times to recognize what a reasonably well-researched, well-supported hypothesis looks like.</w:t>
       </w:r>
     </w:p>
     <w:p>
@@ -2188,11 +3276,12 @@
         </w:numPr>
         <w:spacing w:line="360" w:lineRule="auto"/>
       </w:pPr>
-      <w:bookmarkStart w:id="3" w:name="_Toc42261426"/>
-      <w:r>
+      <w:bookmarkStart w:id="10" w:name="_Toc42272759"/>
+      <w:r>
+        <w:lastRenderedPageBreak/>
         <w:t>Literature Review</w:t>
       </w:r>
-      <w:bookmarkEnd w:id="3"/>
+      <w:bookmarkEnd w:id="10"/>
       <w:r>
         <w:t xml:space="preserve"> </w:t>
       </w:r>
@@ -2270,11 +3359,7 @@
         <w:t xml:space="preserve"> and evaluation. </w:t>
       </w:r>
       <w:r>
-        <w:t xml:space="preserve">For the detection and classification of blood cells in </w:t>
-      </w:r>
-      <w:r>
-        <w:lastRenderedPageBreak/>
-        <w:t xml:space="preserve">images, most of authors in the literature have adopted machine learning techniques such as K-means clustering with some disadvantage like </w:t>
+        <w:t xml:space="preserve">For the detection and classification of blood cells in images, most of authors in the literature have adopted machine learning techniques such as K-means clustering with some disadvantage like </w:t>
       </w:r>
       <w:r>
         <w:t xml:space="preserve">time-consuming and mainly to determine the optimize the precision of classification. While deep learning will automatically learn and remove high-level attributes and at the same time to perform classification. </w:t>
@@ -2301,6 +3386,7 @@
           <w:id w:val="1795866084"/>
           <w:citation/>
         </w:sdtPr>
+        <w:sdtEndPr/>
         <w:sdtContent>
           <w:r>
             <w:fldChar w:fldCharType="begin"/>
@@ -2331,6 +3417,7 @@
         <w:spacing w:line="360" w:lineRule="auto"/>
       </w:pPr>
       <w:r>
+        <w:lastRenderedPageBreak/>
         <w:t xml:space="preserve">Another research paper published on </w:t>
       </w:r>
       <w:r>
@@ -2384,6 +3471,7 @@
           <w:id w:val="1072850883"/>
           <w:citation/>
         </w:sdtPr>
+        <w:sdtEndPr/>
         <w:sdtContent>
           <w:r>
             <w:fldChar w:fldCharType="begin"/>
@@ -2901,7 +3989,6 @@
         </w:rPr>
       </w:pPr>
       <w:r>
-        <w:lastRenderedPageBreak/>
         <w:t xml:space="preserve">Another research paper published on “A Deep Learning Based Framework for Accurate Segmentation of Cervical Cytoplasm and Nuclei”. The key goal of this paper is to propose a system of segmentation </w:t>
       </w:r>
       <w:r>
@@ -2977,7 +4064,16 @@
           <w:rFonts w:ascii="Arial" w:hAnsi="Arial" w:cs="Arial"/>
           <w:color w:val="252525"/>
         </w:rPr>
-        <w:t xml:space="preserve">The experiment in this research paper performed with 1400 of dataset where 1200 image are used for training set and 200 images are used for testing test. Different algorithms like CNN, backward propagation neural network (BPNN), probabilities neural network (PNN), support vector network (SVM), and learning vector quantization (LVQ) are used to detect </w:t>
+        <w:t xml:space="preserve">The experiment in this research paper performed with 1400 of dataset where </w:t>
+      </w:r>
+      <w:r>
+        <w:rPr>
+          <w:rStyle w:val="nd-word"/>
+          <w:rFonts w:ascii="Arial" w:hAnsi="Arial" w:cs="Arial"/>
+          <w:color w:val="252525"/>
+        </w:rPr>
+        <w:lastRenderedPageBreak/>
+        <w:t xml:space="preserve">1200 image are used for training set and 200 images are used for testing test. Different algorithms like CNN, backward propagation neural network (BPNN), probabilities neural network (PNN), support vector network (SVM), and learning vector quantization (LVQ) are used to detect </w:t>
       </w:r>
       <w:r>
         <w:rPr>
@@ -3013,6 +4109,11 @@
           <w:id w:val="-292286039"/>
           <w:citation/>
         </w:sdtPr>
+        <w:sdtEndPr>
+          <w:rPr>
+            <w:rStyle w:val="nd-word"/>
+          </w:rPr>
+        </w:sdtEndPr>
         <w:sdtContent>
           <w:r>
             <w:rPr>
@@ -3839,51 +4940,83 @@
         <w:t xml:space="preserve">Another research paper published on “Unsupervised Blood Microscopic Image Segmentation and Leukemia Detection using Color based Clustering”. </w:t>
       </w:r>
       <w:r>
-        <w:t xml:space="preserve">The key goal of this paper is color-based clustering of stained blood smear images of WBC nucleus segmentation accompanied by appropriate attribute extraction for leukemia detection. Some standard clustering technique like K-means, K-Medoid, Fuzzy C-Means (FCM), Gustafson Kessel (GK), and unsupervised blood microscopic image segmentation and Leukemia identification using color based clustering 483 Fuzzy Possibilistic C Means (FCM) were used for color-based segmentation and their output was  compared. The paper also proposes two innovative methods for calculating boundary defects of </w:t>
+        <w:t xml:space="preserve">The key goal of this paper is color-based clustering of stained blood smear images of WBC nucleus segmentation accompanied by appropriate attribute extraction for leukemia detection. Some standard clustering technique like K-means, K-Medoid, Fuzzy C-Means (FCM), Gustafson Kessel (GK), and unsupervised blood microscopic image segmentation and Leukemia identification using color based clustering 483 Fuzzy Possibilistic C Means (FCM) were used for color-based segmentation and their output was  compared. The paper also proposes two innovative methods for calculating boundary defects of nuclei using the aspect of the </w:t>
+      </w:r>
+      <w:proofErr w:type="spellStart"/>
+      <w:r>
+        <w:t>hausdorff</w:t>
+      </w:r>
+      <w:proofErr w:type="spellEnd"/>
+      <w:r>
+        <w:t xml:space="preserve"> and the signature of contours. Satisfactory results were obtained for leukemia detection identification using SVM classifier with the proposed features. The proposed approach is validated with microscopic images gather in blood and adequate findings were obtained</w:t>
+      </w:r>
+      <w:r>
+        <w:t xml:space="preserve"> </w:t>
+      </w:r>
+      <w:sdt>
+        <w:sdtPr>
+          <w:id w:val="771521329"/>
+          <w:citation/>
+        </w:sdtPr>
+        <w:sdtContent>
+          <w:r>
+            <w:fldChar w:fldCharType="begin"/>
+          </w:r>
+          <w:r>
+            <w:instrText xml:space="preserve"> CITATION Sub12 \l 1033 </w:instrText>
+          </w:r>
+          <w:r>
+            <w:fldChar w:fldCharType="separate"/>
+          </w:r>
+          <w:r>
+            <w:rPr>
+              <w:noProof/>
+            </w:rPr>
+            <w:t>(Mohapatra, et al., 2012)</w:t>
+          </w:r>
+          <w:r>
+            <w:fldChar w:fldCharType="end"/>
+          </w:r>
+        </w:sdtContent>
+      </w:sdt>
+      <w:r>
+        <w:t xml:space="preserve">.  </w:t>
+      </w:r>
+    </w:p>
+    <w:p>
+      <w:pPr>
+        <w:spacing w:line="360" w:lineRule="auto"/>
+      </w:pPr>
+      <w:r>
+        <w:t xml:space="preserve">Reviewing the relevant literature is the researcher’s most important work to complete before writing an effective proposal or starting a project that will help the scholar to give final </w:t>
+      </w:r>
+      <w:r>
+        <w:t>shape</w:t>
+      </w:r>
+      <w:r>
+        <w:t xml:space="preserve"> of</w:t>
+      </w:r>
+      <w:r>
+        <w:t xml:space="preserve"> </w:t>
+      </w:r>
+      <w:r>
+        <w:t xml:space="preserve">goals.  </w:t>
+      </w:r>
+      <w:r>
+        <w:t>And</w:t>
+      </w:r>
+      <w:r>
+        <w:t xml:space="preserve"> lets the researcher delineate the nature of his/her research and establish a sound approach, the scholar must complete a pilot survey and offer the idea tuning </w:t>
+      </w:r>
+      <w:r>
+        <w:t xml:space="preserve">to make it more effective. A study of the literature indicates that have carried out extensive research on topic and are aware of past research which can offer a brief analysis of evidence for chosen topic. </w:t>
+      </w:r>
+      <w:r>
+        <w:t xml:space="preserve">The key </w:t>
       </w:r>
       <w:r>
         <w:lastRenderedPageBreak/>
-        <w:t xml:space="preserve">nuclei using the aspect of the </w:t>
-      </w:r>
-      <w:proofErr w:type="spellStart"/>
-      <w:r>
-        <w:t>hausdorff</w:t>
-      </w:r>
-      <w:proofErr w:type="spellEnd"/>
-      <w:r>
-        <w:t xml:space="preserve"> and the signature of contours. Satisfactory results were obtained for leukemia detection identification using SVM classifier with the proposed features. The proposed approach is validated with microscopic images gather in blood and adequate findings were obtained.  </w:t>
-      </w:r>
-    </w:p>
-    <w:p>
-      <w:pPr>
-        <w:spacing w:line="360" w:lineRule="auto"/>
-      </w:pPr>
-      <w:r>
-        <w:t xml:space="preserve">Reviewing the relevant literature is the researcher’s most important work to complete before writing an effective proposal or starting a project that will help the scholar to give final </w:t>
-      </w:r>
-      <w:r>
-        <w:t>shape</w:t>
-      </w:r>
-      <w:r>
-        <w:t xml:space="preserve"> of</w:t>
-      </w:r>
-      <w:r>
-        <w:t xml:space="preserve"> </w:t>
-      </w:r>
-      <w:r>
-        <w:t xml:space="preserve">goals.  </w:t>
-      </w:r>
-      <w:r>
-        <w:t>And</w:t>
-      </w:r>
-      <w:r>
-        <w:t xml:space="preserve"> lets the researcher delineate the nature of his/her research and establish a sound approach, the scholar must complete a pilot survey and offer the idea tuning </w:t>
-      </w:r>
-      <w:r>
-        <w:t xml:space="preserve">to make it more effective. A study of the literature indicates that have carried out extensive research on topic and are aware of past research which can offer a brief analysis of evidence for chosen topic. </w:t>
-      </w:r>
-      <w:r>
-        <w:t xml:space="preserve">The key component which I have forget is novelty when writing a review. A review should not regurgitate information a reader might obtain from other reviews. Some of the points that I have choose while writing a review: </w:t>
+        <w:t xml:space="preserve">component which I have forget is novelty when writing a review. A review should not regurgitate information a reader might obtain from other reviews. Some of the points that I have choose while writing a review: </w:t>
       </w:r>
     </w:p>
     <w:p>
@@ -4031,7 +5164,6 @@
         <w:spacing w:line="360" w:lineRule="auto"/>
       </w:pPr>
       <w:r>
-        <w:lastRenderedPageBreak/>
         <w:t xml:space="preserve">The step in this project usually reflect the overall method but should be treated as a continues shift rather than a defined collection of steps. </w:t>
       </w:r>
       <w:r>
@@ -4050,11 +5182,12 @@
         </w:numPr>
         <w:spacing w:line="360" w:lineRule="auto"/>
       </w:pPr>
-      <w:bookmarkStart w:id="4" w:name="_Toc42261427"/>
-      <w:r>
+      <w:bookmarkStart w:id="11" w:name="_Toc42272760"/>
+      <w:r>
+        <w:lastRenderedPageBreak/>
         <w:t>Reflection of Research Project</w:t>
       </w:r>
-      <w:bookmarkEnd w:id="4"/>
+      <w:bookmarkEnd w:id="11"/>
       <w:r>
         <w:t xml:space="preserve"> </w:t>
       </w:r>
@@ -4140,7 +5273,42 @@
         <w:spacing w:line="360" w:lineRule="auto"/>
       </w:pPr>
       <w:r>
-        <w:t xml:space="preserve">Immunohistochemistry: In immunohistochemistry, the blood sample of the cells is loaded with specific antibodies. The change in color can be seen under the microscope which helps to decide what cells types are present.   </w:t>
+        <w:t>Immunohistochemistry: In immunohistochemistry, the blood sample of the cells is loaded with specific antibodies. The change in color can be seen under the microscope which helps to decide what cells types are present</w:t>
+      </w:r>
+      <w:sdt>
+        <w:sdtPr>
+          <w:id w:val="10268516"/>
+          <w:citation/>
+        </w:sdtPr>
+        <w:sdtContent>
+          <w:r>
+            <w:fldChar w:fldCharType="begin"/>
+          </w:r>
+          <w:r>
+            <w:instrText xml:space="preserve"> CITATION Raj14 \l 1033 </w:instrText>
+          </w:r>
+          <w:r>
+            <w:fldChar w:fldCharType="separate"/>
+          </w:r>
+          <w:r>
+            <w:rPr>
+              <w:noProof/>
+            </w:rPr>
+            <w:t xml:space="preserve"> </w:t>
+          </w:r>
+          <w:r>
+            <w:rPr>
+              <w:noProof/>
+            </w:rPr>
+            <w:t>(Raje &amp; Rangole, 2014)</w:t>
+          </w:r>
+          <w:r>
+            <w:fldChar w:fldCharType="end"/>
+          </w:r>
+        </w:sdtContent>
+      </w:sdt>
+      <w:r>
+        <w:t xml:space="preserve">.   </w:t>
       </w:r>
     </w:p>
     <w:p>
@@ -4151,25 +5319,25 @@
         <w:t xml:space="preserve">While doing this project I have </w:t>
       </w:r>
       <w:r>
-        <w:t xml:space="preserve">found before CNN there are several algorithms that people used for image classification. People used to create images features, and the feed them into some </w:t>
+        <w:t xml:space="preserve">found before CNN there are several algorithms that people used for image classification. People used to create images features, and the feed them into some classification algorithm such as SVM. Some algorithms also used image level pixel values as vector of features. For example, you may be able to train an SVM with 784 features in which each feature is the pixel value for an image of 28 </w:t>
+      </w:r>
+      <w:r>
+        <w:t>×</w:t>
+      </w:r>
+      <w:r>
+        <w:t xml:space="preserve"> 28.  The automated attribute extractors from the image can be thought of as CNNs. Although we lack a lot of spatial contact between pixels if we use an algorithm with a pixel vector, a CNN essentially utilizes neighboring pixel knowledge to analyze the picture by convolution first and only using a predictive layer at the end. Yann le </w:t>
+      </w:r>
+      <w:proofErr w:type="spellStart"/>
+      <w:r>
+        <w:t>cun</w:t>
+      </w:r>
+      <w:proofErr w:type="spellEnd"/>
+      <w:r>
+        <w:t xml:space="preserve"> first proposed this definition for digit classification in 1998, in which he used a single layer of convolution. It was later popularized in 2012 by Alex net which used multiple layers of </w:t>
       </w:r>
       <w:r>
         <w:lastRenderedPageBreak/>
-        <w:t xml:space="preserve">classification algorithm such as SVM. Some algorithms also used image level pixel values as vector of features. For example, you may be able to train an SVM with 784 features in which each feature is the pixel value for an image of 28 </w:t>
-      </w:r>
-      <w:r>
-        <w:t>×</w:t>
-      </w:r>
-      <w:r>
-        <w:t xml:space="preserve"> 28.  The automated attribute extractors from the image can be thought of as CNNs. Although we lack a lot of spatial contact between pixels if we use an algorithm with a pixel vector, a CNN essentially utilizes neighboring pixel knowledge to analyze the picture by convolution first and only using a predictive layer at the end. Yann le </w:t>
-      </w:r>
-      <w:proofErr w:type="spellStart"/>
-      <w:r>
-        <w:t>cun</w:t>
-      </w:r>
-      <w:proofErr w:type="spellEnd"/>
-      <w:r>
-        <w:t xml:space="preserve"> first proposed this definition for digit classification in 1998, in which he used a single layer of convolution. It was later popularized in 2012 by Alex net which used multiple layers of convolution </w:t>
+        <w:t xml:space="preserve">convolution </w:t>
       </w:r>
       <w:r>
         <w:t>to achieve</w:t>
@@ -4178,7 +5346,39 @@
         <w:t xml:space="preserve"> state of the art on the net of photos. So, h</w:t>
       </w:r>
       <w:r>
-        <w:t xml:space="preserve">enceforth make them am algorithm of choice for challenges of image classification. </w:t>
+        <w:t>enceforth make them am algorithm of choice for challenges of image classification</w:t>
+      </w:r>
+      <w:r>
+        <w:t xml:space="preserve"> </w:t>
+      </w:r>
+      <w:sdt>
+        <w:sdtPr>
+          <w:id w:val="-1672017588"/>
+          <w:citation/>
+        </w:sdtPr>
+        <w:sdtContent>
+          <w:r>
+            <w:fldChar w:fldCharType="begin"/>
+          </w:r>
+          <w:r>
+            <w:instrText xml:space="preserve"> CITATION Cao15 \l 1033 </w:instrText>
+          </w:r>
+          <w:r>
+            <w:fldChar w:fldCharType="separate"/>
+          </w:r>
+          <w:r>
+            <w:rPr>
+              <w:noProof/>
+            </w:rPr>
+            <w:t>(Cao, et al., 2015)</w:t>
+          </w:r>
+          <w:r>
+            <w:fldChar w:fldCharType="end"/>
+          </w:r>
+        </w:sdtContent>
+      </w:sdt>
+      <w:r>
+        <w:t xml:space="preserve">. </w:t>
       </w:r>
     </w:p>
     <w:p>
@@ -4237,16 +5437,94 @@
         <w:rPr>
           <w:noProof/>
         </w:rPr>
+        <w:drawing>
+          <wp:anchor distT="0" distB="0" distL="114300" distR="114300" simplePos="0" relativeHeight="251665408" behindDoc="0" locked="0" layoutInCell="1" allowOverlap="1" wp14:anchorId="5EE9C4E2" wp14:editId="209E02F7">
+            <wp:simplePos x="0" y="0"/>
+            <wp:positionH relativeFrom="column">
+              <wp:posOffset>1185545</wp:posOffset>
+            </wp:positionH>
+            <wp:positionV relativeFrom="paragraph">
+              <wp:posOffset>78591</wp:posOffset>
+            </wp:positionV>
+            <wp:extent cx="4011274" cy="2656114"/>
+            <wp:effectExtent l="0" t="0" r="8890" b="0"/>
+            <wp:wrapThrough wrapText="bothSides">
+              <wp:wrapPolygon edited="0">
+                <wp:start x="0" y="0"/>
+                <wp:lineTo x="0" y="21383"/>
+                <wp:lineTo x="21545" y="21383"/>
+                <wp:lineTo x="21545" y="0"/>
+                <wp:lineTo x="0" y="0"/>
+              </wp:wrapPolygon>
+            </wp:wrapThrough>
+            <wp:docPr id="3" name="Picture 3"/>
+            <wp:cNvGraphicFramePr>
+              <a:graphicFrameLocks xmlns:a="http://schemas.openxmlformats.org/drawingml/2006/main" noChangeAspect="1"/>
+            </wp:cNvGraphicFramePr>
+            <a:graphic xmlns:a="http://schemas.openxmlformats.org/drawingml/2006/main">
+              <a:graphicData uri="http://schemas.openxmlformats.org/drawingml/2006/picture">
+                <pic:pic xmlns:pic="http://schemas.openxmlformats.org/drawingml/2006/picture">
+                  <pic:nvPicPr>
+                    <pic:cNvPr id="1" name=""/>
+                    <pic:cNvPicPr/>
+                  </pic:nvPicPr>
+                  <pic:blipFill>
+                    <a:blip r:embed="rId17">
+                      <a:extLst>
+                        <a:ext uri="{28A0092B-C50C-407E-A947-70E740481C1C}">
+                          <a14:useLocalDpi xmlns:a14="http://schemas.microsoft.com/office/drawing/2010/main" val="0"/>
+                        </a:ext>
+                      </a:extLst>
+                    </a:blip>
+                    <a:stretch>
+                      <a:fillRect/>
+                    </a:stretch>
+                  </pic:blipFill>
+                  <pic:spPr>
+                    <a:xfrm>
+                      <a:off x="0" y="0"/>
+                      <a:ext cx="4011274" cy="2656114"/>
+                    </a:xfrm>
+                    <a:prstGeom prst="rect">
+                      <a:avLst/>
+                    </a:prstGeom>
+                  </pic:spPr>
+                </pic:pic>
+              </a:graphicData>
+            </a:graphic>
+            <wp14:sizeRelH relativeFrom="page">
+              <wp14:pctWidth>0</wp14:pctWidth>
+            </wp14:sizeRelH>
+            <wp14:sizeRelV relativeFrom="page">
+              <wp14:pctHeight>0</wp14:pctHeight>
+            </wp14:sizeRelV>
+          </wp:anchor>
+        </w:drawing>
+      </w:r>
+    </w:p>
+    <w:p/>
+    <w:p/>
+    <w:p/>
+    <w:p/>
+    <w:p/>
+    <w:p/>
+    <w:p/>
+    <w:p/>
+    <w:p>
+      <w:r>
+        <w:rPr>
+          <w:noProof/>
+        </w:rPr>
         <mc:AlternateContent>
           <mc:Choice Requires="wps">
             <w:drawing>
-              <wp:anchor distT="0" distB="0" distL="114300" distR="114300" simplePos="0" relativeHeight="251667456" behindDoc="0" locked="0" layoutInCell="1" allowOverlap="1" wp14:anchorId="0D94512B" wp14:editId="5A42E3CD">
+              <wp:anchor distT="0" distB="0" distL="114300" distR="114300" simplePos="0" relativeHeight="251667456" behindDoc="0" locked="0" layoutInCell="1" allowOverlap="1" wp14:anchorId="0D94512B" wp14:editId="73906124">
                 <wp:simplePos x="0" y="0"/>
                 <wp:positionH relativeFrom="column">
-                  <wp:posOffset>1273175</wp:posOffset>
+                  <wp:posOffset>1224536</wp:posOffset>
                 </wp:positionH>
                 <wp:positionV relativeFrom="paragraph">
-                  <wp:posOffset>2755900</wp:posOffset>
+                  <wp:posOffset>172666</wp:posOffset>
                 </wp:positionV>
                 <wp:extent cx="4010660" cy="635"/>
                 <wp:effectExtent l="0" t="0" r="0" b="0"/>
@@ -4289,20 +5567,35 @@
                                 <w:sz w:val="24"/>
                               </w:rPr>
                             </w:pPr>
+                            <w:bookmarkStart w:id="12" w:name="_Toc42268905"/>
                             <w:r>
                               <w:t xml:space="preserve">Figure </w:t>
                             </w:r>
-                            <w:fldSimple w:instr=" SEQ Figure \* ARABIC ">
-                              <w:r>
-                                <w:rPr>
-                                  <w:noProof/>
-                                </w:rPr>
-                                <w:t>2</w:t>
-                              </w:r>
-                            </w:fldSimple>
+                            <w:r>
+                              <w:fldChar w:fldCharType="begin"/>
+                            </w:r>
+                            <w:r>
+                              <w:instrText xml:space="preserve"> SEQ Figure \* ARABIC </w:instrText>
+                            </w:r>
+                            <w:r>
+                              <w:fldChar w:fldCharType="separate"/>
+                            </w:r>
+                            <w:r>
+                              <w:rPr>
+                                <w:noProof/>
+                              </w:rPr>
+                              <w:t>3</w:t>
+                            </w:r>
+                            <w:r>
+                              <w:rPr>
+                                <w:noProof/>
+                              </w:rPr>
+                              <w:fldChar w:fldCharType="end"/>
+                            </w:r>
                             <w:r>
                               <w:t>: Block Diagram</w:t>
                             </w:r>
+                            <w:bookmarkEnd w:id="12"/>
                           </w:p>
                         </w:txbxContent>
                       </wps:txbx>
@@ -4320,7 +5613,7 @@
           </mc:Choice>
           <mc:Fallback>
             <w:pict>
-              <v:shape w14:anchorId="0D94512B" id="Text Box 6" o:spid="_x0000_s1028" type="#_x0000_t202" style="position:absolute;left:0;text-align:left;margin-left:100.25pt;margin-top:217pt;width:315.8pt;height:.05pt;z-index:251667456;visibility:visible;mso-wrap-style:square;mso-wrap-distance-left:9pt;mso-wrap-distance-top:0;mso-wrap-distance-right:9pt;mso-wrap-distance-bottom:0;mso-position-horizontal:absolute;mso-position-horizontal-relative:text;mso-position-vertical:absolute;mso-position-vertical-relative:text;v-text-anchor:top" o:gfxdata="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" stroked="f">
+              <v:shape w14:anchorId="0D94512B" id="Text Box 6" o:spid="_x0000_s1029" type="#_x0000_t202" style="position:absolute;left:0;text-align:left;margin-left:96.4pt;margin-top:13.6pt;width:315.8pt;height:.05pt;z-index:251667456;visibility:visible;mso-wrap-style:square;mso-wrap-distance-left:9pt;mso-wrap-distance-top:0;mso-wrap-distance-right:9pt;mso-wrap-distance-bottom:0;mso-position-horizontal:absolute;mso-position-horizontal-relative:text;mso-position-vertical:absolute;mso-position-vertical-relative:text;v-text-anchor:top" o:gfxdata="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" stroked="f">
                 <v:textbox style="mso-fit-shape-to-text:t" inset="0,0,0,0">
                   <w:txbxContent>
                     <w:p>
@@ -4331,20 +5624,35 @@
                           <w:sz w:val="24"/>
                         </w:rPr>
                       </w:pPr>
+                      <w:bookmarkStart w:id="13" w:name="_Toc42268905"/>
                       <w:r>
                         <w:t xml:space="preserve">Figure </w:t>
                       </w:r>
-                      <w:fldSimple w:instr=" SEQ Figure \* ARABIC ">
-                        <w:r>
-                          <w:rPr>
-                            <w:noProof/>
-                          </w:rPr>
-                          <w:t>2</w:t>
-                        </w:r>
-                      </w:fldSimple>
+                      <w:r>
+                        <w:fldChar w:fldCharType="begin"/>
+                      </w:r>
+                      <w:r>
+                        <w:instrText xml:space="preserve"> SEQ Figure \* ARABIC </w:instrText>
+                      </w:r>
+                      <w:r>
+                        <w:fldChar w:fldCharType="separate"/>
+                      </w:r>
+                      <w:r>
+                        <w:rPr>
+                          <w:noProof/>
+                        </w:rPr>
+                        <w:t>3</w:t>
+                      </w:r>
+                      <w:r>
+                        <w:rPr>
+                          <w:noProof/>
+                        </w:rPr>
+                        <w:fldChar w:fldCharType="end"/>
+                      </w:r>
                       <w:r>
                         <w:t>: Block Diagram</w:t>
                       </w:r>
+                      <w:bookmarkEnd w:id="13"/>
                     </w:p>
                   </w:txbxContent>
                 </v:textbox>
@@ -4354,77 +5662,344 @@
           </mc:Fallback>
         </mc:AlternateContent>
       </w:r>
-      <w:r>
+    </w:p>
+    <w:p/>
+    <w:p>
+      <w:pPr>
+        <w:tabs>
+          <w:tab w:val="left" w:pos="8058"/>
+        </w:tabs>
+      </w:pPr>
+      <w:r>
+        <w:tab/>
+      </w:r>
+    </w:p>
+    <w:p>
+      <w:pPr>
+        <w:jc w:val="left"/>
+      </w:pPr>
+      <w:r>
+        <w:br w:type="page"/>
+      </w:r>
+    </w:p>
+    <w:bookmarkStart w:id="14" w:name="_Toc42272761" w:displacedByCustomXml="next"/>
+    <w:sdt>
+      <w:sdtPr>
+        <w:id w:val="-13534658"/>
+        <w:docPartObj>
+          <w:docPartGallery w:val="Bibliographies"/>
+          <w:docPartUnique/>
+        </w:docPartObj>
+      </w:sdtPr>
+      <w:sdtEndPr>
         <w:rPr>
-          <w:noProof/>
+          <w:rFonts w:eastAsiaTheme="minorHAnsi" w:cstheme="minorBidi"/>
+          <w:sz w:val="24"/>
+          <w:szCs w:val="22"/>
         </w:rPr>
-        <w:drawing>
-          <wp:anchor distT="0" distB="0" distL="114300" distR="114300" simplePos="0" relativeHeight="251665408" behindDoc="0" locked="0" layoutInCell="1" allowOverlap="1" wp14:anchorId="5EE9C4E2" wp14:editId="2E49265F">
-            <wp:simplePos x="0" y="0"/>
-            <wp:positionH relativeFrom="column">
-              <wp:posOffset>1273629</wp:posOffset>
-            </wp:positionH>
-            <wp:positionV relativeFrom="paragraph">
-              <wp:posOffset>49984</wp:posOffset>
-            </wp:positionV>
-            <wp:extent cx="4011274" cy="2656114"/>
-            <wp:effectExtent l="0" t="0" r="8890" b="0"/>
-            <wp:wrapThrough wrapText="bothSides">
-              <wp:wrapPolygon edited="0">
-                <wp:start x="0" y="0"/>
-                <wp:lineTo x="0" y="21383"/>
-                <wp:lineTo x="21545" y="21383"/>
-                <wp:lineTo x="21545" y="0"/>
-                <wp:lineTo x="0" y="0"/>
-              </wp:wrapPolygon>
-            </wp:wrapThrough>
-            <wp:docPr id="3" name="Picture 3"/>
-            <wp:cNvGraphicFramePr>
-              <a:graphicFrameLocks xmlns:a="http://schemas.openxmlformats.org/drawingml/2006/main" noChangeAspect="1"/>
-            </wp:cNvGraphicFramePr>
-            <a:graphic xmlns:a="http://schemas.openxmlformats.org/drawingml/2006/main">
-              <a:graphicData uri="http://schemas.openxmlformats.org/drawingml/2006/picture">
-                <pic:pic xmlns:pic="http://schemas.openxmlformats.org/drawingml/2006/picture">
-                  <pic:nvPicPr>
-                    <pic:cNvPr id="1" name=""/>
-                    <pic:cNvPicPr/>
-                  </pic:nvPicPr>
-                  <pic:blipFill>
-                    <a:blip r:embed="rId13">
-                      <a:extLst>
-                        <a:ext uri="{28A0092B-C50C-407E-A947-70E740481C1C}">
-                          <a14:useLocalDpi xmlns:a14="http://schemas.microsoft.com/office/drawing/2010/main" val="0"/>
-                        </a:ext>
-                      </a:extLst>
-                    </a:blip>
-                    <a:stretch>
-                      <a:fillRect/>
-                    </a:stretch>
-                  </pic:blipFill>
-                  <pic:spPr>
-                    <a:xfrm>
-                      <a:off x="0" y="0"/>
-                      <a:ext cx="4011274" cy="2656114"/>
-                    </a:xfrm>
-                    <a:prstGeom prst="rect">
-                      <a:avLst/>
-                    </a:prstGeom>
-                  </pic:spPr>
-                </pic:pic>
-              </a:graphicData>
-            </a:graphic>
-            <wp14:sizeRelH relativeFrom="page">
-              <wp14:pctWidth>0</wp14:pctWidth>
-            </wp14:sizeRelH>
-            <wp14:sizeRelV relativeFrom="page">
-              <wp14:pctHeight>0</wp14:pctHeight>
-            </wp14:sizeRelV>
-          </wp:anchor>
-        </w:drawing>
-      </w:r>
+      </w:sdtEndPr>
+      <w:sdtContent>
+        <w:p>
+          <w:pPr>
+            <w:pStyle w:val="Heading1"/>
+            <w:numPr>
+              <w:ilvl w:val="0"/>
+              <w:numId w:val="1"/>
+            </w:numPr>
+          </w:pPr>
+          <w:r>
+            <w:t>References</w:t>
+          </w:r>
+          <w:bookmarkEnd w:id="14"/>
+        </w:p>
+        <w:sdt>
+          <w:sdtPr>
+            <w:id w:val="-573587230"/>
+            <w:bibliography/>
+          </w:sdtPr>
+          <w:sdtContent>
+            <w:p>
+              <w:pPr>
+                <w:pStyle w:val="Bibliography"/>
+                <w:rPr>
+                  <w:noProof/>
+                  <w:szCs w:val="24"/>
+                </w:rPr>
+              </w:pPr>
+              <w:r>
+                <w:fldChar w:fldCharType="begin"/>
+              </w:r>
+              <w:r>
+                <w:instrText xml:space="preserve"> BIBLIOGRAPHY </w:instrText>
+              </w:r>
+              <w:r>
+                <w:fldChar w:fldCharType="separate"/>
+              </w:r>
+              <w:r>
+                <w:rPr>
+                  <w:noProof/>
+                </w:rPr>
+                <w:t xml:space="preserve">Cao, Y., Xu, R. &amp; Chen, T., 2015. </w:t>
+              </w:r>
+              <w:r>
+                <w:rPr>
+                  <w:i/>
+                  <w:iCs/>
+                  <w:noProof/>
+                </w:rPr>
+                <w:t xml:space="preserve">Combining Convolutional Neural Network and Support Vector Machine for Sentiment Classification. </w:t>
+              </w:r>
+              <w:r>
+                <w:rPr>
+                  <w:noProof/>
+                </w:rPr>
+                <w:t>Shenzhen, China, s.n.</w:t>
+              </w:r>
+            </w:p>
+            <w:p>
+              <w:pPr>
+                <w:pStyle w:val="Bibliography"/>
+                <w:rPr>
+                  <w:noProof/>
+                </w:rPr>
+              </w:pPr>
+              <w:r>
+                <w:rPr>
+                  <w:noProof/>
+                </w:rPr>
+                <w:t xml:space="preserve">lls.org, 2020. </w:t>
+              </w:r>
+              <w:r>
+                <w:rPr>
+                  <w:i/>
+                  <w:iCs/>
+                  <w:noProof/>
+                </w:rPr>
+                <w:t xml:space="preserve">FACTS AND STATISTICS. </w:t>
+              </w:r>
+              <w:r>
+                <w:rPr>
+                  <w:noProof/>
+                </w:rPr>
+                <w:t xml:space="preserve">[Online] </w:t>
+              </w:r>
+              <w:r>
+                <w:rPr>
+                  <w:noProof/>
+                </w:rPr>
+                <w:br/>
+                <w:t xml:space="preserve">Available at: </w:t>
+              </w:r>
+              <w:r>
+                <w:rPr>
+                  <w:noProof/>
+                  <w:u w:val="single"/>
+                </w:rPr>
+                <w:t>https://www.lls.org/facts-and-statistics/facts-and-statistics-overview/facts-and-statistics#:~:text=An%20estimated%20combined%20total%20of,in%20the%20US%20in%202019.</w:t>
+              </w:r>
+              <w:r>
+                <w:rPr>
+                  <w:noProof/>
+                </w:rPr>
+                <w:br/>
+                <w:t>[Accessed 28 05 2020].</w:t>
+              </w:r>
+            </w:p>
+            <w:p>
+              <w:pPr>
+                <w:pStyle w:val="Bibliography"/>
+                <w:rPr>
+                  <w:noProof/>
+                </w:rPr>
+              </w:pPr>
+              <w:r>
+                <w:rPr>
+                  <w:noProof/>
+                </w:rPr>
+                <w:t xml:space="preserve">Mohapatra, S., Patra, D. &amp; Satpathy, S., 2012. Unsupervised blood microscopic image segmentation and leukemia detection using color based clustering. </w:t>
+              </w:r>
+              <w:r>
+                <w:rPr>
+                  <w:i/>
+                  <w:iCs/>
+                  <w:noProof/>
+                </w:rPr>
+                <w:t xml:space="preserve">International Journal of Computer Information Systems and Industrial Management Applications, </w:t>
+              </w:r>
+              <w:r>
+                <w:rPr>
+                  <w:noProof/>
+                </w:rPr>
+                <w:t>Volume 4, pp. 477 - 485.</w:t>
+              </w:r>
+            </w:p>
+            <w:p>
+              <w:pPr>
+                <w:pStyle w:val="Bibliography"/>
+                <w:rPr>
+                  <w:noProof/>
+                </w:rPr>
+              </w:pPr>
+              <w:r>
+                <w:rPr>
+                  <w:noProof/>
+                </w:rPr>
+                <w:t xml:space="preserve">Potdar, M. B., Modi, H., P., H. &amp; Pandya, M., 2015. Leukemia Detection using Digital Image Processing Techniques. </w:t>
+              </w:r>
+              <w:r>
+                <w:rPr>
+                  <w:i/>
+                  <w:iCs/>
+                  <w:noProof/>
+                </w:rPr>
+                <w:t xml:space="preserve">International Journal of Applied Information Systems, </w:t>
+              </w:r>
+              <w:r>
+                <w:rPr>
+                  <w:noProof/>
+                </w:rPr>
+                <w:t>Volume 10, pp. 43 - 51.</w:t>
+              </w:r>
+            </w:p>
+            <w:p>
+              <w:pPr>
+                <w:pStyle w:val="Bibliography"/>
+                <w:rPr>
+                  <w:noProof/>
+                </w:rPr>
+              </w:pPr>
+              <w:r>
+                <w:rPr>
+                  <w:noProof/>
+                </w:rPr>
+                <w:t xml:space="preserve">Raje, C. &amp; Rangole, J., 2014. Detection of Leukemia in microscopic images using image processing. </w:t>
+              </w:r>
+              <w:r>
+                <w:rPr>
+                  <w:i/>
+                  <w:iCs/>
+                  <w:noProof/>
+                </w:rPr>
+                <w:t xml:space="preserve">International Conference on Communications and Signal Processing (ICCSP), </w:t>
+              </w:r>
+              <w:r>
+                <w:rPr>
+                  <w:noProof/>
+                </w:rPr>
+                <w:t>pp. 255 - 259.</w:t>
+              </w:r>
+            </w:p>
+            <w:p>
+              <w:pPr>
+                <w:pStyle w:val="Bibliography"/>
+                <w:rPr>
+                  <w:noProof/>
+                </w:rPr>
+              </w:pPr>
+              <w:r>
+                <w:rPr>
+                  <w:noProof/>
+                </w:rPr>
+                <w:t xml:space="preserve">Song, Y., Chen, S., Zhang, L. &amp; Ni, D., 2014. A deep learning based framework for accurate segmentation of cervical cytoplasm and nuclei. </w:t>
+              </w:r>
+              <w:r>
+                <w:rPr>
+                  <w:i/>
+                  <w:iCs/>
+                  <w:noProof/>
+                </w:rPr>
+                <w:t xml:space="preserve">Annual International Conference of the IEEE Engineering in Medicine and Biology Society, </w:t>
+              </w:r>
+              <w:r>
+                <w:rPr>
+                  <w:noProof/>
+                </w:rPr>
+                <w:t>Volume 2014, pp. 2903-6.</w:t>
+              </w:r>
+            </w:p>
+            <w:p>
+              <w:pPr>
+                <w:pStyle w:val="Bibliography"/>
+                <w:rPr>
+                  <w:noProof/>
+                </w:rPr>
+              </w:pPr>
+              <w:r>
+                <w:rPr>
+                  <w:noProof/>
+                </w:rPr>
+                <w:t xml:space="preserve">Vununu, C., Atoev, S., Lee, S.-H. &amp; T., T., 2018. Leukemia Blood Cell Image Classification Using Convolutional Neural Network. </w:t>
+              </w:r>
+              <w:r>
+                <w:rPr>
+                  <w:i/>
+                  <w:iCs/>
+                  <w:noProof/>
+                </w:rPr>
+                <w:t xml:space="preserve">International journal of computer theory and engineering, </w:t>
+              </w:r>
+              <w:r>
+                <w:rPr>
+                  <w:noProof/>
+                </w:rPr>
+                <w:t>Volume 10, pp. 54-58.</w:t>
+              </w:r>
+            </w:p>
+            <w:p>
+              <w:pPr>
+                <w:pStyle w:val="Bibliography"/>
+                <w:rPr>
+                  <w:noProof/>
+                </w:rPr>
+              </w:pPr>
+              <w:r>
+                <w:rPr>
+                  <w:noProof/>
+                </w:rPr>
+                <w:t xml:space="preserve">Zhao, J. et al., 2016. Automatic detection and classification of leukocytes using convolutional neural networks. </w:t>
+              </w:r>
+              <w:r>
+                <w:rPr>
+                  <w:i/>
+                  <w:iCs/>
+                  <w:noProof/>
+                </w:rPr>
+                <w:t xml:space="preserve">Medical &amp; Biological Engineering &amp; Computing, </w:t>
+              </w:r>
+              <w:r>
+                <w:rPr>
+                  <w:noProof/>
+                </w:rPr>
+                <w:t>Volume 55, p. 1287–1301.</w:t>
+              </w:r>
+            </w:p>
+            <w:p>
+              <w:pPr>
+                <w:jc w:val="left"/>
+              </w:pPr>
+              <w:r>
+                <w:rPr>
+                  <w:b/>
+                  <w:bCs/>
+                  <w:noProof/>
+                </w:rPr>
+                <w:fldChar w:fldCharType="end"/>
+              </w:r>
+            </w:p>
+          </w:sdtContent>
+        </w:sdt>
+      </w:sdtContent>
+    </w:sdt>
+    <w:p>
+      <w:pPr>
+        <w:tabs>
+          <w:tab w:val="left" w:pos="8058"/>
+        </w:tabs>
+        <w:jc w:val="left"/>
+      </w:pPr>
     </w:p>
     <w:sectPr>
-      <w:footerReference w:type="default" r:id="rId14"/>
+      <w:footerReference w:type="default" r:id="rId18"/>
       <w:pgSz w:w="12240" w:h="15840"/>
       <w:pgMar w:top="1440" w:right="1440" w:bottom="1440" w:left="1440" w:header="720" w:footer="720" w:gutter="0"/>
       <w:pgBorders w:offsetFrom="page">
@@ -7140,7 +8715,6 @@
   <w:style w:type="character" w:default="1" w:styleId="DefaultParagraphFont">
     <w:name w:val="Default Paragraph Font"/>
     <w:uiPriority w:val="1"/>
-    <w:semiHidden/>
     <w:unhideWhenUsed/>
   </w:style>
   <w:style w:type="table" w:default="1" w:styleId="TableNormal">
@@ -7326,7 +8900,6 @@
     <w:name w:val="Normal (Web)"/>
     <w:basedOn w:val="Normal"/>
     <w:uiPriority w:val="99"/>
-    <w:semiHidden/>
     <w:unhideWhenUsed/>
     <w:rsid w:val="00C90816"/>
     <w:pPr>
@@ -7374,6 +8947,38 @@
     <w:name w:val="nd-word"/>
     <w:basedOn w:val="DefaultParagraphFont"/>
     <w:rsid w:val="00041BB5"/>
+  </w:style>
+  <w:style w:type="paragraph" w:styleId="TOC3">
+    <w:name w:val="toc 3"/>
+    <w:basedOn w:val="Normal"/>
+    <w:next w:val="Normal"/>
+    <w:autoRedefine/>
+    <w:uiPriority w:val="39"/>
+    <w:unhideWhenUsed/>
+    <w:rsid w:val="00776868"/>
+    <w:pPr>
+      <w:spacing w:after="100"/>
+      <w:ind w:left="480"/>
+    </w:pPr>
+  </w:style>
+  <w:style w:type="paragraph" w:styleId="TableofFigures">
+    <w:name w:val="table of figures"/>
+    <w:basedOn w:val="Normal"/>
+    <w:next w:val="Normal"/>
+    <w:uiPriority w:val="99"/>
+    <w:unhideWhenUsed/>
+    <w:rsid w:val="00776868"/>
+    <w:pPr>
+      <w:spacing w:after="0"/>
+    </w:pPr>
+  </w:style>
+  <w:style w:type="paragraph" w:styleId="Bibliography">
+    <w:name w:val="Bibliography"/>
+    <w:basedOn w:val="Normal"/>
+    <w:next w:val="Normal"/>
+    <w:uiPriority w:val="37"/>
+    <w:unhideWhenUsed/>
+    <w:rsid w:val="00776868"/>
   </w:style>
 </w:styles>
 </file>
@@ -7706,7 +9311,7 @@
     <b:JournalName>International journal of computer theory and engineering</b:JournalName>
     <b:Pages>54-58</b:Pages>
     <b:Volume>10</b:Volume>
-    <b:RefOrder>1</b:RefOrder>
+    <b:RefOrder>2</b:RefOrder>
   </b:Source>
   <b:Source>
     <b:Tag>Jia16</b:Tag>
@@ -7743,7 +9348,7 @@
     <b:Year>2016</b:Year>
     <b:Volume>55</b:Volume>
     <b:Pages> 1287–1301</b:Pages>
-    <b:RefOrder>2</b:RefOrder>
+    <b:RefOrder>3</b:RefOrder>
   </b:Source>
   <b:Source>
     <b:Tag>You14</b:Tag>
@@ -7776,13 +9381,148 @@
     <b:Year>2014</b:Year>
     <b:Pages>2903-6</b:Pages>
     <b:Volume>2014</b:Volume>
-    <b:RefOrder>3</b:RefOrder>
+    <b:RefOrder>4</b:RefOrder>
+  </b:Source>
+  <b:Source>
+    <b:Tag>lls20</b:Tag>
+    <b:SourceType>InternetSite</b:SourceType>
+    <b:Guid>{96F95BF9-CF47-4C17-B479-5D3A73D8AB00}</b:Guid>
+    <b:Title>FACTS AND STATISTICS</b:Title>
+    <b:Year>2020</b:Year>
+    <b:Author>
+      <b:Author>
+        <b:NameList>
+          <b:Person>
+            <b:Last>lls.org</b:Last>
+          </b:Person>
+        </b:NameList>
+      </b:Author>
+    </b:Author>
+    <b:YearAccessed>2020</b:YearAccessed>
+    <b:MonthAccessed>05</b:MonthAccessed>
+    <b:DayAccessed>28</b:DayAccessed>
+    <b:URL>https://www.lls.org/facts-and-statistics/facts-and-statistics-overview/facts-and-statistics#:~:text=An%20estimated%20combined%20total%20of,in%20the%20US%20in%202019.</b:URL>
+    <b:RefOrder>1</b:RefOrder>
+  </b:Source>
+  <b:Source>
+    <b:Tag>Him15</b:Tag>
+    <b:SourceType>JournalArticle</b:SourceType>
+    <b:Guid>{CDB2E798-6C90-4D40-B60F-5678F470809A}</b:Guid>
+    <b:Title>Leukemia Detection using Digital Image Processing Techniques</b:Title>
+    <b:Year>2015</b:Year>
+    <b:Author>
+      <b:Author>
+        <b:NameList>
+          <b:Person>
+            <b:Last>Potdar</b:Last>
+            <b:First>Madhukar</b:First>
+            <b:Middle>B.</b:Middle>
+          </b:Person>
+          <b:Person>
+            <b:Last>Modi</b:Last>
+            <b:First>Hardik</b:First>
+          </b:Person>
+          <b:Person>
+            <b:Last>P.</b:Last>
+            <b:First>Himali</b:First>
+          </b:Person>
+          <b:Person>
+            <b:Last>Pandya</b:Last>
+            <b:First>Manoj</b:First>
+          </b:Person>
+        </b:NameList>
+      </b:Author>
+    </b:Author>
+    <b:JournalName>International Journal of Applied Information Systems</b:JournalName>
+    <b:Pages>43 - 51</b:Pages>
+    <b:Volume>10</b:Volume>
+    <b:RefOrder>8</b:RefOrder>
+  </b:Source>
+  <b:Source>
+    <b:Tag>Sub12</b:Tag>
+    <b:SourceType>JournalArticle</b:SourceType>
+    <b:Guid>{607C9264-6720-462E-89BF-08570D0A4A2E}</b:Guid>
+    <b:Author>
+      <b:Author>
+        <b:NameList>
+          <b:Person>
+            <b:Last>Mohapatra</b:Last>
+            <b:First>Subrajeet</b:First>
+          </b:Person>
+          <b:Person>
+            <b:Last>Patra</b:Last>
+            <b:First>D.</b:First>
+          </b:Person>
+          <b:Person>
+            <b:Last>Satpathy</b:Last>
+            <b:First>Sanghamitra</b:First>
+          </b:Person>
+        </b:NameList>
+      </b:Author>
+    </b:Author>
+    <b:Title>Unsupervised blood microscopic image segmentation and leukemia detection using color based clustering</b:Title>
+    <b:JournalName>International Journal of Computer Information Systems and Industrial Management Applications</b:JournalName>
+    <b:Year>2012</b:Year>
+    <b:Pages>477 - 485</b:Pages>
+    <b:Volume>4</b:Volume>
+    <b:RefOrder>5</b:RefOrder>
+  </b:Source>
+  <b:Source>
+    <b:Tag>Cao15</b:Tag>
+    <b:SourceType>ConferenceProceedings</b:SourceType>
+    <b:Guid>{4101844E-6891-4288-BBFF-3A10AD847F35}</b:Guid>
+    <b:Author>
+      <b:Author>
+        <b:NameList>
+          <b:Person>
+            <b:Last>Cao</b:Last>
+            <b:First>Yuhui</b:First>
+          </b:Person>
+          <b:Person>
+            <b:Last>Xu</b:Last>
+            <b:First>Ruifeng</b:First>
+          </b:Person>
+          <b:Person>
+            <b:Last>Chen</b:Last>
+            <b:First>Tao</b:First>
+          </b:Person>
+        </b:NameList>
+      </b:Author>
+    </b:Author>
+    <b:Title>Combining Convolutional Neural Network and Support Vector Machine for Sentiment Classification</b:Title>
+    <b:Year>2015</b:Year>
+    <b:City>Shenzhen, China</b:City>
+    <b:RefOrder>7</b:RefOrder>
+  </b:Source>
+  <b:Source>
+    <b:Tag>Raj14</b:Tag>
+    <b:SourceType>JournalArticle</b:SourceType>
+    <b:Guid>{7332E176-B3A2-406C-A919-1479B403176D}</b:Guid>
+    <b:Author>
+      <b:Author>
+        <b:NameList>
+          <b:Person>
+            <b:Last>Raje</b:Last>
+            <b:First>Chaitali</b:First>
+          </b:Person>
+          <b:Person>
+            <b:Last>Rangole</b:Last>
+            <b:First>Jyoti</b:First>
+          </b:Person>
+        </b:NameList>
+      </b:Author>
+    </b:Author>
+    <b:Title>Detection of Leukemia in microscopic images using image processing</b:Title>
+    <b:Year>2014</b:Year>
+    <b:JournalName>International Conference on Communications and Signal Processing (ICCSP)</b:JournalName>
+    <b:Pages>255 - 259</b:Pages>
+    <b:RefOrder>6</b:RefOrder>
   </b:Source>
 </b:Sources>
 </file>
 
 <file path=customXml/itemProps1.xml><?xml version="1.0" encoding="utf-8"?>
-<ds:datastoreItem xmlns:ds="http://schemas.openxmlformats.org/officeDocument/2006/customXml" ds:itemID="{D9143848-E77B-4D59-854D-EA86683FE60B}">
+<ds:datastoreItem xmlns:ds="http://schemas.openxmlformats.org/officeDocument/2006/customXml" ds:itemID="{7E608276-3E70-4827-B7A3-88C7FC2CFC69}">
   <ds:schemaRefs>
     <ds:schemaRef ds:uri="http://schemas.openxmlformats.org/officeDocument/2006/bibliography"/>
   </ds:schemaRefs>

</xml_diff>